<commit_message>
РГР 3 updated v4
</commit_message>
<xml_diff>
--- a/Course III/Расчетно-графические/3/DOC.docx
+++ b/Course III/Расчетно-графические/3/DOC.docx
@@ -4,38 +4,27 @@
   <w:body>
     <w:p>
       <w:pPr>
-        <w:shd w:val="clear" w:color="auto" w:fill="FFFFFF"/>
         <w:spacing w:after="160" w:line="259" w:lineRule="auto"/>
+        <w:jc w:val="both"/>
         <w:rPr>
           <w:rFonts w:ascii="Times New Roman" w:eastAsia="Calibri" w:hAnsi="Times New Roman"/>
           <w:b/>
-          <w:color w:val="000000"/>
           <w:sz w:val="28"/>
           <w:szCs w:val="28"/>
           <w:lang w:eastAsia="en-US"/>
         </w:rPr>
       </w:pPr>
+      <w:bookmarkStart w:id="0" w:name="_GoBack"/>
+      <w:bookmarkEnd w:id="0"/>
       <w:r>
         <w:rPr>
           <w:rFonts w:ascii="Times New Roman" w:eastAsia="Calibri" w:hAnsi="Times New Roman"/>
           <w:b/>
-          <w:color w:val="000000"/>
           <w:sz w:val="28"/>
           <w:szCs w:val="28"/>
           <w:lang w:eastAsia="en-US"/>
         </w:rPr>
-        <w:t>4</w:t>
-      </w:r>
-      <w:r>
-        <w:rPr>
-          <w:rFonts w:ascii="Times New Roman" w:eastAsia="Calibri" w:hAnsi="Times New Roman"/>
-          <w:b/>
-          <w:color w:val="000000"/>
-          <w:sz w:val="28"/>
-          <w:szCs w:val="28"/>
-          <w:lang w:eastAsia="en-US"/>
-        </w:rPr>
-        <w:t xml:space="preserve"> вариант</w:t>
+        <w:t xml:space="preserve">Задание 1. </w:t>
       </w:r>
     </w:p>
     <w:p>
@@ -45,7 +34,6 @@
         <w:jc w:val="both"/>
         <w:rPr>
           <w:rFonts w:ascii="Times New Roman" w:eastAsia="Calibri" w:hAnsi="Times New Roman"/>
-          <w:b/>
           <w:sz w:val="28"/>
           <w:szCs w:val="28"/>
           <w:lang w:eastAsia="en-US"/>
@@ -54,24 +42,66 @@
       <w:r>
         <w:rPr>
           <w:rFonts w:ascii="Times New Roman" w:eastAsia="Calibri" w:hAnsi="Times New Roman"/>
-          <w:b/>
           <w:sz w:val="28"/>
           <w:szCs w:val="28"/>
           <w:lang w:eastAsia="en-US"/>
         </w:rPr>
-        <w:t xml:space="preserve">Задание 1. </w:t>
+        <w:t xml:space="preserve">Найти приближенное значение первой и второй производной функции при заданном значении аргумента </w:t>
+      </w:r>
+      <w:r>
+        <w:rPr>
+          <w:rFonts w:ascii="Times New Roman" w:eastAsia="Calibri" w:hAnsi="Times New Roman"/>
+          <w:sz w:val="28"/>
+          <w:szCs w:val="28"/>
+          <w:lang w:eastAsia="en-US"/>
+        </w:rPr>
+        <w:sym w:font="Symbol" w:char="F078"/>
+      </w:r>
+      <w:r>
+        <w:rPr>
+          <w:rFonts w:ascii="Times New Roman" w:eastAsia="Calibri" w:hAnsi="Times New Roman"/>
+          <w:sz w:val="28"/>
+          <w:szCs w:val="28"/>
+          <w:lang w:eastAsia="en-US"/>
+        </w:rPr>
+        <w:t xml:space="preserve"> = 1,</w:t>
+      </w:r>
+      <w:r>
+        <w:rPr>
+          <w:rFonts w:ascii="Times New Roman" w:eastAsia="Calibri" w:hAnsi="Times New Roman"/>
+          <w:sz w:val="28"/>
+          <w:szCs w:val="28"/>
+          <w:lang w:eastAsia="en-US"/>
+        </w:rPr>
+        <w:t>4</w:t>
+      </w:r>
+      <w:r>
+        <w:rPr>
+          <w:rFonts w:ascii="Times New Roman" w:eastAsia="Calibri" w:hAnsi="Times New Roman"/>
+          <w:sz w:val="28"/>
+          <w:szCs w:val="28"/>
+          <w:lang w:eastAsia="en-US"/>
+        </w:rPr>
+        <w:t xml:space="preserve"> </w:t>
+      </w:r>
+      <w:r>
+        <w:rPr>
+          <w:rFonts w:ascii="Times New Roman" w:eastAsia="Calibri" w:hAnsi="Times New Roman"/>
+          <w:sz w:val="28"/>
+          <w:szCs w:val="28"/>
+          <w:lang w:eastAsia="en-US"/>
+        </w:rPr>
+        <w:t>с помощью соответствующего интерполяционного полинома Ньютона, если функция задана в равностоящих узлах</w:t>
       </w:r>
     </w:p>
     <w:p>
       <w:pPr>
         <w:spacing w:after="160" w:line="259" w:lineRule="auto"/>
-        <w:ind w:firstLine="851"/>
-        <w:jc w:val="both"/>
         <w:rPr>
           <w:rFonts w:ascii="Times New Roman" w:eastAsia="Calibri" w:hAnsi="Times New Roman"/>
           <w:sz w:val="28"/>
           <w:szCs w:val="28"/>
-          <w:lang w:eastAsia="en-US"/>
+          <w:lang w:val="en-US" w:eastAsia="en-US"/>
         </w:rPr>
       </w:pPr>
       <w:r>
@@ -79,54 +109,132 @@
           <w:rFonts w:ascii="Times New Roman" w:eastAsia="Calibri" w:hAnsi="Times New Roman"/>
           <w:sz w:val="28"/>
           <w:szCs w:val="28"/>
-          <w:lang w:eastAsia="en-US"/>
-        </w:rPr>
-        <w:t xml:space="preserve">Найти приближенное значение первой и второй производной функции при заданном значении аргумента </w:t>
+          <w:lang w:val="en-US" w:eastAsia="en-US"/>
+        </w:rPr>
+        <w:t>y</w:t>
       </w:r>
       <w:r>
         <w:rPr>
           <w:rFonts w:ascii="Times New Roman" w:eastAsia="Calibri" w:hAnsi="Times New Roman"/>
           <w:sz w:val="28"/>
           <w:szCs w:val="28"/>
-          <w:lang w:eastAsia="en-US"/>
-        </w:rPr>
-        <w:sym w:font="Symbol" w:char="F078"/>
+          <w:vertAlign w:val="subscript"/>
+          <w:lang w:val="en-US" w:eastAsia="en-US"/>
+        </w:rPr>
+        <w:t>i</w:t>
       </w:r>
       <w:r>
         <w:rPr>
           <w:rFonts w:ascii="Times New Roman" w:eastAsia="Calibri" w:hAnsi="Times New Roman"/>
           <w:sz w:val="28"/>
           <w:szCs w:val="28"/>
-          <w:lang w:eastAsia="en-US"/>
-        </w:rPr>
-        <w:t xml:space="preserve"> = 1,</w:t>
+          <w:lang w:val="en-US" w:eastAsia="en-US"/>
+        </w:rPr>
+        <w:t xml:space="preserve"> = f(x</w:t>
       </w:r>
       <w:r>
         <w:rPr>
           <w:rFonts w:ascii="Times New Roman" w:eastAsia="Calibri" w:hAnsi="Times New Roman"/>
           <w:sz w:val="28"/>
           <w:szCs w:val="28"/>
-          <w:lang w:eastAsia="en-US"/>
-        </w:rPr>
-        <w:t>4</w:t>
-      </w:r>
+          <w:vertAlign w:val="subscript"/>
+          <w:lang w:val="en-US" w:eastAsia="en-US"/>
+        </w:rPr>
+        <w:t>i</w:t>
+      </w:r>
+      <w:proofErr w:type="gramStart"/>
       <w:r>
         <w:rPr>
           <w:rFonts w:ascii="Times New Roman" w:eastAsia="Calibri" w:hAnsi="Times New Roman"/>
           <w:sz w:val="28"/>
           <w:szCs w:val="28"/>
-          <w:lang w:eastAsia="en-US"/>
-        </w:rPr>
-        <w:t xml:space="preserve"> </w:t>
-      </w:r>
+          <w:lang w:val="en-US" w:eastAsia="en-US"/>
+        </w:rPr>
+        <w:t xml:space="preserve">);   </w:t>
+      </w:r>
+      <w:proofErr w:type="gramEnd"/>
       <w:r>
         <w:rPr>
           <w:rFonts w:ascii="Times New Roman" w:eastAsia="Calibri" w:hAnsi="Times New Roman"/>
           <w:sz w:val="28"/>
           <w:szCs w:val="28"/>
-          <w:lang w:eastAsia="en-US"/>
-        </w:rPr>
-        <w:t>с помощью соответствующего интерполяционного полинома Ньютона, если функция задана в равностоящих узлах</w:t>
+          <w:lang w:val="en-US" w:eastAsia="en-US"/>
+        </w:rPr>
+        <w:t>x</w:t>
+      </w:r>
+      <w:r>
+        <w:rPr>
+          <w:rFonts w:ascii="Times New Roman" w:eastAsia="Calibri" w:hAnsi="Times New Roman"/>
+          <w:sz w:val="28"/>
+          <w:szCs w:val="28"/>
+          <w:vertAlign w:val="subscript"/>
+          <w:lang w:val="en-US" w:eastAsia="en-US"/>
+        </w:rPr>
+        <w:t>i</w:t>
+      </w:r>
+      <w:r>
+        <w:rPr>
+          <w:rFonts w:ascii="Times New Roman" w:eastAsia="Calibri" w:hAnsi="Times New Roman"/>
+          <w:sz w:val="28"/>
+          <w:szCs w:val="28"/>
+          <w:lang w:val="en-US" w:eastAsia="en-US"/>
+        </w:rPr>
+        <w:t xml:space="preserve"> = x</w:t>
+      </w:r>
+      <w:r>
+        <w:rPr>
+          <w:rFonts w:ascii="Times New Roman" w:eastAsia="Calibri" w:hAnsi="Times New Roman"/>
+          <w:sz w:val="28"/>
+          <w:szCs w:val="28"/>
+          <w:vertAlign w:val="subscript"/>
+          <w:lang w:val="en-US" w:eastAsia="en-US"/>
+        </w:rPr>
+        <w:t>0</w:t>
+      </w:r>
+      <w:r>
+        <w:rPr>
+          <w:rFonts w:ascii="Times New Roman" w:eastAsia="Calibri" w:hAnsi="Times New Roman"/>
+          <w:sz w:val="28"/>
+          <w:szCs w:val="28"/>
+          <w:lang w:val="en-US" w:eastAsia="en-US"/>
+        </w:rPr>
+        <w:t xml:space="preserve"> +i</w:t>
+      </w:r>
+      <w:r>
+        <w:rPr>
+          <w:rFonts w:ascii="Times New Roman" w:eastAsia="Calibri" w:hAnsi="Times New Roman"/>
+          <w:sz w:val="28"/>
+          <w:szCs w:val="28"/>
+          <w:lang w:val="en-US" w:eastAsia="en-US"/>
+        </w:rPr>
+        <w:sym w:font="Symbol" w:char="F0D7"/>
+      </w:r>
+      <w:r>
+        <w:rPr>
+          <w:rFonts w:ascii="Times New Roman" w:eastAsia="Calibri" w:hAnsi="Times New Roman"/>
+          <w:sz w:val="28"/>
+          <w:szCs w:val="28"/>
+          <w:lang w:val="en-US" w:eastAsia="en-US"/>
+        </w:rPr>
+        <w:t>h; h = const; i = 0</w:t>
+      </w:r>
+      <w:r>
+        <w:rPr>
+          <w:rFonts w:ascii="Times New Roman" w:eastAsia="Calibri" w:hAnsi="Times New Roman"/>
+          <w:sz w:val="28"/>
+          <w:szCs w:val="28"/>
+          <w:lang w:val="en-US" w:eastAsia="en-US"/>
+        </w:rPr>
+        <w:t>…</w:t>
+      </w:r>
+      <w:r>
+        <w:rPr>
+          <w:rFonts w:ascii="Times New Roman" w:eastAsia="Calibri" w:hAnsi="Times New Roman"/>
+          <w:sz w:val="28"/>
+          <w:szCs w:val="28"/>
+          <w:lang w:val="en-US" w:eastAsia="en-US"/>
+        </w:rPr>
+        <w:t>6;</w:t>
       </w:r>
     </w:p>
     <w:p>
@@ -136,17 +244,26 @@
           <w:rFonts w:ascii="Times New Roman" w:eastAsia="Calibri" w:hAnsi="Times New Roman"/>
           <w:sz w:val="28"/>
           <w:szCs w:val="28"/>
+          <w:lang w:eastAsia="en-US"/>
+        </w:rPr>
+      </w:pPr>
+      <w:r>
+        <w:rPr>
+          <w:rFonts w:ascii="Times New Roman" w:eastAsia="Calibri" w:hAnsi="Times New Roman"/>
+          <w:sz w:val="28"/>
+          <w:szCs w:val="28"/>
           <w:lang w:val="en-US" w:eastAsia="en-US"/>
         </w:rPr>
-      </w:pPr>
+        <w:t>y</w:t>
+      </w:r>
       <w:r>
         <w:rPr>
           <w:rFonts w:ascii="Times New Roman" w:eastAsia="Calibri" w:hAnsi="Times New Roman"/>
           <w:sz w:val="28"/>
           <w:szCs w:val="28"/>
-          <w:lang w:val="en-US" w:eastAsia="en-US"/>
-        </w:rPr>
-        <w:t>y</w:t>
+          <w:lang w:eastAsia="en-US"/>
+        </w:rPr>
+        <w:t>’</w:t>
       </w:r>
       <w:r>
         <w:rPr>
@@ -156,16 +273,72 @@
           <w:vertAlign w:val="subscript"/>
           <w:lang w:val="en-US" w:eastAsia="en-US"/>
         </w:rPr>
-        <w:t>i</w:t>
+        <w:sym w:font="Symbol" w:char="F078"/>
       </w:r>
       <w:r>
         <w:rPr>
           <w:rFonts w:ascii="Times New Roman" w:eastAsia="Calibri" w:hAnsi="Times New Roman"/>
           <w:sz w:val="28"/>
           <w:szCs w:val="28"/>
+          <w:lang w:eastAsia="en-US"/>
+        </w:rPr>
+        <w:t xml:space="preserve"> = </w:t>
+      </w:r>
+      <w:r>
+        <w:rPr>
+          <w:rFonts w:ascii="Times New Roman" w:eastAsia="Calibri" w:hAnsi="Times New Roman"/>
+          <w:sz w:val="28"/>
+          <w:szCs w:val="28"/>
           <w:lang w:val="en-US" w:eastAsia="en-US"/>
         </w:rPr>
-        <w:t xml:space="preserve"> = f(x</w:t>
+        <w:t>f</w:t>
+      </w:r>
+      <w:proofErr w:type="gramStart"/>
+      <w:r>
+        <w:rPr>
+          <w:rFonts w:ascii="Times New Roman" w:eastAsia="Calibri" w:hAnsi="Times New Roman"/>
+          <w:sz w:val="28"/>
+          <w:szCs w:val="28"/>
+          <w:lang w:eastAsia="en-US"/>
+        </w:rPr>
+        <w:t>’(</w:t>
+      </w:r>
+      <w:proofErr w:type="gramEnd"/>
+      <w:r>
+        <w:rPr>
+          <w:rFonts w:ascii="Times New Roman" w:eastAsia="Calibri" w:hAnsi="Times New Roman"/>
+          <w:sz w:val="28"/>
+          <w:szCs w:val="28"/>
+          <w:lang w:val="en-US" w:eastAsia="en-US"/>
+        </w:rPr>
+        <w:sym w:font="Symbol" w:char="F078"/>
+      </w:r>
+      <w:r>
+        <w:rPr>
+          <w:rFonts w:ascii="Times New Roman" w:eastAsia="Calibri" w:hAnsi="Times New Roman"/>
+          <w:sz w:val="28"/>
+          <w:szCs w:val="28"/>
+          <w:lang w:eastAsia="en-US"/>
+        </w:rPr>
+        <w:t xml:space="preserve">);   </w:t>
+      </w:r>
+      <w:r>
+        <w:rPr>
+          <w:rFonts w:ascii="Times New Roman" w:eastAsia="Calibri" w:hAnsi="Times New Roman"/>
+          <w:sz w:val="28"/>
+          <w:szCs w:val="28"/>
+          <w:lang w:val="en-US" w:eastAsia="en-US"/>
+        </w:rPr>
+        <w:t>y</w:t>
+      </w:r>
+      <w:r>
+        <w:rPr>
+          <w:rFonts w:ascii="Times New Roman" w:eastAsia="Calibri" w:hAnsi="Times New Roman"/>
+          <w:sz w:val="28"/>
+          <w:szCs w:val="28"/>
+          <w:lang w:eastAsia="en-US"/>
+        </w:rPr>
+        <w:t>’</w:t>
       </w:r>
       <w:r>
         <w:rPr>
@@ -175,221 +348,37 @@
           <w:vertAlign w:val="subscript"/>
           <w:lang w:val="en-US" w:eastAsia="en-US"/>
         </w:rPr>
-        <w:t>i</w:t>
+        <w:sym w:font="Symbol" w:char="F078"/>
       </w:r>
       <w:r>
         <w:rPr>
           <w:rFonts w:ascii="Times New Roman" w:eastAsia="Calibri" w:hAnsi="Times New Roman"/>
           <w:sz w:val="28"/>
           <w:szCs w:val="28"/>
+          <w:lang w:eastAsia="en-US"/>
+        </w:rPr>
+        <w:t xml:space="preserve">  - ? </w:t>
+      </w:r>
+      <w:proofErr w:type="gramStart"/>
+      <w:r>
+        <w:rPr>
+          <w:rFonts w:ascii="Times New Roman" w:eastAsia="Calibri" w:hAnsi="Times New Roman"/>
+          <w:sz w:val="28"/>
+          <w:szCs w:val="28"/>
+          <w:lang w:eastAsia="en-US"/>
+        </w:rPr>
+        <w:t xml:space="preserve">6;  </w:t>
+      </w:r>
+      <w:r>
+        <w:rPr>
+          <w:rFonts w:ascii="Times New Roman" w:eastAsia="Calibri" w:hAnsi="Times New Roman"/>
+          <w:sz w:val="28"/>
+          <w:szCs w:val="28"/>
           <w:lang w:val="en-US" w:eastAsia="en-US"/>
         </w:rPr>
-        <w:t>);   x</w:t>
-      </w:r>
-      <w:r>
-        <w:rPr>
-          <w:rFonts w:ascii="Times New Roman" w:eastAsia="Calibri" w:hAnsi="Times New Roman"/>
-          <w:sz w:val="28"/>
-          <w:szCs w:val="28"/>
-          <w:vertAlign w:val="subscript"/>
-          <w:lang w:val="en-US" w:eastAsia="en-US"/>
-        </w:rPr>
-        <w:t>i</w:t>
-      </w:r>
-      <w:r>
-        <w:rPr>
-          <w:rFonts w:ascii="Times New Roman" w:eastAsia="Calibri" w:hAnsi="Times New Roman"/>
-          <w:sz w:val="28"/>
-          <w:szCs w:val="28"/>
-          <w:lang w:val="en-US" w:eastAsia="en-US"/>
-        </w:rPr>
-        <w:t xml:space="preserve"> = x</w:t>
-      </w:r>
-      <w:r>
-        <w:rPr>
-          <w:rFonts w:ascii="Times New Roman" w:eastAsia="Calibri" w:hAnsi="Times New Roman"/>
-          <w:sz w:val="28"/>
-          <w:szCs w:val="28"/>
-          <w:vertAlign w:val="subscript"/>
-          <w:lang w:val="en-US" w:eastAsia="en-US"/>
-        </w:rPr>
-        <w:t>0</w:t>
-      </w:r>
-      <w:r>
-        <w:rPr>
-          <w:rFonts w:ascii="Times New Roman" w:eastAsia="Calibri" w:hAnsi="Times New Roman"/>
-          <w:sz w:val="28"/>
-          <w:szCs w:val="28"/>
-          <w:lang w:val="en-US" w:eastAsia="en-US"/>
-        </w:rPr>
-        <w:t xml:space="preserve"> +i</w:t>
-      </w:r>
-      <w:r>
-        <w:rPr>
-          <w:rFonts w:ascii="Times New Roman" w:eastAsia="Calibri" w:hAnsi="Times New Roman"/>
-          <w:sz w:val="28"/>
-          <w:szCs w:val="28"/>
-          <w:lang w:val="en-US" w:eastAsia="en-US"/>
-        </w:rPr>
-        <w:sym w:font="Symbol" w:char="F0D7"/>
-      </w:r>
-      <w:r>
-        <w:rPr>
-          <w:rFonts w:ascii="Times New Roman" w:eastAsia="Calibri" w:hAnsi="Times New Roman"/>
-          <w:sz w:val="28"/>
-          <w:szCs w:val="28"/>
-          <w:lang w:val="en-US" w:eastAsia="en-US"/>
-        </w:rPr>
-        <w:t>h; h = const; i = 0</w:t>
-      </w:r>
-      <w:r>
-        <w:rPr>
-          <w:rFonts w:ascii="Times New Roman" w:eastAsia="Calibri" w:hAnsi="Times New Roman"/>
-          <w:sz w:val="28"/>
-          <w:szCs w:val="28"/>
-          <w:lang w:val="en-US" w:eastAsia="en-US"/>
-        </w:rPr>
-        <w:t>…</w:t>
-      </w:r>
-      <w:r>
-        <w:rPr>
-          <w:rFonts w:ascii="Times New Roman" w:eastAsia="Calibri" w:hAnsi="Times New Roman"/>
-          <w:sz w:val="28"/>
-          <w:szCs w:val="28"/>
-          <w:lang w:val="en-US" w:eastAsia="en-US"/>
-        </w:rPr>
-        <w:t>6;</w:t>
-      </w:r>
-    </w:p>
-    <w:p>
-      <w:pPr>
-        <w:spacing w:after="160" w:line="259" w:lineRule="auto"/>
-        <w:rPr>
-          <w:rFonts w:ascii="Times New Roman" w:eastAsia="Calibri" w:hAnsi="Times New Roman"/>
-          <w:sz w:val="28"/>
-          <w:szCs w:val="28"/>
-          <w:lang w:eastAsia="en-US"/>
-        </w:rPr>
-      </w:pPr>
-      <w:r>
-        <w:rPr>
-          <w:rFonts w:ascii="Times New Roman" w:eastAsia="Calibri" w:hAnsi="Times New Roman"/>
-          <w:sz w:val="28"/>
-          <w:szCs w:val="28"/>
-          <w:lang w:val="en-US" w:eastAsia="en-US"/>
-        </w:rPr>
         <w:t>y</w:t>
       </w:r>
-      <w:r>
-        <w:rPr>
-          <w:rFonts w:ascii="Times New Roman" w:eastAsia="Calibri" w:hAnsi="Times New Roman"/>
-          <w:sz w:val="28"/>
-          <w:szCs w:val="28"/>
-          <w:lang w:eastAsia="en-US"/>
-        </w:rPr>
-        <w:t>’</w:t>
-      </w:r>
-      <w:r>
-        <w:rPr>
-          <w:rFonts w:ascii="Times New Roman" w:eastAsia="Calibri" w:hAnsi="Times New Roman"/>
-          <w:sz w:val="28"/>
-          <w:szCs w:val="28"/>
-          <w:vertAlign w:val="subscript"/>
-          <w:lang w:val="en-US" w:eastAsia="en-US"/>
-        </w:rPr>
-        <w:sym w:font="Symbol" w:char="F078"/>
-      </w:r>
-      <w:r>
-        <w:rPr>
-          <w:rFonts w:ascii="Times New Roman" w:eastAsia="Calibri" w:hAnsi="Times New Roman"/>
-          <w:sz w:val="28"/>
-          <w:szCs w:val="28"/>
-          <w:lang w:eastAsia="en-US"/>
-        </w:rPr>
-        <w:t xml:space="preserve"> = </w:t>
-      </w:r>
-      <w:r>
-        <w:rPr>
-          <w:rFonts w:ascii="Times New Roman" w:eastAsia="Calibri" w:hAnsi="Times New Roman"/>
-          <w:sz w:val="28"/>
-          <w:szCs w:val="28"/>
-          <w:lang w:val="en-US" w:eastAsia="en-US"/>
-        </w:rPr>
-        <w:t>f</w:t>
-      </w:r>
-      <w:r>
-        <w:rPr>
-          <w:rFonts w:ascii="Times New Roman" w:eastAsia="Calibri" w:hAnsi="Times New Roman"/>
-          <w:sz w:val="28"/>
-          <w:szCs w:val="28"/>
-          <w:lang w:eastAsia="en-US"/>
-        </w:rPr>
-        <w:t>’(</w:t>
-      </w:r>
-      <w:r>
-        <w:rPr>
-          <w:rFonts w:ascii="Times New Roman" w:eastAsia="Calibri" w:hAnsi="Times New Roman"/>
-          <w:sz w:val="28"/>
-          <w:szCs w:val="28"/>
-          <w:lang w:val="en-US" w:eastAsia="en-US"/>
-        </w:rPr>
-        <w:sym w:font="Symbol" w:char="F078"/>
-      </w:r>
-      <w:r>
-        <w:rPr>
-          <w:rFonts w:ascii="Times New Roman" w:eastAsia="Calibri" w:hAnsi="Times New Roman"/>
-          <w:sz w:val="28"/>
-          <w:szCs w:val="28"/>
-          <w:lang w:eastAsia="en-US"/>
-        </w:rPr>
-        <w:t xml:space="preserve">);   </w:t>
-      </w:r>
-      <w:r>
-        <w:rPr>
-          <w:rFonts w:ascii="Times New Roman" w:eastAsia="Calibri" w:hAnsi="Times New Roman"/>
-          <w:sz w:val="28"/>
-          <w:szCs w:val="28"/>
-          <w:lang w:val="en-US" w:eastAsia="en-US"/>
-        </w:rPr>
-        <w:t>y</w:t>
-      </w:r>
-      <w:r>
-        <w:rPr>
-          <w:rFonts w:ascii="Times New Roman" w:eastAsia="Calibri" w:hAnsi="Times New Roman"/>
-          <w:sz w:val="28"/>
-          <w:szCs w:val="28"/>
-          <w:lang w:eastAsia="en-US"/>
-        </w:rPr>
-        <w:t>’</w:t>
-      </w:r>
-      <w:r>
-        <w:rPr>
-          <w:rFonts w:ascii="Times New Roman" w:eastAsia="Calibri" w:hAnsi="Times New Roman"/>
-          <w:sz w:val="28"/>
-          <w:szCs w:val="28"/>
-          <w:vertAlign w:val="subscript"/>
-          <w:lang w:val="en-US" w:eastAsia="en-US"/>
-        </w:rPr>
-        <w:sym w:font="Symbol" w:char="F078"/>
-      </w:r>
-      <w:r>
-        <w:rPr>
-          <w:rFonts w:ascii="Times New Roman" w:eastAsia="Calibri" w:hAnsi="Times New Roman"/>
-          <w:sz w:val="28"/>
-          <w:szCs w:val="28"/>
-          <w:lang w:eastAsia="en-US"/>
-        </w:rPr>
-        <w:t xml:space="preserve">  - ? 6;  </w:t>
-      </w:r>
-      <w:r>
-        <w:rPr>
-          <w:rFonts w:ascii="Times New Roman" w:eastAsia="Calibri" w:hAnsi="Times New Roman"/>
-          <w:sz w:val="28"/>
-          <w:szCs w:val="28"/>
-          <w:lang w:val="en-US" w:eastAsia="en-US"/>
-        </w:rPr>
-        <w:t>y</w:t>
-      </w:r>
+      <w:proofErr w:type="gramEnd"/>
       <w:r>
         <w:rPr>
           <w:rFonts w:ascii="Times New Roman" w:eastAsia="Calibri" w:hAnsi="Times New Roman"/>
@@ -3692,6 +3681,7 @@
           <w:szCs w:val="28"/>
           <w:lang w:eastAsia="en-US"/>
         </w:rPr>
+        <w:lastRenderedPageBreak/>
         <w:t>Определяем с помощью полученной таблицы 1 интерполяционный полином Ньютона и соответствующие формулы для численного дифференцирования первой и второй производной.</w:t>
       </w:r>
     </w:p>
@@ -8479,12 +8469,11 @@
           <w:szCs w:val="28"/>
           <w:lang w:eastAsia="en-US"/>
         </w:rPr>
-        <w:object w:dxaOrig="680" w:dyaOrig="380" w14:anchorId="300CAEA7">
-          <v:shape id="_x0000_i1041" type="#_x0000_t75" style="width:33.5pt;height:19.25pt" o:ole="">
+        <w:pict w14:anchorId="300CAEA7">
+          <v:shape id="_x0000_i1041" type="#_x0000_t75" style="width:33.5pt;height:19.25pt">
             <v:imagedata r:id="rId24" o:title=""/>
           </v:shape>
-          <o:OLEObject Type="Embed" ProgID="Equation.3" ShapeID="_x0000_i1041" DrawAspect="Content" ObjectID="_1576860959"/>
-        </w:object>
+        </w:pict>
       </w:r>
       <w:r>
         <w:rPr>
@@ -8505,7 +8494,7 @@
         </w:rPr>
         <w:pict w14:anchorId="719517B4">
           <v:shape id="_x0000_i1042" type="#_x0000_t75" style="width:28.45pt;height:15.05pt" fillcolor="window">
-            <v:imagedata r:id="rId26" o:title=""/>
+            <v:imagedata r:id="rId25" o:title=""/>
           </v:shape>
         </w:pict>
       </w:r>
@@ -8556,7 +8545,7 @@
         </w:rPr>
         <w:pict w14:anchorId="7FBB48D3">
           <v:shape id="_x0000_i1043" type="#_x0000_t75" style="width:448.75pt;height:39.35pt" fillcolor="window">
-            <v:imagedata r:id="rId27" o:title=""/>
+            <v:imagedata r:id="rId26" o:title=""/>
           </v:shape>
         </w:pict>
       </w:r>
@@ -8582,7 +8571,7 @@
         </w:rPr>
         <w:pict w14:anchorId="4EE5D158">
           <v:shape id="_x0000_i1044" type="#_x0000_t75" style="width:298.9pt;height:25.95pt" fillcolor="window">
-            <v:imagedata r:id="rId28" o:title=""/>
+            <v:imagedata r:id="rId27" o:title=""/>
           </v:shape>
         </w:pict>
       </w:r>
@@ -8677,12 +8666,11 @@
           <w:szCs w:val="28"/>
           <w:lang w:eastAsia="en-US"/>
         </w:rPr>
-        <w:object w:dxaOrig="680" w:dyaOrig="380" w14:anchorId="619CFF33">
-          <v:shape id="_x0000_i1045" type="#_x0000_t75" style="width:33.5pt;height:19.25pt" o:ole="">
+        <w:pict w14:anchorId="619CFF33">
+          <v:shape id="_x0000_i1045" type="#_x0000_t75" style="width:33.5pt;height:19.25pt">
             <v:imagedata r:id="rId24" o:title=""/>
           </v:shape>
-          <o:OLEObject Type="Embed" ProgID="Equation.3" ShapeID="_x0000_i1045" DrawAspect="Content" ObjectID="_1576860960"/>
-        </w:object>
+        </w:pict>
       </w:r>
       <w:r>
         <w:rPr>
@@ -9202,12 +9190,11 @@
           <w:szCs w:val="28"/>
           <w:lang w:eastAsia="en-US"/>
         </w:rPr>
-        <w:object w:dxaOrig="660" w:dyaOrig="380" w14:anchorId="5EF72663">
-          <v:shape id="_x0000_i1046" type="#_x0000_t75" style="width:33.5pt;height:19.25pt" o:ole="">
-            <v:imagedata r:id="rId30" o:title=""/>
+        <w:pict w14:anchorId="5EF72663">
+          <v:shape id="_x0000_i1046" type="#_x0000_t75" style="width:33.5pt;height:19.25pt">
+            <v:imagedata r:id="rId28" o:title=""/>
           </v:shape>
-          <o:OLEObject Type="Embed" ProgID="Equation.3" ShapeID="_x0000_i1046" DrawAspect="Content" ObjectID="_1576860961"/>
-        </w:object>
+        </w:pict>
       </w:r>
       <w:r>
         <w:rPr>
@@ -9234,12 +9221,11 @@
           <w:szCs w:val="28"/>
           <w:lang w:eastAsia="en-US"/>
         </w:rPr>
-        <w:object w:dxaOrig="680" w:dyaOrig="380" w14:anchorId="4A887C28">
-          <v:shape id="_x0000_i1047" type="#_x0000_t75" style="width:33.5pt;height:19.25pt" o:ole="">
+        <w:pict w14:anchorId="4A887C28">
+          <v:shape id="_x0000_i1047" type="#_x0000_t75" style="width:33.5pt;height:19.25pt">
             <v:imagedata r:id="rId24" o:title=""/>
           </v:shape>
-          <o:OLEObject Type="Embed" ProgID="Equation.3" ShapeID="_x0000_i1047" DrawAspect="Content" ObjectID="_1576860962"/>
-        </w:object>
+        </w:pict>
       </w:r>
       <w:r>
         <w:rPr>
@@ -9377,12 +9363,11 @@
                 <w:szCs w:val="28"/>
                 <w:lang w:eastAsia="en-US"/>
               </w:rPr>
-              <w:object w:dxaOrig="660" w:dyaOrig="380" w14:anchorId="710FDC5A">
-                <v:shape id="_x0000_i1048" type="#_x0000_t75" style="width:25.95pt;height:14.25pt" o:ole="">
-                  <v:imagedata r:id="rId30" o:title=""/>
+              <w:pict w14:anchorId="710FDC5A">
+                <v:shape id="_x0000_i1048" type="#_x0000_t75" style="width:25.95pt;height:14.25pt">
+                  <v:imagedata r:id="rId28" o:title=""/>
                 </v:shape>
-                <o:OLEObject Type="Embed" ProgID="Equation.3" ShapeID="_x0000_i1048" DrawAspect="Content" ObjectID="_1576860963"/>
-              </w:object>
+              </w:pict>
             </w:r>
           </w:p>
         </w:tc>
@@ -10184,51 +10169,308 @@
           <w:szCs w:val="28"/>
           <w:lang w:eastAsia="en-US"/>
         </w:rPr>
-        <w:object w:dxaOrig="660" w:dyaOrig="380" w14:anchorId="08855006">
-          <v:shape id="_x0000_i1049" type="#_x0000_t75" style="width:33.5pt;height:19.25pt" o:ole="">
+        <w:pict w14:anchorId="08855006">
+          <v:shape id="_x0000_i1049" type="#_x0000_t75" style="width:33.5pt;height:19.25pt">
+            <v:imagedata r:id="rId29" o:title=""/>
+          </v:shape>
+        </w:pict>
+      </w:r>
+      <w:r>
+        <w:rPr>
+          <w:rFonts w:ascii="Times New Roman" w:hAnsi="Times New Roman"/>
+          <w:sz w:val="28"/>
+          <w:szCs w:val="28"/>
+        </w:rPr>
+        <w:t xml:space="preserve">. </w:t>
+      </w:r>
+      <w:r>
+        <w:rPr>
+          <w:rFonts w:ascii="Times New Roman" w:hAnsi="Times New Roman"/>
+          <w:sz w:val="28"/>
+          <w:szCs w:val="28"/>
+        </w:rPr>
+        <w:t xml:space="preserve">Вроде для </w:t>
+      </w:r>
+      <w:r>
+        <w:rPr>
+          <w:rFonts w:ascii="Times New Roman" w:hAnsi="Times New Roman"/>
+          <w:sz w:val="28"/>
+          <w:szCs w:val="28"/>
+        </w:rPr>
+        <w:t xml:space="preserve">табличных значений аргумента </w:t>
+      </w:r>
+      <w:r>
+        <w:rPr>
+          <w:rFonts w:ascii="Times New Roman" w:eastAsia="Calibri" w:hAnsi="Times New Roman"/>
+          <w:position w:val="-12"/>
+          <w:sz w:val="28"/>
+          <w:szCs w:val="28"/>
+          <w:lang w:eastAsia="en-US"/>
+        </w:rPr>
+        <w:pict w14:anchorId="7D5BBC3C">
+          <v:shape id="_x0000_i1050" type="#_x0000_t75" style="width:33.5pt;height:19.25pt">
+            <v:imagedata r:id="rId30" o:title=""/>
+          </v:shape>
+        </w:pict>
+      </w:r>
+      <w:r>
+        <w:rPr>
+          <w:rFonts w:ascii="Times New Roman" w:eastAsia="Calibri" w:hAnsi="Times New Roman"/>
+          <w:sz w:val="28"/>
+          <w:szCs w:val="28"/>
+          <w:lang w:eastAsia="en-US"/>
+        </w:rPr>
+        <w:t xml:space="preserve"> </w:t>
+      </w:r>
+      <w:r>
+        <w:rPr>
+          <w:rFonts w:ascii="Times New Roman" w:hAnsi="Times New Roman"/>
+          <w:sz w:val="28"/>
+          <w:szCs w:val="28"/>
+        </w:rPr>
+        <w:t xml:space="preserve">погрешность равна нулю, поэтому речь идет об оценке  </w:t>
+      </w:r>
+      <w:r>
+        <w:rPr>
+          <w:rFonts w:ascii="Times New Roman" w:eastAsia="Calibri" w:hAnsi="Times New Roman"/>
+          <w:position w:val="-12"/>
+          <w:sz w:val="28"/>
+          <w:szCs w:val="28"/>
+          <w:lang w:eastAsia="en-US"/>
+        </w:rPr>
+        <w:pict w14:anchorId="435143A1">
+          <v:shape id="_x0000_i1051" type="#_x0000_t75" style="width:115.55pt;height:19.25pt">
+            <v:imagedata r:id="rId31" o:title=""/>
+          </v:shape>
+        </w:pict>
+      </w:r>
+      <w:r>
+        <w:rPr>
+          <w:rFonts w:ascii="Times New Roman" w:eastAsia="Calibri" w:hAnsi="Times New Roman"/>
+          <w:sz w:val="28"/>
+          <w:szCs w:val="28"/>
+          <w:lang w:eastAsia="en-US"/>
+        </w:rPr>
+        <w:t xml:space="preserve"> при значениях </w:t>
+      </w:r>
+      <w:r>
+        <w:rPr>
+          <w:rFonts w:ascii="Times New Roman" w:eastAsia="Calibri" w:hAnsi="Times New Roman"/>
+          <w:position w:val="-12"/>
+          <w:sz w:val="28"/>
+          <w:szCs w:val="28"/>
+          <w:lang w:eastAsia="en-US"/>
+        </w:rPr>
+        <w:pict w14:anchorId="1F9C5ED1">
+          <v:shape id="_x0000_i1052" type="#_x0000_t75" style="width:34.35pt;height:19.25pt">
+            <v:imagedata r:id="rId32" o:title=""/>
+          </v:shape>
+        </w:pict>
+      </w:r>
+      <w:r>
+        <w:rPr>
+          <w:rFonts w:ascii="Times New Roman" w:eastAsia="Calibri" w:hAnsi="Times New Roman"/>
+          <w:sz w:val="28"/>
+          <w:szCs w:val="28"/>
+          <w:lang w:eastAsia="en-US"/>
+        </w:rPr>
+        <w:t xml:space="preserve">. Пусть функция </w:t>
+      </w:r>
+      <w:r>
+        <w:rPr>
+          <w:rFonts w:ascii="Times New Roman" w:eastAsia="Calibri" w:hAnsi="Times New Roman"/>
+          <w:position w:val="-12"/>
+          <w:sz w:val="28"/>
+          <w:szCs w:val="28"/>
+          <w:lang w:eastAsia="en-US"/>
+        </w:rPr>
+        <w:pict w14:anchorId="4CEE3DE9">
+          <v:shape id="_x0000_i1053" type="#_x0000_t75" style="width:28.45pt;height:19.25pt">
+            <v:imagedata r:id="rId33" o:title=""/>
+          </v:shape>
+        </w:pict>
+      </w:r>
+      <w:r>
+        <w:rPr>
+          <w:rFonts w:ascii="Times New Roman" w:eastAsia="Calibri" w:hAnsi="Times New Roman"/>
+          <w:sz w:val="28"/>
+          <w:szCs w:val="28"/>
+          <w:lang w:eastAsia="en-US"/>
+        </w:rPr>
+        <w:t xml:space="preserve">, </w:t>
+      </w:r>
+      <w:r>
+        <w:rPr>
+          <w:rFonts w:ascii="Times New Roman" w:eastAsia="Calibri" w:hAnsi="Times New Roman"/>
+          <w:sz w:val="28"/>
+          <w:szCs w:val="28"/>
+          <w:lang w:eastAsia="en-US"/>
+        </w:rPr>
+        <w:t>значения которой занесены в таблицу,</w:t>
+      </w:r>
+      <w:r>
+        <w:rPr>
+          <w:rFonts w:ascii="Times New Roman" w:eastAsia="Calibri" w:hAnsi="Times New Roman"/>
+          <w:sz w:val="28"/>
+          <w:szCs w:val="28"/>
+          <w:lang w:eastAsia="en-US"/>
+        </w:rPr>
+        <w:t xml:space="preserve"> имеет непрерывную </w:t>
+      </w:r>
+      <w:r>
+        <w:rPr>
+          <w:rFonts w:ascii="Times New Roman" w:eastAsia="Calibri" w:hAnsi="Times New Roman"/>
+          <w:position w:val="-10"/>
+          <w:sz w:val="28"/>
+          <w:szCs w:val="28"/>
+          <w:lang w:eastAsia="en-US"/>
+        </w:rPr>
+        <w:pict w14:anchorId="6AC9E025">
+          <v:shape id="_x0000_i1054" type="#_x0000_t75" style="width:36.85pt;height:18.4pt">
             <v:imagedata r:id="rId34" o:title=""/>
           </v:shape>
-          <o:OLEObject Type="Embed" ProgID="Equation.3" ShapeID="_x0000_i1049" DrawAspect="Content" ObjectID="_1576860964"/>
-        </w:object>
-      </w:r>
-      <w:r>
-        <w:rPr>
-          <w:rFonts w:ascii="Times New Roman" w:hAnsi="Times New Roman"/>
-          <w:sz w:val="28"/>
-          <w:szCs w:val="28"/>
-        </w:rPr>
-        <w:t xml:space="preserve">. </w:t>
-      </w:r>
-      <w:r>
-        <w:rPr>
-          <w:rFonts w:ascii="Times New Roman" w:hAnsi="Times New Roman"/>
-          <w:sz w:val="28"/>
-          <w:szCs w:val="28"/>
-        </w:rPr>
-        <w:t xml:space="preserve">Вроде для </w:t>
-      </w:r>
-      <w:r>
-        <w:rPr>
-          <w:rFonts w:ascii="Times New Roman" w:hAnsi="Times New Roman"/>
-          <w:sz w:val="28"/>
-          <w:szCs w:val="28"/>
-        </w:rPr>
-        <w:t xml:space="preserve">табличных значений аргумента </w:t>
+        </w:pict>
       </w:r>
       <w:r>
         <w:rPr>
           <w:rFonts w:ascii="Times New Roman" w:eastAsia="Calibri" w:hAnsi="Times New Roman"/>
+          <w:sz w:val="28"/>
+          <w:szCs w:val="28"/>
+          <w:lang w:eastAsia="en-US"/>
+        </w:rPr>
+        <w:t xml:space="preserve"> производную на отрезке </w:t>
+      </w:r>
+      <w:r>
+        <w:rPr>
           <w:position w:val="-12"/>
+        </w:rPr>
+        <w:pict w14:anchorId="5DA8D6BD">
+          <v:shape id="_x0000_i1055" type="#_x0000_t75" style="width:43.55pt;height:19.25pt">
+            <v:imagedata r:id="rId35" o:title=""/>
+          </v:shape>
+        </w:pict>
+      </w:r>
+      <w:r>
+        <w:t>.</w:t>
+      </w:r>
+    </w:p>
+    <w:p>
+      <w:pPr>
+        <w:spacing w:after="0" w:line="240" w:lineRule="auto"/>
+        <w:rPr>
+          <w:rFonts w:ascii="Times New Roman" w:hAnsi="Times New Roman"/>
+          <w:sz w:val="28"/>
+          <w:szCs w:val="28"/>
+        </w:rPr>
+      </w:pPr>
+      <w:r>
+        <w:rPr>
+          <w:rFonts w:ascii="Times New Roman" w:hAnsi="Times New Roman"/>
+          <w:sz w:val="28"/>
+          <w:szCs w:val="28"/>
+        </w:rPr>
+        <w:br w:type="page"/>
+      </w:r>
+    </w:p>
+    <w:p>
+      <w:pPr>
+        <w:spacing w:after="0" w:line="240" w:lineRule="auto"/>
+        <w:jc w:val="both"/>
+        <w:rPr>
+          <w:rFonts w:ascii="Times New Roman" w:hAnsi="Times New Roman"/>
+          <w:sz w:val="28"/>
+          <w:szCs w:val="28"/>
+        </w:rPr>
+      </w:pPr>
+      <w:r>
+        <w:rPr>
+          <w:rFonts w:ascii="Times New Roman" w:hAnsi="Times New Roman"/>
+          <w:sz w:val="28"/>
+          <w:szCs w:val="28"/>
+        </w:rPr>
+        <w:lastRenderedPageBreak/>
+        <w:t>Тогда</w:t>
+      </w:r>
+      <w:r>
+        <w:rPr>
+          <w:rFonts w:ascii="Times New Roman" w:hAnsi="Times New Roman"/>
+          <w:sz w:val="28"/>
+          <w:szCs w:val="28"/>
+        </w:rPr>
+        <w:t xml:space="preserve"> </w:t>
+      </w:r>
+      <w:r>
+        <w:rPr>
+          <w:rFonts w:ascii="Times New Roman" w:hAnsi="Times New Roman"/>
+          <w:sz w:val="28"/>
+          <w:szCs w:val="28"/>
+        </w:rPr>
+        <w:t xml:space="preserve">вот эта </w:t>
+      </w:r>
+      <w:r>
+        <w:rPr>
+          <w:rFonts w:ascii="Times New Roman" w:hAnsi="Times New Roman"/>
+          <w:sz w:val="28"/>
+          <w:szCs w:val="28"/>
+        </w:rPr>
+        <w:t>погрешность</w:t>
+      </w:r>
+      <w:r>
+        <w:rPr>
+          <w:rFonts w:ascii="Times New Roman" w:hAnsi="Times New Roman"/>
+          <w:sz w:val="28"/>
+          <w:szCs w:val="28"/>
+        </w:rPr>
+        <w:t xml:space="preserve">, </w:t>
+      </w:r>
+      <w:r>
+        <w:rPr>
+          <w:rFonts w:ascii="Times New Roman" w:hAnsi="Times New Roman"/>
+          <w:sz w:val="28"/>
+          <w:szCs w:val="28"/>
+        </w:rPr>
+        <w:t>которую я никак не вычислю</w:t>
+      </w:r>
+      <w:r>
+        <w:rPr>
+          <w:rFonts w:ascii="Times New Roman" w:hAnsi="Times New Roman"/>
+          <w:sz w:val="28"/>
+          <w:szCs w:val="28"/>
+        </w:rPr>
+        <w:t>,</w:t>
+      </w:r>
+      <w:r>
+        <w:rPr>
+          <w:rFonts w:ascii="Times New Roman" w:hAnsi="Times New Roman"/>
+          <w:sz w:val="28"/>
+          <w:szCs w:val="28"/>
+        </w:rPr>
+        <w:t xml:space="preserve"> определяется формулой:</w:t>
+      </w:r>
+    </w:p>
+    <w:p>
+      <w:pPr>
+        <w:spacing w:after="0" w:line="240" w:lineRule="auto"/>
+        <w:jc w:val="both"/>
+        <w:rPr>
+          <w:rFonts w:ascii="Times New Roman" w:hAnsi="Times New Roman"/>
+          <w:sz w:val="28"/>
+          <w:szCs w:val="28"/>
+        </w:rPr>
+      </w:pPr>
+      <w:r>
+        <w:rPr>
+          <w:rFonts w:ascii="Times New Roman" w:eastAsia="Calibri" w:hAnsi="Times New Roman"/>
+          <w:position w:val="-32"/>
           <w:sz w:val="28"/>
           <w:szCs w:val="28"/>
           <w:lang w:eastAsia="en-US"/>
         </w:rPr>
-        <w:object w:dxaOrig="680" w:dyaOrig="380" w14:anchorId="7D5BBC3C">
-          <v:shape id="_x0000_i1050" type="#_x0000_t75" style="width:33.5pt;height:19.25pt" o:ole="">
+        <w:pict w14:anchorId="3142EEB2">
+          <v:shape id="_x0000_i1056" type="#_x0000_t75" style="width:136.45pt;height:40.2pt">
             <v:imagedata r:id="rId36" o:title=""/>
           </v:shape>
-          <o:OLEObject Type="Embed" ProgID="Equation.3" ShapeID="_x0000_i1050" DrawAspect="Content" ObjectID="_1576860965"/>
-        </w:object>
+        </w:pict>
       </w:r>
       <w:r>
         <w:rPr>
@@ -10237,417 +10479,146 @@
           <w:szCs w:val="28"/>
           <w:lang w:eastAsia="en-US"/>
         </w:rPr>
-        <w:t xml:space="preserve"> </w:t>
-      </w:r>
-      <w:r>
-        <w:rPr>
-          <w:rFonts w:ascii="Times New Roman" w:hAnsi="Times New Roman"/>
-          <w:sz w:val="28"/>
-          <w:szCs w:val="28"/>
-        </w:rPr>
-        <w:t xml:space="preserve">погрешность равна нулю, поэтому речь идет об оценке  </w:t>
-      </w:r>
-      <w:r>
-        <w:rPr>
-          <w:rFonts w:ascii="Times New Roman" w:eastAsia="Calibri" w:hAnsi="Times New Roman"/>
+        <w:t xml:space="preserve">, где </w:t>
+      </w:r>
+      <w:r>
+        <w:rPr>
+          <w:rFonts w:ascii="Times New Roman" w:hAnsi="Times New Roman"/>
           <w:position w:val="-12"/>
           <w:sz w:val="28"/>
           <w:szCs w:val="28"/>
-          <w:lang w:eastAsia="en-US"/>
-        </w:rPr>
-        <w:object w:dxaOrig="2340" w:dyaOrig="380" w14:anchorId="435143A1">
-          <v:shape id="_x0000_i1051" type="#_x0000_t75" style="width:115.55pt;height:19.25pt" o:ole="">
+        </w:rPr>
+        <w:pict w14:anchorId="6FCBFAED">
+          <v:shape id="_x0000_i1057" type="#_x0000_t75" style="width:152.35pt;height:19.25pt">
+            <v:imagedata r:id="rId37" o:title=""/>
+          </v:shape>
+        </w:pict>
+      </w:r>
+      <w:r>
+        <w:rPr>
+          <w:rFonts w:ascii="Times New Roman" w:hAnsi="Times New Roman"/>
+          <w:sz w:val="28"/>
+          <w:szCs w:val="28"/>
+        </w:rPr>
+        <w:t xml:space="preserve">, </w:t>
+      </w:r>
+      <w:r>
+        <w:rPr>
+          <w:rFonts w:ascii="Times New Roman" w:hAnsi="Times New Roman"/>
+          <w:position w:val="-10"/>
+          <w:sz w:val="28"/>
+          <w:szCs w:val="28"/>
+        </w:rPr>
+        <w:pict w14:anchorId="7F66553F">
+          <v:shape id="_x0000_i1058" type="#_x0000_t75" style="width:10.9pt;height:16.75pt">
             <v:imagedata r:id="rId38" o:title=""/>
           </v:shape>
-          <o:OLEObject Type="Embed" ProgID="Equation.3" ShapeID="_x0000_i1051" DrawAspect="Content" ObjectID="_1576860966"/>
-        </w:object>
+        </w:pict>
+      </w:r>
+      <w:r>
+        <w:rPr>
+          <w:rFonts w:ascii="Times New Roman" w:hAnsi="Times New Roman"/>
+          <w:sz w:val="28"/>
+          <w:szCs w:val="28"/>
+        </w:rPr>
+        <w:t xml:space="preserve">- точка из </w:t>
+      </w:r>
+      <w:r>
+        <w:rPr>
+          <w:rFonts w:ascii="Times New Roman" w:hAnsi="Times New Roman"/>
+          <w:position w:val="-12"/>
+          <w:sz w:val="28"/>
+          <w:szCs w:val="28"/>
+        </w:rPr>
+        <w:pict w14:anchorId="13E15B88">
+          <v:shape id="_x0000_i1059" type="#_x0000_t75" style="width:43.55pt;height:19.25pt">
+            <v:imagedata r:id="rId35" o:title=""/>
+          </v:shape>
+        </w:pict>
+      </w:r>
+      <w:r>
+        <w:rPr>
+          <w:rFonts w:ascii="Times New Roman" w:hAnsi="Times New Roman"/>
+          <w:sz w:val="28"/>
+          <w:szCs w:val="28"/>
+        </w:rPr>
+        <w:t>.</w:t>
+      </w:r>
+    </w:p>
+    <w:p>
+      <w:pPr>
+        <w:spacing w:after="0" w:line="240" w:lineRule="auto"/>
+        <w:jc w:val="both"/>
+      </w:pPr>
+      <w:r>
+        <w:rPr>
+          <w:rFonts w:ascii="Times New Roman" w:hAnsi="Times New Roman"/>
+          <w:sz w:val="28"/>
+          <w:szCs w:val="28"/>
+        </w:rPr>
+        <w:t>Так</w:t>
+      </w:r>
+      <w:r>
+        <w:rPr>
+          <w:rFonts w:ascii="Times New Roman" w:hAnsi="Times New Roman"/>
+          <w:sz w:val="28"/>
+          <w:szCs w:val="28"/>
+        </w:rPr>
+        <w:t xml:space="preserve"> как точка </w:t>
+      </w:r>
+      <w:r>
+        <w:rPr>
+          <w:rFonts w:ascii="Times New Roman" w:hAnsi="Times New Roman"/>
+          <w:position w:val="-10"/>
+          <w:sz w:val="28"/>
+          <w:szCs w:val="28"/>
+        </w:rPr>
+        <w:pict w14:anchorId="47813DCF">
+          <v:shape id="_x0000_i1060" type="#_x0000_t75" style="width:10.9pt;height:16.75pt">
+            <v:imagedata r:id="rId38" o:title=""/>
+          </v:shape>
+        </w:pict>
+      </w:r>
+      <w:r>
+        <w:rPr>
+          <w:rFonts w:ascii="Times New Roman" w:hAnsi="Times New Roman"/>
+          <w:sz w:val="28"/>
+          <w:szCs w:val="28"/>
+        </w:rPr>
+        <w:t xml:space="preserve"> - неизвестна, то эта формула позволяет только оценить погрешность </w:t>
       </w:r>
       <w:r>
         <w:rPr>
           <w:rFonts w:ascii="Times New Roman" w:eastAsia="Calibri" w:hAnsi="Times New Roman"/>
+          <w:position w:val="-32"/>
           <w:sz w:val="28"/>
           <w:szCs w:val="28"/>
           <w:lang w:eastAsia="en-US"/>
         </w:rPr>
-        <w:t xml:space="preserve"> при значениях </w:t>
+        <w:pict w14:anchorId="442CFA07">
+          <v:shape id="_x0000_i1061" type="#_x0000_t75" style="width:133.1pt;height:38.5pt">
+            <v:imagedata r:id="rId39" o:title=""/>
+          </v:shape>
+        </w:pict>
       </w:r>
       <w:r>
         <w:rPr>
           <w:rFonts w:ascii="Times New Roman" w:eastAsia="Calibri" w:hAnsi="Times New Roman"/>
-          <w:position w:val="-12"/>
           <w:sz w:val="28"/>
           <w:szCs w:val="28"/>
           <w:lang w:eastAsia="en-US"/>
         </w:rPr>
-        <w:object w:dxaOrig="700" w:dyaOrig="380" w14:anchorId="1F9C5ED1">
-          <v:shape id="_x0000_i1052" type="#_x0000_t75" style="width:34.35pt;height:19.25pt" o:ole="">
+        <w:t xml:space="preserve">, где </w:t>
+      </w:r>
+      <w:r>
+        <w:rPr>
+          <w:position w:val="-28"/>
+        </w:rPr>
+        <w:pict w14:anchorId="0C80B17E">
+          <v:shape id="_x0000_i1062" type="#_x0000_t75" style="width:120.55pt;height:31pt">
             <v:imagedata r:id="rId40" o:title=""/>
           </v:shape>
-          <o:OLEObject Type="Embed" ProgID="Equation.3" ShapeID="_x0000_i1052" DrawAspect="Content" ObjectID="_1576860967"/>
-        </w:object>
-      </w:r>
-      <w:r>
-        <w:rPr>
-          <w:rFonts w:ascii="Times New Roman" w:eastAsia="Calibri" w:hAnsi="Times New Roman"/>
-          <w:sz w:val="28"/>
-          <w:szCs w:val="28"/>
-          <w:lang w:eastAsia="en-US"/>
-        </w:rPr>
-        <w:t xml:space="preserve">. Пусть функция </w:t>
-      </w:r>
-      <w:r>
-        <w:rPr>
-          <w:rFonts w:ascii="Times New Roman" w:eastAsia="Calibri" w:hAnsi="Times New Roman"/>
-          <w:position w:val="-12"/>
-          <w:sz w:val="28"/>
-          <w:szCs w:val="28"/>
-          <w:lang w:eastAsia="en-US"/>
-        </w:rPr>
-        <w:object w:dxaOrig="580" w:dyaOrig="380" w14:anchorId="4CEE3DE9">
-          <v:shape id="_x0000_i1053" type="#_x0000_t75" style="width:28.45pt;height:19.25pt" o:ole="">
-            <v:imagedata r:id="rId42" o:title=""/>
-          </v:shape>
-          <o:OLEObject Type="Embed" ProgID="Equation.3" ShapeID="_x0000_i1053" DrawAspect="Content" ObjectID="_1576860968"/>
-        </w:object>
-      </w:r>
-      <w:r>
-        <w:rPr>
-          <w:rFonts w:ascii="Times New Roman" w:eastAsia="Calibri" w:hAnsi="Times New Roman"/>
-          <w:sz w:val="28"/>
-          <w:szCs w:val="28"/>
-          <w:lang w:eastAsia="en-US"/>
-        </w:rPr>
-        <w:t xml:space="preserve">, </w:t>
-      </w:r>
-      <w:r>
-        <w:rPr>
-          <w:rFonts w:ascii="Times New Roman" w:eastAsia="Calibri" w:hAnsi="Times New Roman"/>
-          <w:sz w:val="28"/>
-          <w:szCs w:val="28"/>
-          <w:lang w:eastAsia="en-US"/>
-        </w:rPr>
-        <w:t>значения которой занесены в таблицу,</w:t>
-      </w:r>
-      <w:r>
-        <w:rPr>
-          <w:rFonts w:ascii="Times New Roman" w:eastAsia="Calibri" w:hAnsi="Times New Roman"/>
-          <w:sz w:val="28"/>
-          <w:szCs w:val="28"/>
-          <w:lang w:eastAsia="en-US"/>
-        </w:rPr>
-        <w:t xml:space="preserve"> имеет непрерывную </w:t>
-      </w:r>
-      <w:r>
-        <w:rPr>
-          <w:rFonts w:ascii="Times New Roman" w:eastAsia="Calibri" w:hAnsi="Times New Roman"/>
-          <w:position w:val="-10"/>
-          <w:sz w:val="28"/>
-          <w:szCs w:val="28"/>
-          <w:lang w:eastAsia="en-US"/>
-        </w:rPr>
-        <w:object w:dxaOrig="740" w:dyaOrig="360" w14:anchorId="6AC9E025">
-          <v:shape id="_x0000_i1054" type="#_x0000_t75" style="width:36.85pt;height:18.4pt" o:ole="">
-            <v:imagedata r:id="rId44" o:title=""/>
-          </v:shape>
-          <o:OLEObject Type="Embed" ProgID="Equation.3" ShapeID="_x0000_i1054" DrawAspect="Content" ObjectID="_1576860969"/>
-        </w:object>
-      </w:r>
-      <w:r>
-        <w:rPr>
-          <w:rFonts w:ascii="Times New Roman" w:eastAsia="Calibri" w:hAnsi="Times New Roman"/>
-          <w:sz w:val="28"/>
-          <w:szCs w:val="28"/>
-          <w:lang w:eastAsia="en-US"/>
-        </w:rPr>
-        <w:t xml:space="preserve"> производную на отрезке </w:t>
-      </w:r>
-      <w:r>
-        <w:rPr>
-          <w:position w:val="-12"/>
-        </w:rPr>
-        <w:object w:dxaOrig="880" w:dyaOrig="380" w14:anchorId="5DA8D6BD">
-          <v:shape id="_x0000_i1055" type="#_x0000_t75" style="width:43.55pt;height:19.25pt" o:ole="">
-            <v:imagedata r:id="rId46" o:title=""/>
-          </v:shape>
-          <o:OLEObject Type="Embed" ProgID="Equation.3" ShapeID="_x0000_i1055" DrawAspect="Content" ObjectID="_1576860970"/>
-        </w:object>
-      </w:r>
-      <w:r>
-        <w:t>.</w:t>
-      </w:r>
-    </w:p>
-    <w:p>
-      <w:pPr>
-        <w:spacing w:after="0" w:line="240" w:lineRule="auto"/>
-        <w:rPr>
-          <w:rFonts w:ascii="Times New Roman" w:hAnsi="Times New Roman"/>
-          <w:sz w:val="28"/>
-          <w:szCs w:val="28"/>
-        </w:rPr>
-      </w:pPr>
-      <w:r>
-        <w:rPr>
-          <w:rFonts w:ascii="Times New Roman" w:hAnsi="Times New Roman"/>
-          <w:sz w:val="28"/>
-          <w:szCs w:val="28"/>
-        </w:rPr>
-        <w:br w:type="page"/>
-      </w:r>
-    </w:p>
-    <w:p>
-      <w:pPr>
-        <w:spacing w:after="0" w:line="240" w:lineRule="auto"/>
-        <w:jc w:val="both"/>
-        <w:rPr>
-          <w:rFonts w:ascii="Times New Roman" w:hAnsi="Times New Roman"/>
-          <w:sz w:val="28"/>
-          <w:szCs w:val="28"/>
-        </w:rPr>
-      </w:pPr>
-      <w:r>
-        <w:rPr>
-          <w:rFonts w:ascii="Times New Roman" w:hAnsi="Times New Roman"/>
-          <w:sz w:val="28"/>
-          <w:szCs w:val="28"/>
-        </w:rPr>
-        <w:lastRenderedPageBreak/>
-        <w:t>Тогда</w:t>
-      </w:r>
-      <w:r>
-        <w:rPr>
-          <w:rFonts w:ascii="Times New Roman" w:hAnsi="Times New Roman"/>
-          <w:sz w:val="28"/>
-          <w:szCs w:val="28"/>
-        </w:rPr>
-        <w:t xml:space="preserve"> </w:t>
-      </w:r>
-      <w:r>
-        <w:rPr>
-          <w:rFonts w:ascii="Times New Roman" w:hAnsi="Times New Roman"/>
-          <w:sz w:val="28"/>
-          <w:szCs w:val="28"/>
-        </w:rPr>
-        <w:t xml:space="preserve">вот эта </w:t>
-      </w:r>
-      <w:r>
-        <w:rPr>
-          <w:rFonts w:ascii="Times New Roman" w:hAnsi="Times New Roman"/>
-          <w:sz w:val="28"/>
-          <w:szCs w:val="28"/>
-        </w:rPr>
-        <w:t>погрешность</w:t>
-      </w:r>
-      <w:r>
-        <w:rPr>
-          <w:rFonts w:ascii="Times New Roman" w:hAnsi="Times New Roman"/>
-          <w:sz w:val="28"/>
-          <w:szCs w:val="28"/>
-        </w:rPr>
-        <w:t xml:space="preserve">, </w:t>
-      </w:r>
-      <w:r>
-        <w:rPr>
-          <w:rFonts w:ascii="Times New Roman" w:hAnsi="Times New Roman"/>
-          <w:sz w:val="28"/>
-          <w:szCs w:val="28"/>
-        </w:rPr>
-        <w:t>которую я никак не вычислю</w:t>
-      </w:r>
-      <w:r>
-        <w:rPr>
-          <w:rFonts w:ascii="Times New Roman" w:hAnsi="Times New Roman"/>
-          <w:sz w:val="28"/>
-          <w:szCs w:val="28"/>
-        </w:rPr>
-        <w:t>,</w:t>
-      </w:r>
-      <w:r>
-        <w:rPr>
-          <w:rFonts w:ascii="Times New Roman" w:hAnsi="Times New Roman"/>
-          <w:sz w:val="28"/>
-          <w:szCs w:val="28"/>
-        </w:rPr>
-        <w:t xml:space="preserve"> определяется формулой:</w:t>
-      </w:r>
-    </w:p>
-    <w:p>
-      <w:pPr>
-        <w:spacing w:after="0" w:line="240" w:lineRule="auto"/>
-        <w:jc w:val="both"/>
-        <w:rPr>
-          <w:rFonts w:ascii="Times New Roman" w:hAnsi="Times New Roman"/>
-          <w:sz w:val="28"/>
-          <w:szCs w:val="28"/>
-        </w:rPr>
-      </w:pPr>
-      <w:r>
-        <w:rPr>
-          <w:rFonts w:ascii="Times New Roman" w:eastAsia="Calibri" w:hAnsi="Times New Roman"/>
-          <w:position w:val="-32"/>
-          <w:sz w:val="28"/>
-          <w:szCs w:val="28"/>
-          <w:lang w:eastAsia="en-US"/>
-        </w:rPr>
-        <w:object w:dxaOrig="2740" w:dyaOrig="800" w14:anchorId="3142EEB2">
-          <v:shape id="_x0000_i1056" type="#_x0000_t75" style="width:136.45pt;height:40.2pt" o:ole="">
-            <v:imagedata r:id="rId48" o:title=""/>
-          </v:shape>
-          <o:OLEObject Type="Embed" ProgID="Equation.3" ShapeID="_x0000_i1056" DrawAspect="Content" ObjectID="_1576860971"/>
-        </w:object>
-      </w:r>
-      <w:r>
-        <w:rPr>
-          <w:rFonts w:ascii="Times New Roman" w:eastAsia="Calibri" w:hAnsi="Times New Roman"/>
-          <w:sz w:val="28"/>
-          <w:szCs w:val="28"/>
-          <w:lang w:eastAsia="en-US"/>
-        </w:rPr>
-        <w:t xml:space="preserve">, где </w:t>
-      </w:r>
-      <w:r>
-        <w:rPr>
-          <w:rFonts w:ascii="Times New Roman" w:hAnsi="Times New Roman"/>
-          <w:position w:val="-12"/>
-          <w:sz w:val="28"/>
-          <w:szCs w:val="28"/>
-        </w:rPr>
-        <w:object w:dxaOrig="3040" w:dyaOrig="380" w14:anchorId="6FCBFAED">
-          <v:shape id="_x0000_i1057" type="#_x0000_t75" style="width:152.35pt;height:19.25pt" o:ole="">
-            <v:imagedata r:id="rId50" o:title=""/>
-          </v:shape>
-          <o:OLEObject Type="Embed" ProgID="Equation.3" ShapeID="_x0000_i1057" DrawAspect="Content" ObjectID="_1576860972"/>
-        </w:object>
-      </w:r>
-      <w:r>
-        <w:rPr>
-          <w:rFonts w:ascii="Times New Roman" w:hAnsi="Times New Roman"/>
-          <w:sz w:val="28"/>
-          <w:szCs w:val="28"/>
-        </w:rPr>
-        <w:t xml:space="preserve">, </w:t>
-      </w:r>
-      <w:r>
-        <w:rPr>
-          <w:rFonts w:ascii="Times New Roman" w:hAnsi="Times New Roman"/>
-          <w:position w:val="-10"/>
-          <w:sz w:val="28"/>
-          <w:szCs w:val="28"/>
-        </w:rPr>
-        <w:object w:dxaOrig="220" w:dyaOrig="340" w14:anchorId="7F66553F">
-          <v:shape id="_x0000_i1058" type="#_x0000_t75" style="width:10.9pt;height:16.75pt" o:ole="">
-            <v:imagedata r:id="rId52" o:title=""/>
-          </v:shape>
-          <o:OLEObject Type="Embed" ProgID="Equation.3" ShapeID="_x0000_i1058" DrawAspect="Content" ObjectID="_1576860973"/>
-        </w:object>
-      </w:r>
-      <w:r>
-        <w:rPr>
-          <w:rFonts w:ascii="Times New Roman" w:hAnsi="Times New Roman"/>
-          <w:sz w:val="28"/>
-          <w:szCs w:val="28"/>
-        </w:rPr>
-        <w:t xml:space="preserve">- точка из </w:t>
-      </w:r>
-      <w:r>
-        <w:rPr>
-          <w:rFonts w:ascii="Times New Roman" w:hAnsi="Times New Roman"/>
-          <w:position w:val="-12"/>
-          <w:sz w:val="28"/>
-          <w:szCs w:val="28"/>
-        </w:rPr>
-        <w:object w:dxaOrig="880" w:dyaOrig="380" w14:anchorId="13E15B88">
-          <v:shape id="_x0000_i1059" type="#_x0000_t75" style="width:43.55pt;height:19.25pt" o:ole="">
-            <v:imagedata r:id="rId46" o:title=""/>
-          </v:shape>
-          <o:OLEObject Type="Embed" ProgID="Equation.3" ShapeID="_x0000_i1059" DrawAspect="Content" ObjectID="_1576860974"/>
-        </w:object>
-      </w:r>
-      <w:r>
-        <w:rPr>
-          <w:rFonts w:ascii="Times New Roman" w:hAnsi="Times New Roman"/>
-          <w:sz w:val="28"/>
-          <w:szCs w:val="28"/>
-        </w:rPr>
-        <w:t>.</w:t>
-      </w:r>
-    </w:p>
-    <w:p>
-      <w:pPr>
-        <w:spacing w:after="0" w:line="240" w:lineRule="auto"/>
-        <w:jc w:val="both"/>
-      </w:pPr>
-      <w:r>
-        <w:rPr>
-          <w:rFonts w:ascii="Times New Roman" w:hAnsi="Times New Roman"/>
-          <w:sz w:val="28"/>
-          <w:szCs w:val="28"/>
-        </w:rPr>
-        <w:t>Так</w:t>
-      </w:r>
-      <w:r>
-        <w:rPr>
-          <w:rFonts w:ascii="Times New Roman" w:hAnsi="Times New Roman"/>
-          <w:sz w:val="28"/>
-          <w:szCs w:val="28"/>
-        </w:rPr>
-        <w:t xml:space="preserve"> как точка </w:t>
-      </w:r>
-      <w:r>
-        <w:rPr>
-          <w:rFonts w:ascii="Times New Roman" w:hAnsi="Times New Roman"/>
-          <w:position w:val="-10"/>
-          <w:sz w:val="28"/>
-          <w:szCs w:val="28"/>
-        </w:rPr>
-        <w:object w:dxaOrig="220" w:dyaOrig="340" w14:anchorId="47813DCF">
-          <v:shape id="_x0000_i1060" type="#_x0000_t75" style="width:10.9pt;height:16.75pt" o:ole="">
-            <v:imagedata r:id="rId52" o:title=""/>
-          </v:shape>
-          <o:OLEObject Type="Embed" ProgID="Equation.3" ShapeID="_x0000_i1060" DrawAspect="Content" ObjectID="_1576860975"/>
-        </w:object>
-      </w:r>
-      <w:r>
-        <w:rPr>
-          <w:rFonts w:ascii="Times New Roman" w:hAnsi="Times New Roman"/>
-          <w:sz w:val="28"/>
-          <w:szCs w:val="28"/>
-        </w:rPr>
-        <w:t xml:space="preserve"> - неизвестна, то эта формула позволяет только оценить погрешность </w:t>
-      </w:r>
-      <w:r>
-        <w:rPr>
-          <w:rFonts w:ascii="Times New Roman" w:eastAsia="Calibri" w:hAnsi="Times New Roman"/>
-          <w:position w:val="-32"/>
-          <w:sz w:val="28"/>
-          <w:szCs w:val="28"/>
-          <w:lang w:eastAsia="en-US"/>
-        </w:rPr>
-        <w:object w:dxaOrig="2680" w:dyaOrig="760" w14:anchorId="442CFA07">
-          <v:shape id="_x0000_i1061" type="#_x0000_t75" style="width:133.1pt;height:38.5pt" o:ole="">
-            <v:imagedata r:id="rId56" o:title=""/>
-          </v:shape>
-          <o:OLEObject Type="Embed" ProgID="Equation.3" ShapeID="_x0000_i1061" DrawAspect="Content" ObjectID="_1576860976"/>
-        </w:object>
-      </w:r>
-      <w:r>
-        <w:rPr>
-          <w:rFonts w:ascii="Times New Roman" w:eastAsia="Calibri" w:hAnsi="Times New Roman"/>
-          <w:sz w:val="28"/>
-          <w:szCs w:val="28"/>
-          <w:lang w:eastAsia="en-US"/>
-        </w:rPr>
-        <w:t xml:space="preserve">, где </w:t>
-      </w:r>
-      <w:r>
-        <w:rPr>
-          <w:position w:val="-28"/>
-        </w:rPr>
-        <w:object w:dxaOrig="2420" w:dyaOrig="620" w14:anchorId="0C80B17E">
-          <v:shape id="_x0000_i1062" type="#_x0000_t75" style="width:120.55pt;height:31pt" o:ole="">
-            <v:imagedata r:id="rId58" o:title=""/>
-          </v:shape>
-          <o:OLEObject Type="Embed" ProgID="Equation.3" ShapeID="_x0000_i1062" DrawAspect="Content" ObjectID="_1576860977"/>
-        </w:object>
+        </w:pict>
       </w:r>
       <w:r>
         <w:t>.</w:t>
@@ -10799,6 +10770,7 @@
         </w:rPr>
         <w:t>i</w:t>
       </w:r>
+      <w:proofErr w:type="gramStart"/>
       <w:r>
         <w:rPr>
           <w:rFonts w:ascii="Times New Roman" w:eastAsia="Calibri" w:hAnsi="Times New Roman"/>
@@ -10806,7 +10778,17 @@
           <w:szCs w:val="28"/>
           <w:lang w:val="en-US" w:eastAsia="en-US"/>
         </w:rPr>
-        <w:t>);   x</w:t>
+        <w:t xml:space="preserve">);   </w:t>
+      </w:r>
+      <w:proofErr w:type="gramEnd"/>
+      <w:r>
+        <w:rPr>
+          <w:rFonts w:ascii="Times New Roman" w:eastAsia="Calibri" w:hAnsi="Times New Roman"/>
+          <w:sz w:val="28"/>
+          <w:szCs w:val="28"/>
+          <w:lang w:val="en-US" w:eastAsia="en-US"/>
+        </w:rPr>
+        <w:t>x</w:t>
       </w:r>
       <w:r>
         <w:rPr>
@@ -10939,6 +10921,7 @@
         </w:rPr>
         <w:t>f</w:t>
       </w:r>
+      <w:proofErr w:type="gramStart"/>
       <w:r>
         <w:rPr>
           <w:rFonts w:ascii="Times New Roman" w:eastAsia="Calibri" w:hAnsi="Times New Roman"/>
@@ -10948,6 +10931,7 @@
         </w:rPr>
         <w:t>’(</w:t>
       </w:r>
+      <w:proofErr w:type="gramEnd"/>
       <w:r>
         <w:rPr>
           <w:rFonts w:ascii="Times New Roman" w:eastAsia="Calibri" w:hAnsi="Times New Roman"/>
@@ -11001,17 +10985,28 @@
           <w:szCs w:val="28"/>
           <w:lang w:eastAsia="en-US"/>
         </w:rPr>
-        <w:t xml:space="preserve">  - ? 6;  </w:t>
-      </w:r>
+        <w:t xml:space="preserve">  - ? </w:t>
+      </w:r>
+      <w:proofErr w:type="gramStart"/>
       <w:r>
         <w:rPr>
           <w:rFonts w:ascii="Times New Roman" w:eastAsia="Calibri" w:hAnsi="Times New Roman"/>
           <w:sz w:val="28"/>
           <w:szCs w:val="28"/>
+          <w:lang w:eastAsia="en-US"/>
+        </w:rPr>
+        <w:t xml:space="preserve">6;  </w:t>
+      </w:r>
+      <w:r>
+        <w:rPr>
+          <w:rFonts w:ascii="Times New Roman" w:eastAsia="Calibri" w:hAnsi="Times New Roman"/>
+          <w:sz w:val="28"/>
+          <w:szCs w:val="28"/>
           <w:lang w:val="en-US" w:eastAsia="en-US"/>
         </w:rPr>
         <w:t>y</w:t>
       </w:r>
+      <w:proofErr w:type="gramEnd"/>
       <w:r>
         <w:rPr>
           <w:rFonts w:ascii="Times New Roman" w:eastAsia="Calibri" w:hAnsi="Times New Roman"/>
@@ -12112,12 +12107,11 @@
           <w:szCs w:val="28"/>
           <w:lang w:eastAsia="en-US"/>
         </w:rPr>
-        <w:object w:dxaOrig="3920" w:dyaOrig="440" w14:anchorId="4025E52C">
-          <v:shape id="_x0000_i1063" type="#_x0000_t75" style="width:194.25pt;height:22.6pt" o:ole="">
-            <v:imagedata r:id="rId60" o:title=""/>
+        <w:pict w14:anchorId="4025E52C">
+          <v:shape id="_x0000_i1063" type="#_x0000_t75" style="width:194.25pt;height:22.6pt">
+            <v:imagedata r:id="rId41" o:title=""/>
           </v:shape>
-          <o:OLEObject Type="Embed" ProgID="Equation.3" ShapeID="_x0000_i1063" DrawAspect="Content" ObjectID="_1576860978"/>
-        </w:object>
+        </w:pict>
       </w:r>
       <w:r>
         <w:rPr>
@@ -12158,12 +12152,11 @@
           <w:szCs w:val="28"/>
           <w:lang w:eastAsia="en-US"/>
         </w:rPr>
-        <w:object w:dxaOrig="6399" w:dyaOrig="380" w14:anchorId="08D59DE2">
-          <v:shape id="_x0000_i1064" type="#_x0000_t75" style="width:318.15pt;height:19.25pt" o:ole="">
-            <v:imagedata r:id="rId62" o:title=""/>
+        <w:pict w14:anchorId="08D59DE2">
+          <v:shape id="_x0000_i1064" type="#_x0000_t75" style="width:318.15pt;height:19.25pt">
+            <v:imagedata r:id="rId42" o:title=""/>
           </v:shape>
-          <o:OLEObject Type="Embed" ProgID="Equation.3" ShapeID="_x0000_i1064" DrawAspect="Content" ObjectID="_1576860979"/>
-        </w:object>
+        </w:pict>
       </w:r>
       <w:r>
         <w:rPr>
@@ -12192,12 +12185,11 @@
           <w:sz w:val="28"/>
           <w:szCs w:val="28"/>
         </w:rPr>
-        <w:object w:dxaOrig="6560" w:dyaOrig="780" w14:anchorId="061692DD">
-          <v:shape id="_x0000_i1065" type="#_x0000_t75" style="width:327.35pt;height:38.5pt" o:ole="">
-            <v:imagedata r:id="rId64" o:title=""/>
+        <w:pict w14:anchorId="061692DD">
+          <v:shape id="_x0000_i1065" type="#_x0000_t75" style="width:327.35pt;height:38.5pt">
+            <v:imagedata r:id="rId43" o:title=""/>
           </v:shape>
-          <o:OLEObject Type="Embed" ProgID="Equation.3" ShapeID="_x0000_i1065" DrawAspect="Content" ObjectID="_1576860980"/>
-        </w:object>
+        </w:pict>
       </w:r>
       <w:r>
         <w:rPr>
@@ -12225,12 +12217,11 @@
           <w:sz w:val="28"/>
           <w:szCs w:val="28"/>
         </w:rPr>
-        <w:object w:dxaOrig="6380" w:dyaOrig="780" w14:anchorId="2B0CDEC2">
-          <v:shape id="_x0000_i1066" type="#_x0000_t75" style="width:319pt;height:38.5pt" o:ole="">
-            <v:imagedata r:id="rId66" o:title=""/>
+        <w:pict w14:anchorId="2B0CDEC2">
+          <v:shape id="_x0000_i1066" type="#_x0000_t75" style="width:319pt;height:38.5pt">
+            <v:imagedata r:id="rId44" o:title=""/>
           </v:shape>
-          <o:OLEObject Type="Embed" ProgID="Equation.3" ShapeID="_x0000_i1066" DrawAspect="Content" ObjectID="_1576860981"/>
-        </w:object>
+        </w:pict>
       </w:r>
       <w:r>
         <w:rPr>
@@ -12258,12 +12249,11 @@
           <w:sz w:val="28"/>
           <w:szCs w:val="28"/>
         </w:rPr>
-        <w:object w:dxaOrig="6580" w:dyaOrig="780" w14:anchorId="27CA9457">
-          <v:shape id="_x0000_i1067" type="#_x0000_t75" style="width:329pt;height:38.5pt" o:ole="">
-            <v:imagedata r:id="rId68" o:title=""/>
+        <w:pict w14:anchorId="27CA9457">
+          <v:shape id="_x0000_i1067" type="#_x0000_t75" style="width:329pt;height:38.5pt">
+            <v:imagedata r:id="rId45" o:title=""/>
           </v:shape>
-          <o:OLEObject Type="Embed" ProgID="Equation.3" ShapeID="_x0000_i1067" DrawAspect="Content" ObjectID="_1576860982"/>
-        </w:object>
+        </w:pict>
       </w:r>
       <w:r>
         <w:rPr>
@@ -12322,12 +12312,12 @@
           <w:sz w:val="28"/>
           <w:szCs w:val="28"/>
         </w:rPr>
-        <w:object w:dxaOrig="6600" w:dyaOrig="780" w14:anchorId="21A99B9C">
-          <v:shape id="_x0000_i1068" type="#_x0000_t75" style="width:329.85pt;height:38.5pt" o:ole="">
-            <v:imagedata r:id="rId70" o:title=""/>
+        <w:lastRenderedPageBreak/>
+        <w:pict w14:anchorId="21A99B9C">
+          <v:shape id="_x0000_i1068" type="#_x0000_t75" style="width:329.85pt;height:38.5pt">
+            <v:imagedata r:id="rId46" o:title=""/>
           </v:shape>
-          <o:OLEObject Type="Embed" ProgID="Equation.3" ShapeID="_x0000_i1068" DrawAspect="Content" ObjectID="_1576860983"/>
-        </w:object>
+        </w:pict>
       </w:r>
       <w:r>
         <w:rPr>
@@ -12364,12 +12354,11 @@
           <w:sz w:val="28"/>
           <w:szCs w:val="28"/>
         </w:rPr>
-        <w:object w:dxaOrig="660" w:dyaOrig="380" w14:anchorId="02C36686">
-          <v:shape id="_x0000_i1069" type="#_x0000_t75" style="width:33.5pt;height:19.25pt" o:ole="">
-            <v:imagedata r:id="rId72" o:title=""/>
+        <w:pict w14:anchorId="02C36686">
+          <v:shape id="_x0000_i1069" type="#_x0000_t75" style="width:33.5pt;height:19.25pt">
+            <v:imagedata r:id="rId47" o:title=""/>
           </v:shape>
-          <o:OLEObject Type="Embed" ProgID="Equation.3" ShapeID="_x0000_i1069" DrawAspect="Content" ObjectID="_1576860984"/>
-        </w:object>
+        </w:pict>
       </w:r>
       <w:r>
         <w:rPr>
@@ -12386,12 +12375,11 @@
           <w:sz w:val="28"/>
           <w:szCs w:val="28"/>
         </w:rPr>
-        <w:object w:dxaOrig="1100" w:dyaOrig="380" w14:anchorId="1D40D4A9">
-          <v:shape id="_x0000_i1070" type="#_x0000_t75" style="width:54.4pt;height:19.25pt" o:ole="">
-            <v:imagedata r:id="rId74" o:title=""/>
+        <w:pict w14:anchorId="1D40D4A9">
+          <v:shape id="_x0000_i1070" type="#_x0000_t75" style="width:54.4pt;height:19.25pt">
+            <v:imagedata r:id="rId48" o:title=""/>
           </v:shape>
-          <o:OLEObject Type="Embed" ProgID="Equation.3" ShapeID="_x0000_i1070" DrawAspect="Content" ObjectID="_1576860985"/>
-        </w:object>
+        </w:pict>
       </w:r>
       <w:r>
         <w:rPr>
@@ -12408,12 +12396,11 @@
           <w:sz w:val="28"/>
           <w:szCs w:val="28"/>
         </w:rPr>
-        <w:object w:dxaOrig="1200" w:dyaOrig="380" w14:anchorId="5B2B10CA">
-          <v:shape id="_x0000_i1071" type="#_x0000_t75" style="width:60.3pt;height:19.25pt" o:ole="">
-            <v:imagedata r:id="rId76" o:title=""/>
+        <w:pict w14:anchorId="5B2B10CA">
+          <v:shape id="_x0000_i1071" type="#_x0000_t75" style="width:60.3pt;height:19.25pt">
+            <v:imagedata r:id="rId49" o:title=""/>
           </v:shape>
-          <o:OLEObject Type="Embed" ProgID="Equation.3" ShapeID="_x0000_i1071" DrawAspect="Content" ObjectID="_1576860986"/>
-        </w:object>
+        </w:pict>
       </w:r>
       <w:r>
         <w:rPr>
@@ -12430,12 +12417,11 @@
           <w:sz w:val="28"/>
           <w:szCs w:val="28"/>
         </w:rPr>
-        <w:object w:dxaOrig="600" w:dyaOrig="300" w14:anchorId="1E300B79">
-          <v:shape id="_x0000_i1072" type="#_x0000_t75" style="width:30.15pt;height:14.25pt" o:ole="">
-            <v:imagedata r:id="rId78" o:title=""/>
+        <w:pict w14:anchorId="1E300B79">
+          <v:shape id="_x0000_i1072" type="#_x0000_t75" style="width:30.15pt;height:14.25pt">
+            <v:imagedata r:id="rId50" o:title=""/>
           </v:shape>
-          <o:OLEObject Type="Embed" ProgID="Equation.3" ShapeID="_x0000_i1072" DrawAspect="Content" ObjectID="_1576860987"/>
-        </w:object>
+        </w:pict>
       </w:r>
       <w:r>
         <w:rPr>
@@ -12452,12 +12438,11 @@
           <w:sz w:val="28"/>
           <w:szCs w:val="28"/>
         </w:rPr>
-        <w:object w:dxaOrig="2400" w:dyaOrig="380" w14:anchorId="3434DEA0">
-          <v:shape id="_x0000_i1073" type="#_x0000_t75" style="width:120.55pt;height:17.6pt" o:ole="">
-            <v:imagedata r:id="rId80" o:title=""/>
+        <w:pict w14:anchorId="3434DEA0">
+          <v:shape id="_x0000_i1073" type="#_x0000_t75" style="width:120.55pt;height:17.6pt">
+            <v:imagedata r:id="rId51" o:title=""/>
           </v:shape>
-          <o:OLEObject Type="Embed" ProgID="Equation.3" ShapeID="_x0000_i1073" DrawAspect="Content" ObjectID="_1576860988"/>
-        </w:object>
+        </w:pict>
       </w:r>
       <w:r>
         <w:rPr>
@@ -12572,12 +12557,11 @@
           <w:szCs w:val="28"/>
           <w:lang w:eastAsia="en-US"/>
         </w:rPr>
-        <w:object w:dxaOrig="3920" w:dyaOrig="440" w14:anchorId="6B4D6668">
-          <v:shape id="_x0000_i1074" type="#_x0000_t75" style="width:194.25pt;height:22.6pt" o:ole="">
-            <v:imagedata r:id="rId60" o:title=""/>
+        <w:pict w14:anchorId="6B4D6668">
+          <v:shape id="_x0000_i1074" type="#_x0000_t75" style="width:194.25pt;height:22.6pt">
+            <v:imagedata r:id="rId41" o:title=""/>
           </v:shape>
-          <o:OLEObject Type="Embed" ProgID="Equation.3" ShapeID="_x0000_i1074" DrawAspect="Content" ObjectID="_1576860989"/>
-        </w:object>
+        </w:pict>
       </w:r>
       <w:r>
         <w:rPr>
@@ -12647,12 +12631,11 @@
         <w:jc w:val="both"/>
       </w:pPr>
       <w:r>
-        <w:object w:dxaOrig="2430" w:dyaOrig="2430" w14:anchorId="135E8C29">
-          <v:shape id="_x0000_i1075" type="#_x0000_t75" style="width:120.55pt;height:120.55pt" o:ole="">
-            <v:imagedata r:id="rId83" o:title=""/>
+        <w:pict w14:anchorId="135E8C29">
+          <v:shape id="_x0000_i1075" type="#_x0000_t75" style="width:120.55pt;height:120.55pt">
+            <v:imagedata r:id="rId52" o:title=""/>
           </v:shape>
-          <o:OLEObject Type="Embed" ProgID="Mathcad" ShapeID="_x0000_i1075" DrawAspect="Content" ObjectID="_1576860990"/>
-        </w:object>
+        </w:pict>
       </w:r>
     </w:p>
     <w:p>
@@ -12673,12 +12656,11 @@
         </w:rPr>
       </w:pPr>
       <w:r>
-        <w:object w:dxaOrig="5655" w:dyaOrig="3240" w14:anchorId="2D33B56C">
-          <v:shape id="_x0000_i1076" type="#_x0000_t75" style="width:283pt;height:162.4pt" o:ole="">
-            <v:imagedata r:id="rId85" o:title=""/>
+        <w:pict w14:anchorId="2D33B56C">
+          <v:shape id="_x0000_i1076" type="#_x0000_t75" style="width:283pt;height:162.4pt">
+            <v:imagedata r:id="rId53" o:title=""/>
           </v:shape>
-          <o:OLEObject Type="Embed" ProgID="Mathcad" ShapeID="_x0000_i1076" DrawAspect="Content" ObjectID="_1576860991"/>
-        </w:object>
+        </w:pict>
       </w:r>
     </w:p>
     <w:p>
@@ -12693,12 +12675,11 @@
         </w:rPr>
       </w:pPr>
       <w:r>
-        <w:object w:dxaOrig="5655" w:dyaOrig="2040" w14:anchorId="33C3B060">
-          <v:shape id="_x0000_i1077" type="#_x0000_t75" style="width:283pt;height:102.15pt" o:ole="">
-            <v:imagedata r:id="rId87" o:title=""/>
+        <w:pict w14:anchorId="33C3B060">
+          <v:shape id="_x0000_i1077" type="#_x0000_t75" style="width:283pt;height:102.15pt">
+            <v:imagedata r:id="rId54" o:title=""/>
           </v:shape>
-          <o:OLEObject Type="Embed" ProgID="Mathcad" ShapeID="_x0000_i1077" DrawAspect="Content" ObjectID="_1576860992"/>
-        </w:object>
+        </w:pict>
       </w:r>
     </w:p>
     <w:p>
@@ -12707,12 +12688,11 @@
         <w:jc w:val="both"/>
       </w:pPr>
       <w:r>
-        <w:object w:dxaOrig="5700" w:dyaOrig="2040" w14:anchorId="755218EE">
-          <v:shape id="_x0000_i1078" type="#_x0000_t75" style="width:285.5pt;height:102.15pt" o:ole="">
-            <v:imagedata r:id="rId89" o:title=""/>
+        <w:pict w14:anchorId="755218EE">
+          <v:shape id="_x0000_i1078" type="#_x0000_t75" style="width:285.5pt;height:102.15pt">
+            <v:imagedata r:id="rId55" o:title=""/>
           </v:shape>
-          <o:OLEObject Type="Embed" ProgID="Mathcad" ShapeID="_x0000_i1078" DrawAspect="Content" ObjectID="_1576860993"/>
-        </w:object>
+        </w:pict>
       </w:r>
     </w:p>
     <w:p>
@@ -12739,12 +12719,12 @@
         </w:rPr>
       </w:pPr>
       <w:r>
-        <w:object w:dxaOrig="8085" w:dyaOrig="360" w14:anchorId="69935C4B">
-          <v:shape id="_x0000_i1079" type="#_x0000_t75" style="width:404.35pt;height:18.4pt" o:ole="">
-            <v:imagedata r:id="rId91" o:title=""/>
+        <w:lastRenderedPageBreak/>
+        <w:pict w14:anchorId="69935C4B">
+          <v:shape id="_x0000_i1079" type="#_x0000_t75" style="width:404.35pt;height:18.4pt">
+            <v:imagedata r:id="rId56" o:title=""/>
           </v:shape>
-          <o:OLEObject Type="Embed" ProgID="Mathcad" ShapeID="_x0000_i1079" DrawAspect="Content" ObjectID="_1576860994"/>
-        </w:object>
+        </w:pict>
       </w:r>
     </w:p>
     <w:p>
@@ -12778,12 +12758,11 @@
         <w:jc w:val="both"/>
       </w:pPr>
       <w:r>
-        <w:object w:dxaOrig="3825" w:dyaOrig="3165" w14:anchorId="55489092">
-          <v:shape id="_x0000_i1080" type="#_x0000_t75" style="width:190.9pt;height:157.4pt" o:ole="">
-            <v:imagedata r:id="rId93" o:title=""/>
+        <w:pict w14:anchorId="55489092">
+          <v:shape id="_x0000_i1080" type="#_x0000_t75" style="width:190.9pt;height:157.4pt">
+            <v:imagedata r:id="rId57" o:title=""/>
           </v:shape>
-          <o:OLEObject Type="Embed" ProgID="Mathcad" ShapeID="_x0000_i1080" DrawAspect="Content" ObjectID="_1576860995"/>
-        </w:object>
+        </w:pict>
       </w:r>
     </w:p>
     <w:p>
@@ -12793,12 +12772,11 @@
         <w:jc w:val="both"/>
       </w:pPr>
       <w:r>
-        <w:object w:dxaOrig="7515" w:dyaOrig="5820" w14:anchorId="5BDF1D62">
-          <v:shape id="_x0000_i1081" type="#_x0000_t75" style="width:375.05pt;height:291.35pt" o:ole="">
-            <v:imagedata r:id="rId95" o:title=""/>
+        <w:pict w14:anchorId="5BDF1D62">
+          <v:shape id="_x0000_i1081" type="#_x0000_t75" style="width:375.05pt;height:291.35pt">
+            <v:imagedata r:id="rId58" o:title=""/>
           </v:shape>
-          <o:OLEObject Type="Embed" ProgID="Mathcad" ShapeID="_x0000_i1081" DrawAspect="Content" ObjectID="_1576860996"/>
-        </w:object>
+        </w:pict>
       </w:r>
     </w:p>
     <w:p>
@@ -12944,12 +12922,11 @@
           <w:szCs w:val="28"/>
           <w:lang w:eastAsia="en-US"/>
         </w:rPr>
-        <w:object w:dxaOrig="9139" w:dyaOrig="420" w14:anchorId="19772B78">
-          <v:shape id="_x0000_i1082" type="#_x0000_t75" style="width:454.6pt;height:21.75pt" o:ole="">
-            <v:imagedata r:id="rId97" o:title=""/>
+        <w:pict w14:anchorId="19772B78">
+          <v:shape id="_x0000_i1082" type="#_x0000_t75" style="width:454.6pt;height:21.75pt">
+            <v:imagedata r:id="rId59" o:title=""/>
           </v:shape>
-          <o:OLEObject Type="Embed" ProgID="Equation.3" ShapeID="_x0000_i1082" DrawAspect="Content" ObjectID="_1576860997"/>
-        </w:object>
+        </w:pict>
       </w:r>
       <w:r>
         <w:rPr>
@@ -13088,34 +13065,7 @@
               <w:szCs w:val="28"/>
               <w:lang w:eastAsia="en-US"/>
             </w:rPr>
-            <m:t>6</m:t>
-          </m:r>
-          <m:r>
-            <w:rPr>
-              <w:rFonts w:ascii="Cambria Math" w:eastAsia="Calibri" w:hAnsi="Cambria Math"/>
-              <w:sz w:val="28"/>
-              <w:szCs w:val="28"/>
-              <w:lang w:eastAsia="en-US"/>
-            </w:rPr>
-            <m:t>(1,4)≈</m:t>
-          </m:r>
-          <m:r>
-            <w:rPr>
-              <w:rFonts w:ascii="Cambria Math" w:eastAsia="Calibri" w:hAnsi="Cambria Math"/>
-              <w:sz w:val="28"/>
-              <w:szCs w:val="28"/>
-              <w:lang w:eastAsia="en-US"/>
-            </w:rPr>
-            <m:t>0.196911782</m:t>
-          </m:r>
-          <m:r>
-            <w:rPr>
-              <w:rFonts w:ascii="Cambria Math" w:eastAsia="Calibri" w:hAnsi="Cambria Math"/>
-              <w:sz w:val="28"/>
-              <w:szCs w:val="28"/>
-              <w:lang w:eastAsia="en-US"/>
-            </w:rPr>
-            <m:t>4</m:t>
+            <m:t>6(1,4)≈0.1969117824</m:t>
           </m:r>
         </m:oMath>
       </m:oMathPara>
@@ -13128,9 +13078,9 @@
       <w:r>
         <w:object w:dxaOrig="3360" w:dyaOrig="2160" w14:anchorId="0BCB5F88">
           <v:shape id="_x0000_i1083" type="#_x0000_t75" style="width:225.2pt;height:144.85pt" o:ole="">
-            <v:imagedata r:id="rId99" o:title=""/>
+            <v:imagedata r:id="rId60" o:title=""/>
           </v:shape>
-          <o:OLEObject Type="Embed" ProgID="Mathcad" ShapeID="_x0000_i1083" DrawAspect="Content" ObjectID="_1576860998" r:id="rId100"/>
+          <o:OLEObject Type="Embed" ProgID="Mathcad" ShapeID="_x0000_i1083" DrawAspect="Content" ObjectID="_1576861083" r:id="rId61"/>
         </w:object>
       </w:r>
     </w:p>
@@ -13436,7 +13386,7 @@
                     </pic:cNvPicPr>
                   </pic:nvPicPr>
                   <pic:blipFill>
-                    <a:blip r:embed="rId101">
+                    <a:blip r:embed="rId62">
                       <a:extLst>
                         <a:ext uri="{28A0092B-C50C-407E-A947-70E740481C1C}">
                           <a14:useLocalDpi xmlns:a14="http://schemas.microsoft.com/office/drawing/2010/main" val="0"/>
@@ -13549,7 +13499,7 @@
                     </pic:cNvPicPr>
                   </pic:nvPicPr>
                   <pic:blipFill>
-                    <a:blip r:embed="rId102">
+                    <a:blip r:embed="rId63">
                       <a:extLst>
                         <a:ext uri="{28A0092B-C50C-407E-A947-70E740481C1C}">
                           <a14:useLocalDpi xmlns:a14="http://schemas.microsoft.com/office/drawing/2010/main" val="0"/>
@@ -14302,8 +14252,9 @@
             <w:szCs w:val="28"/>
             <w:lang w:eastAsia="en-US"/>
           </w:rPr>
-          <m:t>6(1,4)≈0.196911782</m:t>
+          <m:t>6(1,</m:t>
         </m:r>
+        <w:proofErr w:type="gramStart"/>
         <m:r>
           <w:rPr>
             <w:rFonts w:ascii="Cambria Math" w:eastAsia="Calibri" w:hAnsi="Cambria Math"/>
@@ -14311,7 +14262,17 @@
             <w:szCs w:val="28"/>
             <w:lang w:eastAsia="en-US"/>
           </w:rPr>
-          <m:t>4</m:t>
+          <m:t>4)≈</m:t>
+        </m:r>
+        <w:proofErr w:type="gramEnd"/>
+        <m:r>
+          <w:rPr>
+            <w:rFonts w:ascii="Cambria Math" w:eastAsia="Calibri" w:hAnsi="Cambria Math"/>
+            <w:sz w:val="28"/>
+            <w:szCs w:val="28"/>
+            <w:lang w:eastAsia="en-US"/>
+          </w:rPr>
+          <m:t>0.1969117824</m:t>
         </m:r>
       </m:oMath>
     </w:p>
@@ -14495,8 +14456,19 @@
             <w:szCs w:val="28"/>
             <w:lang w:eastAsia="en-US"/>
           </w:rPr>
-          <m:t>6(1,4)≈</m:t>
+          <m:t>6(1,</m:t>
         </m:r>
+        <w:proofErr w:type="gramStart"/>
+        <m:r>
+          <w:rPr>
+            <w:rFonts w:ascii="Cambria Math" w:eastAsia="Calibri" w:hAnsi="Cambria Math"/>
+            <w:sz w:val="28"/>
+            <w:szCs w:val="28"/>
+            <w:lang w:eastAsia="en-US"/>
+          </w:rPr>
+          <m:t>4)≈</m:t>
+        </m:r>
+        <w:proofErr w:type="gramEnd"/>
         <m:r>
           <m:rPr>
             <m:sty m:val="p"/>
@@ -14566,8 +14538,6 @@
           <w:szCs w:val="28"/>
         </w:rPr>
       </w:pPr>
-      <w:bookmarkStart w:id="0" w:name="_GoBack"/>
-      <w:bookmarkEnd w:id="0"/>
     </w:p>
     <w:p>
       <w:pPr>
@@ -16040,7 +16010,25 @@
           <w:sz w:val="28"/>
           <w:szCs w:val="28"/>
         </w:rPr>
-        <w:t xml:space="preserve">Найти приближенное значение интеграла а) по формулам прямоугольников, трапеции с точностью, </w:t>
+        <w:t xml:space="preserve">Найти приближенное значение </w:t>
+      </w:r>
+      <w:proofErr w:type="gramStart"/>
+      <w:r>
+        <w:rPr>
+          <w:rFonts w:ascii="Times New Roman" w:hAnsi="Times New Roman"/>
+          <w:sz w:val="28"/>
+          <w:szCs w:val="28"/>
+        </w:rPr>
+        <w:t>интеграла</w:t>
+      </w:r>
+      <w:proofErr w:type="gramEnd"/>
+      <w:r>
+        <w:rPr>
+          <w:rFonts w:ascii="Times New Roman" w:hAnsi="Times New Roman"/>
+          <w:sz w:val="28"/>
+          <w:szCs w:val="28"/>
+        </w:rPr>
+        <w:t xml:space="preserve"> а) по формулам прямоугольников, трапеции с точностью, </w:t>
       </w:r>
       <w:r>
         <w:rPr>
@@ -16049,12 +16037,11 @@
           <w:sz w:val="28"/>
           <w:szCs w:val="28"/>
         </w:rPr>
-        <w:object w:dxaOrig="220" w:dyaOrig="240" w14:anchorId="141C9C15">
-          <v:shape id="_x0000_i1084" type="#_x0000_t75" style="width:10.9pt;height:11.7pt" o:ole="">
-            <v:imagedata r:id="rId103" o:title=""/>
+        <w:pict w14:anchorId="141C9C15">
+          <v:shape id="_x0000_i1084" type="#_x0000_t75" style="width:10.9pt;height:11.7pt">
+            <v:imagedata r:id="rId64" o:title=""/>
           </v:shape>
-          <o:OLEObject Type="Embed" ProgID="Equation.3" ShapeID="_x0000_i1084" DrawAspect="Content" ObjectID="_1576860999"/>
-        </w:object>
+        </w:pict>
       </w:r>
       <w:r>
         <w:rPr>
@@ -16112,12 +16099,11 @@
           <w:sz w:val="28"/>
           <w:szCs w:val="28"/>
         </w:rPr>
-        <w:object w:dxaOrig="220" w:dyaOrig="240" w14:anchorId="289C8388">
-          <v:shape id="_x0000_i1085" type="#_x0000_t75" style="width:10.9pt;height:11.7pt" o:ole="">
-            <v:imagedata r:id="rId105" o:title=""/>
+        <w:pict w14:anchorId="289C8388">
+          <v:shape id="_x0000_i1085" type="#_x0000_t75" style="width:10.9pt;height:11.7pt">
+            <v:imagedata r:id="rId65" o:title=""/>
           </v:shape>
-          <o:OLEObject Type="Embed" ProgID="Equation.3" ShapeID="_x0000_i1085" DrawAspect="Content" ObjectID="_1576861000"/>
-        </w:object>
+        </w:pict>
       </w:r>
       <w:r>
         <w:rPr>
@@ -16187,8 +16173,18 @@
           <w:sz w:val="28"/>
           <w:szCs w:val="28"/>
         </w:rPr>
-        <w:t>Интегралы для вычисления  (</w:t>
-      </w:r>
+        <w:t xml:space="preserve">Интегралы для </w:t>
+      </w:r>
+      <w:proofErr w:type="gramStart"/>
+      <w:r>
+        <w:rPr>
+          <w:rFonts w:ascii="Times New Roman" w:hAnsi="Times New Roman"/>
+          <w:sz w:val="28"/>
+          <w:szCs w:val="28"/>
+        </w:rPr>
+        <w:t>вычисления  (</w:t>
+      </w:r>
+      <w:proofErr w:type="gramEnd"/>
       <w:r>
         <w:rPr>
           <w:rFonts w:ascii="Times New Roman" w:hAnsi="Times New Roman"/>
@@ -16231,12 +16227,11 @@
           <w:sz w:val="28"/>
           <w:szCs w:val="28"/>
         </w:rPr>
-        <w:object w:dxaOrig="3280" w:dyaOrig="880" w14:anchorId="176ED133">
-          <v:shape id="_x0000_i1086" type="#_x0000_t75" style="width:163.25pt;height:43.55pt" o:ole="">
-            <v:imagedata r:id="rId107" o:title=""/>
+        <w:pict w14:anchorId="176ED133">
+          <v:shape id="_x0000_i1086" type="#_x0000_t75" style="width:163.25pt;height:43.55pt">
+            <v:imagedata r:id="rId66" o:title=""/>
           </v:shape>
-          <o:OLEObject Type="Embed" ProgID="Equation.3" ShapeID="_x0000_i1086" DrawAspect="Content" ObjectID="_1576861001"/>
-        </w:object>
+        </w:pict>
       </w:r>
     </w:p>
     <w:p>
@@ -16265,12 +16260,11 @@
           <w:sz w:val="28"/>
           <w:szCs w:val="28"/>
         </w:rPr>
-        <w:object w:dxaOrig="1620" w:dyaOrig="880" w14:anchorId="115C4E5F">
-          <v:shape id="_x0000_i1087" type="#_x0000_t75" style="width:80.35pt;height:43.55pt" o:ole="">
-            <v:imagedata r:id="rId109" o:title=""/>
+        <w:pict w14:anchorId="115C4E5F">
+          <v:shape id="_x0000_i1087" type="#_x0000_t75" style="width:80.35pt;height:43.55pt">
+            <v:imagedata r:id="rId67" o:title=""/>
           </v:shape>
-          <o:OLEObject Type="Embed" ProgID="Equation.3" ShapeID="_x0000_i1087" DrawAspect="Content" ObjectID="_1576861002"/>
-        </w:object>
+        </w:pict>
       </w:r>
     </w:p>
     <w:p>
@@ -16304,12 +16298,11 @@
           <w:sz w:val="28"/>
           <w:szCs w:val="28"/>
         </w:rPr>
-        <w:object w:dxaOrig="3280" w:dyaOrig="880" w14:anchorId="1D3758DF">
-          <v:shape id="_x0000_i1088" type="#_x0000_t75" style="width:163.25pt;height:43.55pt" o:ole="">
-            <v:imagedata r:id="rId111" o:title=""/>
+        <w:pict w14:anchorId="1D3758DF">
+          <v:shape id="_x0000_i1088" type="#_x0000_t75" style="width:163.25pt;height:43.55pt">
+            <v:imagedata r:id="rId68" o:title=""/>
           </v:shape>
-          <o:OLEObject Type="Embed" ProgID="Equation.3" ShapeID="_x0000_i1088" DrawAspect="Content" ObjectID="_1576861003"/>
-        </w:object>
+        </w:pict>
       </w:r>
       <w:r>
         <w:rPr>
@@ -16326,12 +16319,11 @@
           <w:sz w:val="28"/>
           <w:szCs w:val="28"/>
         </w:rPr>
-        <w:object w:dxaOrig="220" w:dyaOrig="240" w14:anchorId="6F592BFD">
-          <v:shape id="_x0000_i1089" type="#_x0000_t75" style="width:10.9pt;height:11.7pt" o:ole="">
-            <v:imagedata r:id="rId103" o:title=""/>
+        <w:pict w14:anchorId="6F592BFD">
+          <v:shape id="_x0000_i1089" type="#_x0000_t75" style="width:10.9pt;height:11.7pt">
+            <v:imagedata r:id="rId64" o:title=""/>
           </v:shape>
-          <o:OLEObject Type="Embed" ProgID="Equation.3" ShapeID="_x0000_i1089" DrawAspect="Content" ObjectID="_1576861004"/>
-        </w:object>
+        </w:pict>
       </w:r>
       <w:r>
         <w:rPr>
@@ -16395,12 +16387,11 @@
           <w:sz w:val="28"/>
           <w:szCs w:val="28"/>
         </w:rPr>
-        <w:object w:dxaOrig="3140" w:dyaOrig="800" w14:anchorId="4AF985F7">
-          <v:shape id="_x0000_i1090" type="#_x0000_t75" style="width:156.55pt;height:39.35pt" o:ole="">
-            <v:imagedata r:id="rId114" o:title=""/>
+        <w:pict w14:anchorId="4AF985F7">
+          <v:shape id="_x0000_i1090" type="#_x0000_t75" style="width:156.55pt;height:39.35pt">
+            <v:imagedata r:id="rId69" o:title=""/>
           </v:shape>
-          <o:OLEObject Type="Embed" ProgID="Equation.3" ShapeID="_x0000_i1090" DrawAspect="Content" ObjectID="_1576861005"/>
-        </w:object>
+        </w:pict>
       </w:r>
       <w:r>
         <w:rPr>
@@ -16417,12 +16408,11 @@
           <w:sz w:val="28"/>
           <w:szCs w:val="28"/>
         </w:rPr>
-        <w:object w:dxaOrig="840" w:dyaOrig="320" w14:anchorId="619534B6">
-          <v:shape id="_x0000_i1091" type="#_x0000_t75" style="width:41.85pt;height:15.9pt" o:ole="">
-            <v:imagedata r:id="rId116" o:title=""/>
+        <w:pict w14:anchorId="619534B6">
+          <v:shape id="_x0000_i1091" type="#_x0000_t75" style="width:41.85pt;height:15.9pt">
+            <v:imagedata r:id="rId70" o:title=""/>
           </v:shape>
-          <o:OLEObject Type="Embed" ProgID="Equation.3" ShapeID="_x0000_i1091" DrawAspect="Content" ObjectID="_1576861006"/>
-        </w:object>
+        </w:pict>
       </w:r>
       <w:r>
         <w:rPr>
@@ -16439,12 +16429,11 @@
           <w:sz w:val="28"/>
           <w:szCs w:val="28"/>
         </w:rPr>
-        <w:object w:dxaOrig="760" w:dyaOrig="320" w14:anchorId="34141E1B">
-          <v:shape id="_x0000_i1092" type="#_x0000_t75" style="width:38.5pt;height:15.9pt" o:ole="">
-            <v:imagedata r:id="rId118" o:title=""/>
+        <w:pict w14:anchorId="34141E1B">
+          <v:shape id="_x0000_i1092" type="#_x0000_t75" style="width:38.5pt;height:15.9pt">
+            <v:imagedata r:id="rId71" o:title=""/>
           </v:shape>
-          <o:OLEObject Type="Embed" ProgID="Equation.3" ShapeID="_x0000_i1092" DrawAspect="Content" ObjectID="_1576861007"/>
-        </w:object>
+        </w:pict>
       </w:r>
       <w:r>
         <w:rPr>
@@ -16488,12 +16477,11 @@
           <w:sz w:val="28"/>
           <w:szCs w:val="28"/>
         </w:rPr>
-        <w:object w:dxaOrig="2880" w:dyaOrig="780" w14:anchorId="02D3D28C">
-          <v:shape id="_x0000_i1093" type="#_x0000_t75" style="width:132.3pt;height:36pt" o:ole="" fillcolor="window">
-            <v:imagedata r:id="rId120" o:title=""/>
+        <w:pict w14:anchorId="02D3D28C">
+          <v:shape id="_x0000_i1093" type="#_x0000_t75" style="width:132.3pt;height:36pt" fillcolor="window">
+            <v:imagedata r:id="rId72" o:title=""/>
           </v:shape>
-          <o:OLEObject Type="Embed" ProgID="Equation.3" ShapeID="_x0000_i1093" DrawAspect="Content" ObjectID="_1576861008"/>
-        </w:object>
+        </w:pict>
       </w:r>
       <w:r>
         <w:rPr>
@@ -16518,12 +16506,11 @@
           <w:sz w:val="28"/>
           <w:szCs w:val="28"/>
         </w:rPr>
-        <w:object w:dxaOrig="1700" w:dyaOrig="440" w14:anchorId="1340E515">
-          <v:shape id="_x0000_i1094" type="#_x0000_t75" style="width:89.6pt;height:23.45pt" o:ole="" fillcolor="window">
-            <v:imagedata r:id="rId122" o:title=""/>
+        <w:pict w14:anchorId="1340E515">
+          <v:shape id="_x0000_i1094" type="#_x0000_t75" style="width:89.6pt;height:23.45pt" fillcolor="window">
+            <v:imagedata r:id="rId73" o:title=""/>
           </v:shape>
-          <o:OLEObject Type="Embed" ProgID="Equation.3" ShapeID="_x0000_i1094" DrawAspect="Content" ObjectID="_1576861009"/>
-        </w:object>
+        </w:pict>
       </w:r>
       <w:r>
         <w:rPr>
@@ -16540,12 +16527,11 @@
           <w:sz w:val="28"/>
           <w:szCs w:val="28"/>
         </w:rPr>
-        <w:object w:dxaOrig="520" w:dyaOrig="340" w14:anchorId="3BA10E27">
-          <v:shape id="_x0000_i1095" type="#_x0000_t75" style="width:26.8pt;height:16.75pt" o:ole="" fillcolor="window">
-            <v:imagedata r:id="rId124" o:title=""/>
+        <w:pict w14:anchorId="3BA10E27">
+          <v:shape id="_x0000_i1095" type="#_x0000_t75" style="width:26.8pt;height:16.75pt" fillcolor="window">
+            <v:imagedata r:id="rId74" o:title=""/>
           </v:shape>
-          <o:OLEObject Type="Embed" ProgID="Equation.3" ShapeID="_x0000_i1095" DrawAspect="Content" ObjectID="_1576861010"/>
-        </w:object>
+        </w:pict>
       </w:r>
       <w:r>
         <w:rPr>
@@ -16628,12 +16614,11 @@
         </w:rPr>
       </w:pPr>
       <w:r>
-        <w:object w:dxaOrig="6750" w:dyaOrig="5520" w14:anchorId="2CA8CF80">
-          <v:shape id="_x0000_i1096" type="#_x0000_t75" style="width:361.65pt;height:296.35pt" o:ole="">
-            <v:imagedata r:id="rId126" o:title=""/>
+        <w:pict w14:anchorId="2CA8CF80">
+          <v:shape id="_x0000_i1096" type="#_x0000_t75" style="width:361.65pt;height:296.35pt">
+            <v:imagedata r:id="rId75" o:title=""/>
           </v:shape>
-          <o:OLEObject Type="Embed" ProgID="Mathcad" ShapeID="_x0000_i1096" DrawAspect="Content" ObjectID="_1576861011"/>
-        </w:object>
+        </w:pict>
       </w:r>
     </w:p>
     <w:p>
@@ -16653,12 +16638,11 @@
           <w:sz w:val="28"/>
           <w:szCs w:val="28"/>
         </w:rPr>
-        <w:object w:dxaOrig="1340" w:dyaOrig="380" w14:anchorId="632D3977">
-          <v:shape id="_x0000_i1097" type="#_x0000_t75" style="width:70.35pt;height:20.1pt" o:ole="" fillcolor="window">
-            <v:imagedata r:id="rId128" o:title=""/>
+        <w:pict w14:anchorId="632D3977">
+          <v:shape id="_x0000_i1097" type="#_x0000_t75" style="width:70.35pt;height:20.1pt" fillcolor="window">
+            <v:imagedata r:id="rId76" o:title=""/>
           </v:shape>
-          <o:OLEObject Type="Embed" ProgID="Equation.3" ShapeID="_x0000_i1097" DrawAspect="Content" ObjectID="_1576861012"/>
-        </w:object>
+        </w:pict>
       </w:r>
       <w:r>
         <w:rPr>
@@ -16675,12 +16659,11 @@
           <w:sz w:val="28"/>
           <w:szCs w:val="28"/>
         </w:rPr>
-        <w:object w:dxaOrig="1579" w:dyaOrig="320" w14:anchorId="59026D82">
-          <v:shape id="_x0000_i1098" type="#_x0000_t75" style="width:82.9pt;height:16.75pt" o:ole="" fillcolor="window">
-            <v:imagedata r:id="rId130" o:title=""/>
+        <w:pict w14:anchorId="59026D82">
+          <v:shape id="_x0000_i1098" type="#_x0000_t75" style="width:82.9pt;height:16.75pt" fillcolor="window">
+            <v:imagedata r:id="rId77" o:title=""/>
           </v:shape>
-          <o:OLEObject Type="Embed" ProgID="Equation.3" ShapeID="_x0000_i1098" DrawAspect="Content" ObjectID="_1576861013"/>
-        </w:object>
+        </w:pict>
       </w:r>
       <w:r>
         <w:rPr>
@@ -16708,12 +16691,11 @@
           <w:sz w:val="28"/>
           <w:szCs w:val="28"/>
         </w:rPr>
-        <w:object w:dxaOrig="4080" w:dyaOrig="800" w14:anchorId="4D3007EA">
-          <v:shape id="_x0000_i1099" type="#_x0000_t75" style="width:186.7pt;height:36.85pt" o:ole="" fillcolor="window">
-            <v:imagedata r:id="rId132" o:title=""/>
+        <w:pict w14:anchorId="4D3007EA">
+          <v:shape id="_x0000_i1099" type="#_x0000_t75" style="width:186.7pt;height:36.85pt" fillcolor="window">
+            <v:imagedata r:id="rId78" o:title=""/>
           </v:shape>
-          <o:OLEObject Type="Embed" ProgID="Equation.3" ShapeID="_x0000_i1099" DrawAspect="Content" ObjectID="_1576861014"/>
-        </w:object>
+        </w:pict>
       </w:r>
       <w:r>
         <w:rPr>
@@ -16749,12 +16731,11 @@
           <w:sz w:val="28"/>
           <w:szCs w:val="28"/>
         </w:rPr>
-        <w:object w:dxaOrig="1140" w:dyaOrig="420" w14:anchorId="46AC873B">
-          <v:shape id="_x0000_i1100" type="#_x0000_t75" style="width:59.45pt;height:22.6pt" o:ole="" fillcolor="window">
-            <v:imagedata r:id="rId134" o:title=""/>
+        <w:pict w14:anchorId="46AC873B">
+          <v:shape id="_x0000_i1100" type="#_x0000_t75" style="width:59.45pt;height:22.6pt" fillcolor="window">
+            <v:imagedata r:id="rId79" o:title=""/>
           </v:shape>
-          <o:OLEObject Type="Embed" ProgID="Equation.3" ShapeID="_x0000_i1100" DrawAspect="Content" ObjectID="_1576861015"/>
-        </w:object>
+        </w:pict>
       </w:r>
       <w:r>
         <w:rPr>
@@ -16790,12 +16771,11 @@
           <w:sz w:val="28"/>
           <w:szCs w:val="28"/>
         </w:rPr>
-        <w:object w:dxaOrig="660" w:dyaOrig="300" w14:anchorId="63CCB980">
-          <v:shape id="_x0000_i1101" type="#_x0000_t75" style="width:34.35pt;height:15.9pt" o:ole="" fillcolor="window">
-            <v:imagedata r:id="rId136" o:title=""/>
+        <w:pict w14:anchorId="63CCB980">
+          <v:shape id="_x0000_i1101" type="#_x0000_t75" style="width:34.35pt;height:15.9pt" fillcolor="window">
+            <v:imagedata r:id="rId80" o:title=""/>
           </v:shape>
-          <o:OLEObject Type="Embed" ProgID="Equation.3" ShapeID="_x0000_i1101" DrawAspect="Content" ObjectID="_1576861016"/>
-        </w:object>
+        </w:pict>
       </w:r>
       <w:r>
         <w:rPr>
@@ -16836,12 +16816,11 @@
           <w:sz w:val="28"/>
           <w:szCs w:val="28"/>
         </w:rPr>
-        <w:object w:dxaOrig="660" w:dyaOrig="300" w14:anchorId="3FF53FE3">
-          <v:shape id="_x0000_i1102" type="#_x0000_t75" style="width:34.35pt;height:15.9pt" o:ole="" fillcolor="window">
-            <v:imagedata r:id="rId138" o:title=""/>
+        <w:pict w14:anchorId="3FF53FE3">
+          <v:shape id="_x0000_i1102" type="#_x0000_t75" style="width:34.35pt;height:15.9pt" fillcolor="window">
+            <v:imagedata r:id="rId81" o:title=""/>
           </v:shape>
-          <o:OLEObject Type="Embed" ProgID="Equation.3" ShapeID="_x0000_i1102" DrawAspect="Content" ObjectID="_1576861017"/>
-        </w:object>
+        </w:pict>
       </w:r>
       <w:r>
         <w:rPr>
@@ -16904,12 +16883,11 @@
           <w:sz w:val="28"/>
           <w:szCs w:val="28"/>
         </w:rPr>
-        <w:object w:dxaOrig="2960" w:dyaOrig="720" w14:anchorId="3EA0BFE1">
-          <v:shape id="_x0000_i1103" type="#_x0000_t75" style="width:154.9pt;height:38.5pt" o:ole="">
-            <v:imagedata r:id="rId140" o:title=""/>
+        <w:pict w14:anchorId="3EA0BFE1">
+          <v:shape id="_x0000_i1103" type="#_x0000_t75" style="width:154.9pt;height:38.5pt">
+            <v:imagedata r:id="rId82" o:title=""/>
           </v:shape>
-          <o:OLEObject Type="Embed" ProgID="Equation.3" ShapeID="_x0000_i1103" DrawAspect="Content" ObjectID="_1576861018"/>
-        </w:object>
+        </w:pict>
       </w:r>
     </w:p>
     <w:p>
@@ -16937,12 +16915,11 @@
           <w:sz w:val="28"/>
           <w:szCs w:val="28"/>
         </w:rPr>
-        <w:object w:dxaOrig="600" w:dyaOrig="360" w14:anchorId="37EE0177">
-          <v:shape id="_x0000_i1104" type="#_x0000_t75" style="width:30.15pt;height:18.4pt" o:ole="" fillcolor="window">
-            <v:imagedata r:id="rId142" o:title=""/>
+        <w:pict w14:anchorId="37EE0177">
+          <v:shape id="_x0000_i1104" type="#_x0000_t75" style="width:30.15pt;height:18.4pt" fillcolor="window">
+            <v:imagedata r:id="rId83" o:title=""/>
           </v:shape>
-          <o:OLEObject Type="Embed" ProgID="Equation.3" ShapeID="_x0000_i1104" DrawAspect="Content" ObjectID="_1576861019"/>
-        </w:object>
+        </w:pict>
       </w:r>
       <w:r>
         <w:rPr>
@@ -16959,12 +16936,11 @@
           <w:sz w:val="28"/>
           <w:szCs w:val="28"/>
         </w:rPr>
-        <w:object w:dxaOrig="220" w:dyaOrig="240" w14:anchorId="40BB0D32">
-          <v:shape id="_x0000_i1105" type="#_x0000_t75" style="width:10.05pt;height:11.7pt" o:ole="" fillcolor="window">
-            <v:imagedata r:id="rId144" o:title=""/>
+        <w:pict w14:anchorId="40BB0D32">
+          <v:shape id="_x0000_i1105" type="#_x0000_t75" style="width:10.05pt;height:11.7pt" fillcolor="window">
+            <v:imagedata r:id="rId84" o:title=""/>
           </v:shape>
-          <o:OLEObject Type="Embed" ProgID="Equation.3" ShapeID="_x0000_i1105" DrawAspect="Content" ObjectID="_1576861020"/>
-        </w:object>
+        </w:pict>
       </w:r>
       <w:r>
         <w:rPr>
@@ -16989,12 +16965,11 @@
           <w:sz w:val="28"/>
           <w:szCs w:val="28"/>
         </w:rPr>
-        <w:object w:dxaOrig="7280" w:dyaOrig="380" w14:anchorId="62F5FE45">
-          <v:shape id="_x0000_i1106" type="#_x0000_t75" style="width:354.15pt;height:19.25pt" o:ole="">
-            <v:imagedata r:id="rId146" o:title=""/>
+        <w:pict w14:anchorId="62F5FE45">
+          <v:shape id="_x0000_i1106" type="#_x0000_t75" style="width:354.15pt;height:19.25pt">
+            <v:imagedata r:id="rId85" o:title=""/>
           </v:shape>
-          <o:OLEObject Type="Embed" ProgID="Equation.3" ShapeID="_x0000_i1106" DrawAspect="Content" ObjectID="_1576861021"/>
-        </w:object>
+        </w:pict>
       </w:r>
     </w:p>
     <w:p>
@@ -17013,12 +16988,12 @@
           <w:sz w:val="28"/>
           <w:szCs w:val="28"/>
         </w:rPr>
-        <w:object w:dxaOrig="1420" w:dyaOrig="380" w14:anchorId="1228855F">
-          <v:shape id="_x0000_i1107" type="#_x0000_t75" style="width:65.3pt;height:19.25pt" o:ole="">
-            <v:imagedata r:id="rId148" o:title=""/>
+        <w:lastRenderedPageBreak/>
+        <w:pict w14:anchorId="1228855F">
+          <v:shape id="_x0000_i1107" type="#_x0000_t75" style="width:65.3pt;height:19.25pt">
+            <v:imagedata r:id="rId86" o:title=""/>
           </v:shape>
-          <o:OLEObject Type="Embed" ProgID="Equation.3" ShapeID="_x0000_i1107" DrawAspect="Content" ObjectID="_1576861022"/>
-        </w:object>
+        </w:pict>
       </w:r>
       <w:r>
         <w:rPr>
@@ -17067,12 +17042,11 @@
           <w:sz w:val="28"/>
           <w:szCs w:val="28"/>
         </w:rPr>
-        <w:object w:dxaOrig="3140" w:dyaOrig="800" w14:anchorId="37913AFE">
-          <v:shape id="_x0000_i1108" type="#_x0000_t75" style="width:156.55pt;height:39.35pt" o:ole="">
-            <v:imagedata r:id="rId150" o:title=""/>
+        <w:pict w14:anchorId="37913AFE">
+          <v:shape id="_x0000_i1108" type="#_x0000_t75" style="width:156.55pt;height:39.35pt">
+            <v:imagedata r:id="rId87" o:title=""/>
           </v:shape>
-          <o:OLEObject Type="Embed" ProgID="Equation.3" ShapeID="_x0000_i1108" DrawAspect="Content" ObjectID="_1576861023"/>
-        </w:object>
+        </w:pict>
       </w:r>
       <w:r>
         <w:rPr>
@@ -17118,12 +17092,11 @@
         <w:rPr>
           <w:position w:val="-12"/>
         </w:rPr>
-        <w:object w:dxaOrig="260" w:dyaOrig="380" w14:anchorId="599105ED">
-          <v:shape id="_x0000_i1109" type="#_x0000_t75" style="width:12.55pt;height:19.25pt" o:ole="">
-            <v:imagedata r:id="rId152" o:title=""/>
+        <w:pict w14:anchorId="599105ED">
+          <v:shape id="_x0000_i1109" type="#_x0000_t75" style="width:12.55pt;height:19.25pt">
+            <v:imagedata r:id="rId88" o:title=""/>
           </v:shape>
-          <o:OLEObject Type="Embed" ProgID="Equation.3" ShapeID="_x0000_i1109" DrawAspect="Content" ObjectID="_1576861024"/>
-        </w:object>
+        </w:pict>
       </w:r>
       <w:r>
         <w:rPr>
@@ -17140,12 +17113,11 @@
           <w:sz w:val="28"/>
           <w:szCs w:val="28"/>
         </w:rPr>
-        <w:object w:dxaOrig="1500" w:dyaOrig="360" w14:anchorId="2B9D4544">
-          <v:shape id="_x0000_i1110" type="#_x0000_t75" style="width:79.55pt;height:19.25pt" o:ole="">
-            <v:imagedata r:id="rId154" o:title=""/>
+        <w:pict w14:anchorId="2B9D4544">
+          <v:shape id="_x0000_i1110" type="#_x0000_t75" style="width:79.55pt;height:19.25pt">
+            <v:imagedata r:id="rId89" o:title=""/>
           </v:shape>
-          <o:OLEObject Type="Embed" ProgID="Equation.3" ShapeID="_x0000_i1110" DrawAspect="Content" ObjectID="_1576861025"/>
-        </w:object>
+        </w:pict>
       </w:r>
       <w:r>
         <w:rPr>
@@ -17173,12 +17145,11 @@
           <w:sz w:val="28"/>
           <w:szCs w:val="28"/>
         </w:rPr>
-        <w:object w:dxaOrig="3640" w:dyaOrig="880" w14:anchorId="4B771852">
-          <v:shape id="_x0000_i1111" type="#_x0000_t75" style="width:177.5pt;height:46.9pt" o:ole="">
-            <v:imagedata r:id="rId156" o:title=""/>
+        <w:pict w14:anchorId="4B771852">
+          <v:shape id="_x0000_i1111" type="#_x0000_t75" style="width:177.5pt;height:46.9pt">
+            <v:imagedata r:id="rId90" o:title=""/>
           </v:shape>
-          <o:OLEObject Type="Embed" ProgID="Equation.3" ShapeID="_x0000_i1111" DrawAspect="Content" ObjectID="_1576861026"/>
-        </w:object>
+        </w:pict>
       </w:r>
       <w:r>
         <w:rPr>
@@ -17235,12 +17206,11 @@
                 <w:sz w:val="24"/>
                 <w:szCs w:val="24"/>
               </w:rPr>
-              <w:object w:dxaOrig="160" w:dyaOrig="279" w14:anchorId="32ECDABB">
-                <v:shape id="_x0000_i1112" type="#_x0000_t75" style="width:7.55pt;height:13.4pt" o:ole="">
-                  <v:imagedata r:id="rId158" o:title=""/>
+              <w:pict w14:anchorId="32ECDABB">
+                <v:shape id="_x0000_i1112" type="#_x0000_t75" style="width:7.55pt;height:13.4pt">
+                  <v:imagedata r:id="rId91" o:title=""/>
                 </v:shape>
-                <o:OLEObject Type="Embed" ProgID="Equation.3" ShapeID="_x0000_i1112" DrawAspect="Content" ObjectID="_1576861027"/>
-              </w:object>
+              </w:pict>
             </w:r>
           </w:p>
         </w:tc>
@@ -17384,12 +17354,11 @@
                 <w:sz w:val="24"/>
                 <w:szCs w:val="24"/>
               </w:rPr>
-              <w:object w:dxaOrig="260" w:dyaOrig="380" w14:anchorId="439002B6">
-                <v:shape id="_x0000_i1113" type="#_x0000_t75" style="width:12.55pt;height:19.25pt" o:ole="">
-                  <v:imagedata r:id="rId160" o:title=""/>
+              <w:pict w14:anchorId="439002B6">
+                <v:shape id="_x0000_i1113" type="#_x0000_t75" style="width:12.55pt;height:19.25pt">
+                  <v:imagedata r:id="rId92" o:title=""/>
                 </v:shape>
-                <o:OLEObject Type="Embed" ProgID="Equation.3" ShapeID="_x0000_i1113" DrawAspect="Content" ObjectID="_1576861028"/>
-              </w:object>
+              </w:pict>
             </w:r>
           </w:p>
         </w:tc>
@@ -17533,12 +17502,11 @@
                 <w:sz w:val="24"/>
                 <w:szCs w:val="24"/>
               </w:rPr>
-              <w:object w:dxaOrig="279" w:dyaOrig="380" w14:anchorId="06C4E49A">
-                <v:shape id="_x0000_i1114" type="#_x0000_t75" style="width:13.4pt;height:19.25pt" o:ole="">
-                  <v:imagedata r:id="rId162" o:title=""/>
+              <w:pict w14:anchorId="06C4E49A">
+                <v:shape id="_x0000_i1114" type="#_x0000_t75" style="width:13.4pt;height:19.25pt">
+                  <v:imagedata r:id="rId93" o:title=""/>
                 </v:shape>
-                <o:OLEObject Type="Embed" ProgID="Equation.3" ShapeID="_x0000_i1114" DrawAspect="Content" ObjectID="_1576861029"/>
-              </w:object>
+              </w:pict>
             </w:r>
           </w:p>
         </w:tc>
@@ -17998,16 +17966,26 @@
           <w:sz w:val="24"/>
           <w:szCs w:val="24"/>
         </w:rPr>
-        <w:t>0,26969</w:t>
-      </w:r>
+        <w:t>0,</w:t>
+      </w:r>
+      <w:proofErr w:type="gramStart"/>
       <w:r>
         <w:rPr>
           <w:rFonts w:ascii="Times New Roman" w:hAnsi="Times New Roman"/>
           <w:sz w:val="24"/>
           <w:szCs w:val="24"/>
         </w:rPr>
+        <w:t>26969</w:t>
+      </w:r>
+      <w:r>
+        <w:rPr>
+          <w:rFonts w:ascii="Times New Roman" w:hAnsi="Times New Roman"/>
+          <w:sz w:val="24"/>
+          <w:szCs w:val="24"/>
+        </w:rPr>
         <w:t>)=</w:t>
       </w:r>
+      <w:proofErr w:type="gramEnd"/>
     </w:p>
     <w:p>
       <w:pPr>
@@ -18278,7 +18256,25 @@
           <w:sz w:val="24"/>
           <w:szCs w:val="24"/>
         </w:rPr>
-        <w:t>0,33619+0,30445+0,26969+0,23319)=0,2214</w:t>
+        <w:t>0,33619+0,30445+0,26969+0,</w:t>
+      </w:r>
+      <w:proofErr w:type="gramStart"/>
+      <w:r>
+        <w:rPr>
+          <w:rFonts w:ascii="Times New Roman" w:hAnsi="Times New Roman"/>
+          <w:sz w:val="24"/>
+          <w:szCs w:val="24"/>
+        </w:rPr>
+        <w:t>23319)=</w:t>
+      </w:r>
+      <w:proofErr w:type="gramEnd"/>
+      <w:r>
+        <w:rPr>
+          <w:rFonts w:ascii="Times New Roman" w:hAnsi="Times New Roman"/>
+          <w:sz w:val="24"/>
+          <w:szCs w:val="24"/>
+        </w:rPr>
+        <w:t>0,2214</w:t>
       </w:r>
       <m:oMath>
         <m:r>
@@ -18393,24 +18389,22 @@
           <w:position w:val="-4"/>
           <w:szCs w:val="28"/>
         </w:rPr>
-        <w:object w:dxaOrig="420" w:dyaOrig="260" w14:anchorId="4A828B50">
-          <v:shape id="_x0000_i1115" type="#_x0000_t75" style="width:21.75pt;height:12.55pt" o:ole="" fillcolor="window">
-            <v:imagedata r:id="rId164" o:title=""/>
+        <w:pict w14:anchorId="4A828B50">
+          <v:shape id="_x0000_i1115" type="#_x0000_t75" style="width:21.75pt;height:12.55pt" fillcolor="window">
+            <v:imagedata r:id="rId94" o:title=""/>
           </v:shape>
-          <o:OLEObject Type="Embed" ProgID="Equation.3" ShapeID="_x0000_i1115" DrawAspect="Content" ObjectID="_1576861030"/>
-        </w:object>
+        </w:pict>
       </w:r>
       <w:r>
         <w:rPr>
           <w:position w:val="-28"/>
           <w:szCs w:val="28"/>
         </w:rPr>
-        <w:object w:dxaOrig="2880" w:dyaOrig="760" w14:anchorId="0D274BB7">
-          <v:shape id="_x0000_i1116" type="#_x0000_t75" style="width:2in;height:38.5pt" o:ole="" fillcolor="window">
-            <v:imagedata r:id="rId166" o:title=""/>
+        <w:pict w14:anchorId="0D274BB7">
+          <v:shape id="_x0000_i1116" type="#_x0000_t75" style="width:2in;height:38.5pt" fillcolor="window">
+            <v:imagedata r:id="rId95" o:title=""/>
           </v:shape>
-          <o:OLEObject Type="Embed" ProgID="Equation.3" ShapeID="_x0000_i1116" DrawAspect="Content" ObjectID="_1576861031"/>
-        </w:object>
+        </w:pict>
       </w:r>
       <w:r>
         <w:rPr>
@@ -18427,12 +18421,11 @@
           <w:sz w:val="28"/>
           <w:szCs w:val="28"/>
         </w:rPr>
-        <w:object w:dxaOrig="220" w:dyaOrig="240" w14:anchorId="3790622E">
-          <v:shape id="_x0000_i1117" type="#_x0000_t75" style="width:11.7pt;height:12.55pt" o:ole="" fillcolor="window">
-            <v:imagedata r:id="rId168" o:title=""/>
+        <w:pict w14:anchorId="3790622E">
+          <v:shape id="_x0000_i1117" type="#_x0000_t75" style="width:11.7pt;height:12.55pt" fillcolor="window">
+            <v:imagedata r:id="rId96" o:title=""/>
           </v:shape>
-          <o:OLEObject Type="Embed" ProgID="Equation.3" ShapeID="_x0000_i1117" DrawAspect="Content" ObjectID="_1576861032"/>
-        </w:object>
+        </w:pict>
       </w:r>
       <w:r>
         <w:rPr>
@@ -18460,12 +18453,11 @@
           <w:sz w:val="28"/>
           <w:szCs w:val="28"/>
         </w:rPr>
-        <w:object w:dxaOrig="1340" w:dyaOrig="380" w14:anchorId="3913491E">
-          <v:shape id="_x0000_i1118" type="#_x0000_t75" style="width:70.35pt;height:20.1pt" o:ole="" fillcolor="window">
-            <v:imagedata r:id="rId128" o:title=""/>
+        <w:pict w14:anchorId="3913491E">
+          <v:shape id="_x0000_i1118" type="#_x0000_t75" style="width:70.35pt;height:20.1pt" fillcolor="window">
+            <v:imagedata r:id="rId76" o:title=""/>
           </v:shape>
-          <o:OLEObject Type="Embed" ProgID="Equation.3" ShapeID="_x0000_i1118" DrawAspect="Content" ObjectID="_1576861033"/>
-        </w:object>
+        </w:pict>
       </w:r>
       <w:r>
         <w:rPr>
@@ -18482,12 +18474,11 @@
           <w:sz w:val="28"/>
           <w:szCs w:val="28"/>
         </w:rPr>
-        <w:object w:dxaOrig="1579" w:dyaOrig="320" w14:anchorId="33E8C589">
-          <v:shape id="_x0000_i1119" type="#_x0000_t75" style="width:82.9pt;height:16.75pt" o:ole="" fillcolor="window">
-            <v:imagedata r:id="rId171" o:title=""/>
+        <w:pict w14:anchorId="33E8C589">
+          <v:shape id="_x0000_i1119" type="#_x0000_t75" style="width:82.9pt;height:16.75pt" fillcolor="window">
+            <v:imagedata r:id="rId97" o:title=""/>
           </v:shape>
-          <o:OLEObject Type="Embed" ProgID="Equation.3" ShapeID="_x0000_i1119" DrawAspect="Content" ObjectID="_1576861034"/>
-        </w:object>
+        </w:pict>
       </w:r>
       <w:r>
         <w:rPr>
@@ -18515,12 +18506,11 @@
           <w:sz w:val="28"/>
           <w:szCs w:val="28"/>
         </w:rPr>
-        <w:object w:dxaOrig="4080" w:dyaOrig="800" w14:anchorId="03EEF71C">
-          <v:shape id="_x0000_i1120" type="#_x0000_t75" style="width:186.7pt;height:36.85pt" o:ole="" fillcolor="window">
-            <v:imagedata r:id="rId173" o:title=""/>
+        <w:pict w14:anchorId="03EEF71C">
+          <v:shape id="_x0000_i1120" type="#_x0000_t75" style="width:186.7pt;height:36.85pt" fillcolor="window">
+            <v:imagedata r:id="rId98" o:title=""/>
           </v:shape>
-          <o:OLEObject Type="Embed" ProgID="Equation.3" ShapeID="_x0000_i1120" DrawAspect="Content" ObjectID="_1576861035"/>
-        </w:object>
+        </w:pict>
       </w:r>
       <w:r>
         <w:rPr>
@@ -18556,12 +18546,11 @@
           <w:sz w:val="28"/>
           <w:szCs w:val="28"/>
         </w:rPr>
-        <w:object w:dxaOrig="1200" w:dyaOrig="420" w14:anchorId="018A9497">
-          <v:shape id="_x0000_i1121" type="#_x0000_t75" style="width:63.65pt;height:22.6pt" o:ole="" fillcolor="window">
-            <v:imagedata r:id="rId175" o:title=""/>
+        <w:pict w14:anchorId="018A9497">
+          <v:shape id="_x0000_i1121" type="#_x0000_t75" style="width:63.65pt;height:22.6pt" fillcolor="window">
+            <v:imagedata r:id="rId99" o:title=""/>
           </v:shape>
-          <o:OLEObject Type="Embed" ProgID="Equation.3" ShapeID="_x0000_i1121" DrawAspect="Content" ObjectID="_1576861036"/>
-        </w:object>
+        </w:pict>
       </w:r>
       <w:r>
         <w:rPr>
@@ -18597,12 +18586,11 @@
           <w:sz w:val="28"/>
           <w:szCs w:val="28"/>
         </w:rPr>
-        <w:object w:dxaOrig="639" w:dyaOrig="300" w14:anchorId="3C7306CC">
-          <v:shape id="_x0000_i1122" type="#_x0000_t75" style="width:33.5pt;height:15.9pt" o:ole="" fillcolor="window">
-            <v:imagedata r:id="rId177" o:title=""/>
+        <w:pict w14:anchorId="3C7306CC">
+          <v:shape id="_x0000_i1122" type="#_x0000_t75" style="width:33.5pt;height:15.9pt" fillcolor="window">
+            <v:imagedata r:id="rId100" o:title=""/>
           </v:shape>
-          <o:OLEObject Type="Embed" ProgID="Equation.3" ShapeID="_x0000_i1122" DrawAspect="Content" ObjectID="_1576861037"/>
-        </w:object>
+        </w:pict>
       </w:r>
       <w:r>
         <w:rPr>
@@ -18635,12 +18623,11 @@
           <w:sz w:val="28"/>
           <w:szCs w:val="28"/>
         </w:rPr>
-        <w:object w:dxaOrig="639" w:dyaOrig="300" w14:anchorId="23D8A4D1">
-          <v:shape id="_x0000_i1123" type="#_x0000_t75" style="width:33.5pt;height:15.9pt" o:ole="" fillcolor="window">
-            <v:imagedata r:id="rId179" o:title=""/>
+        <w:pict w14:anchorId="23D8A4D1">
+          <v:shape id="_x0000_i1123" type="#_x0000_t75" style="width:33.5pt;height:15.9pt" fillcolor="window">
+            <v:imagedata r:id="rId101" o:title=""/>
           </v:shape>
-          <o:OLEObject Type="Embed" ProgID="Equation.3" ShapeID="_x0000_i1123" DrawAspect="Content" ObjectID="_1576861038"/>
-        </w:object>
+        </w:pict>
       </w:r>
       <w:r>
         <w:rPr>
@@ -18728,12 +18715,12 @@
                 <w:sz w:val="24"/>
                 <w:szCs w:val="24"/>
               </w:rPr>
-              <w:object w:dxaOrig="160" w:dyaOrig="279" w14:anchorId="4937A9A9">
-                <v:shape id="_x0000_i1124" type="#_x0000_t75" style="width:7.55pt;height:13.4pt" o:ole="">
-                  <v:imagedata r:id="rId158" o:title=""/>
+              <w:lastRenderedPageBreak/>
+              <w:pict w14:anchorId="4937A9A9">
+                <v:shape id="_x0000_i1124" type="#_x0000_t75" style="width:7.55pt;height:13.4pt">
+                  <v:imagedata r:id="rId91" o:title=""/>
                 </v:shape>
-                <o:OLEObject Type="Embed" ProgID="Equation.3" ShapeID="_x0000_i1124" DrawAspect="Content" ObjectID="_1576861039"/>
-              </w:object>
+              </w:pict>
             </w:r>
           </w:p>
         </w:tc>
@@ -18969,12 +18956,11 @@
                 <w:sz w:val="24"/>
                 <w:szCs w:val="24"/>
               </w:rPr>
-              <w:object w:dxaOrig="260" w:dyaOrig="380" w14:anchorId="77749A06">
-                <v:shape id="_x0000_i1125" type="#_x0000_t75" style="width:12.55pt;height:19.25pt" o:ole="">
-                  <v:imagedata r:id="rId160" o:title=""/>
+              <w:pict w14:anchorId="77749A06">
+                <v:shape id="_x0000_i1125" type="#_x0000_t75" style="width:12.55pt;height:19.25pt">
+                  <v:imagedata r:id="rId92" o:title=""/>
                 </v:shape>
-                <o:OLEObject Type="Embed" ProgID="Equation.3" ShapeID="_x0000_i1125" DrawAspect="Content" ObjectID="_1576861040"/>
-              </w:object>
+              </w:pict>
             </w:r>
           </w:p>
         </w:tc>
@@ -19210,12 +19196,11 @@
                 <w:sz w:val="24"/>
                 <w:szCs w:val="24"/>
               </w:rPr>
-              <w:object w:dxaOrig="279" w:dyaOrig="380" w14:anchorId="4F45CC05">
-                <v:shape id="_x0000_i1126" type="#_x0000_t75" style="width:13.4pt;height:19.25pt" o:ole="">
-                  <v:imagedata r:id="rId162" o:title=""/>
+              <w:pict w14:anchorId="4F45CC05">
+                <v:shape id="_x0000_i1126" type="#_x0000_t75" style="width:13.4pt;height:19.25pt">
+                  <v:imagedata r:id="rId93" o:title=""/>
                 </v:shape>
-                <o:OLEObject Type="Embed" ProgID="Equation.3" ShapeID="_x0000_i1126" DrawAspect="Content" ObjectID="_1576861041"/>
-              </w:object>
+              </w:pict>
             </w:r>
           </w:p>
         </w:tc>
@@ -19733,12 +19718,11 @@
             <w:sz w:val="32"/>
             <w:szCs w:val="32"/>
           </w:rPr>
-          <w:object w:dxaOrig="2160" w:dyaOrig="720" w14:anchorId="43B0AEC3">
-            <v:shape id="_x0000_i1127" type="#_x0000_t75" style="width:129.75pt;height:43.55pt" o:ole="">
-              <v:imagedata r:id="rId184" o:title=""/>
+          <w:pict w14:anchorId="43B0AEC3">
+            <v:shape id="_x0000_i1127" type="#_x0000_t75" style="width:129.75pt;height:43.55pt">
+              <v:imagedata r:id="rId102" o:title=""/>
             </v:shape>
-            <o:OLEObject Type="Embed" ProgID="Equation.3" ShapeID="_x0000_i1127" DrawAspect="Content" ObjectID="_1576861042"/>
-          </w:object>
+          </w:pict>
         </m:r>
       </m:oMath>
       <w:r>
@@ -19764,12 +19748,11 @@
           <w:rFonts w:ascii="Arial" w:hAnsi="Arial" w:cs="Arial"/>
           <w:position w:val="-36"/>
         </w:rPr>
-        <w:object w:dxaOrig="4580" w:dyaOrig="859" w14:anchorId="6C2D4B99">
-          <v:shape id="_x0000_i1128" type="#_x0000_t75" style="width:228.55pt;height:42.7pt" o:ole="">
-            <v:imagedata r:id="rId186" o:title=""/>
+        <w:pict w14:anchorId="6C2D4B99">
+          <v:shape id="_x0000_i1128" type="#_x0000_t75" style="width:228.55pt;height:42.7pt">
+            <v:imagedata r:id="rId103" o:title=""/>
           </v:shape>
-          <o:OLEObject Type="Embed" ProgID="Equation.3" ShapeID="_x0000_i1128" DrawAspect="Content" ObjectID="_1576861043"/>
-        </w:object>
+        </w:pict>
       </w:r>
       <w:r>
         <w:rPr>
@@ -19787,12 +19770,11 @@
         <w:rPr>
           <w:position w:val="-2"/>
         </w:rPr>
-        <w:object w:dxaOrig="220" w:dyaOrig="180" w14:anchorId="20BA27D7">
-          <v:shape id="_x0000_i1129" type="#_x0000_t75" style="width:10.9pt;height:8.35pt" o:ole="">
-            <v:imagedata r:id="rId188" o:title=""/>
+        <w:pict w14:anchorId="20BA27D7">
+          <v:shape id="_x0000_i1129" type="#_x0000_t75" style="width:10.9pt;height:8.35pt">
+            <v:imagedata r:id="rId104" o:title=""/>
           </v:shape>
-          <o:OLEObject Type="Embed" ProgID="Equation.3" ShapeID="_x0000_i1129" DrawAspect="Content" ObjectID="_1576861044"/>
-        </w:object>
+        </w:pict>
       </w:r>
       <w:r>
         <w:rPr>
@@ -19846,50 +19828,302 @@
           <w:sz w:val="28"/>
           <w:szCs w:val="28"/>
         </w:rPr>
-        <w:object w:dxaOrig="1620" w:dyaOrig="880" w14:anchorId="2097354E">
-          <v:shape id="_x0000_i1130" type="#_x0000_t75" style="width:80.35pt;height:43.55pt" o:ole="">
+        <w:pict w14:anchorId="2097354E">
+          <v:shape id="_x0000_i1130" type="#_x0000_t75" style="width:80.35pt;height:43.55pt">
+            <v:imagedata r:id="rId67" o:title=""/>
+          </v:shape>
+        </w:pict>
+      </w:r>
+      <w:r>
+        <w:rPr>
+          <w:rFonts w:ascii="Times New Roman" w:hAnsi="Times New Roman"/>
+          <w:sz w:val="28"/>
+          <w:szCs w:val="28"/>
+        </w:rPr>
+        <w:t xml:space="preserve"> </w:t>
+      </w:r>
+      <w:r>
+        <w:rPr>
+          <w:rFonts w:ascii="Times New Roman" w:hAnsi="Times New Roman"/>
+          <w:sz w:val="28"/>
+          <w:szCs w:val="28"/>
+        </w:rPr>
+        <w:t>методом Симпсона (парабол):</w:t>
+      </w:r>
+    </w:p>
+    <w:p>
+      <w:pPr>
+        <w:jc w:val="both"/>
+        <w:rPr>
+          <w:rFonts w:ascii="Times New Roman" w:hAnsi="Times New Roman"/>
+          <w:sz w:val="28"/>
+          <w:szCs w:val="28"/>
+        </w:rPr>
+      </w:pPr>
+      <w:r>
+        <w:rPr>
+          <w:rFonts w:ascii="Times New Roman" w:hAnsi="Times New Roman"/>
+          <w:sz w:val="28"/>
+          <w:szCs w:val="28"/>
+        </w:rPr>
+        <w:t>Для начала определим количество шагов разбиения и шаг разбиения интервала интегрирования.</w:t>
+      </w:r>
+    </w:p>
+    <w:p>
+      <w:pPr>
+        <w:ind w:firstLine="480"/>
+        <w:jc w:val="both"/>
+        <w:rPr>
+          <w:rFonts w:ascii="Times New Roman" w:hAnsi="Times New Roman"/>
+          <w:sz w:val="28"/>
+          <w:szCs w:val="28"/>
+        </w:rPr>
+      </w:pPr>
+      <w:r>
+        <w:rPr>
+          <w:rFonts w:ascii="Times New Roman" w:hAnsi="Times New Roman"/>
+          <w:position w:val="-36"/>
+          <w:sz w:val="28"/>
+          <w:szCs w:val="28"/>
+        </w:rPr>
+        <w:pict w14:anchorId="63E4AEC6">
+          <v:shape id="_x0000_i1131" type="#_x0000_t75" style="width:90.4pt;height:39.35pt">
+            <v:imagedata r:id="rId105" o:title=""/>
+          </v:shape>
+        </w:pict>
+      </w:r>
+      <w:r>
+        <w:rPr>
+          <w:rFonts w:ascii="Times New Roman" w:hAnsi="Times New Roman"/>
+          <w:sz w:val="28"/>
+          <w:szCs w:val="28"/>
+        </w:rPr>
+        <w:t xml:space="preserve">, </w:t>
+      </w:r>
+      <w:r>
+        <w:rPr>
+          <w:rFonts w:ascii="Times New Roman" w:hAnsi="Times New Roman"/>
+          <w:position w:val="-8"/>
+          <w:sz w:val="28"/>
+          <w:szCs w:val="28"/>
+        </w:rPr>
+        <w:pict w14:anchorId="5711E008">
+          <v:shape id="_x0000_i1132" type="#_x0000_t75" style="width:38.5pt;height:15.9pt">
+            <v:imagedata r:id="rId106" o:title=""/>
+          </v:shape>
+        </w:pict>
+      </w:r>
+      <w:r>
+        <w:rPr>
+          <w:rFonts w:ascii="Times New Roman" w:hAnsi="Times New Roman"/>
+          <w:sz w:val="28"/>
+          <w:szCs w:val="28"/>
+        </w:rPr>
+        <w:t xml:space="preserve">;  </w:t>
+      </w:r>
+      <w:r>
+        <w:rPr>
+          <w:rFonts w:ascii="Times New Roman" w:hAnsi="Times New Roman"/>
+          <w:position w:val="-8"/>
+          <w:sz w:val="28"/>
+          <w:szCs w:val="28"/>
+        </w:rPr>
+        <w:pict w14:anchorId="63CC87A5">
+          <v:shape id="_x0000_i1133" type="#_x0000_t75" style="width:38.5pt;height:15.9pt">
+            <v:imagedata r:id="rId107" o:title=""/>
+          </v:shape>
+        </w:pict>
+      </w:r>
+      <w:r>
+        <w:rPr>
+          <w:rFonts w:ascii="Times New Roman" w:hAnsi="Times New Roman"/>
+          <w:sz w:val="28"/>
+          <w:szCs w:val="28"/>
+        </w:rPr>
+        <w:t>.</w:t>
+      </w:r>
+    </w:p>
+    <w:p>
+      <w:pPr>
+        <w:jc w:val="both"/>
+        <w:rPr>
+          <w:rFonts w:ascii="Times New Roman" w:hAnsi="Times New Roman"/>
+          <w:sz w:val="28"/>
+          <w:szCs w:val="28"/>
+        </w:rPr>
+      </w:pPr>
+      <w:r>
+        <w:rPr>
+          <w:rFonts w:ascii="Times New Roman" w:hAnsi="Times New Roman"/>
+          <w:sz w:val="28"/>
+          <w:szCs w:val="28"/>
+        </w:rPr>
+        <w:t xml:space="preserve">Согласно формулы погрешности приближенного вычисления </w:t>
+      </w:r>
+      <w:r>
+        <w:rPr>
+          <w:rFonts w:ascii="Times New Roman" w:hAnsi="Times New Roman"/>
+          <w:sz w:val="28"/>
+          <w:szCs w:val="28"/>
+        </w:rPr>
+        <w:t xml:space="preserve">определенного интеграла по методу </w:t>
+      </w:r>
+      <w:r>
+        <w:rPr>
+          <w:rFonts w:ascii="Times New Roman" w:hAnsi="Times New Roman"/>
+          <w:sz w:val="28"/>
+          <w:szCs w:val="28"/>
+        </w:rPr>
+        <w:t>Симпсона</w:t>
+      </w:r>
+      <w:r>
+        <w:rPr>
+          <w:rFonts w:ascii="Times New Roman" w:hAnsi="Times New Roman"/>
+          <w:sz w:val="28"/>
+          <w:szCs w:val="28"/>
+        </w:rPr>
+        <w:t xml:space="preserve"> </w:t>
+      </w:r>
+      <w:r>
+        <w:rPr>
+          <w:position w:val="-28"/>
+          <w:szCs w:val="28"/>
+        </w:rPr>
+        <w:pict w14:anchorId="387C9EA2">
+          <v:shape id="_x0000_i1134" type="#_x0000_t75" style="width:139.8pt;height:38.5pt" fillcolor="window">
+            <v:imagedata r:id="rId108" o:title=""/>
+          </v:shape>
+        </w:pict>
+      </w:r>
+      <w:r>
+        <w:rPr>
+          <w:rFonts w:ascii="Times New Roman" w:hAnsi="Times New Roman"/>
+          <w:sz w:val="28"/>
+          <w:szCs w:val="28"/>
+        </w:rPr>
+        <w:t xml:space="preserve">, где  </w:t>
+      </w:r>
+      <w:r>
+        <w:rPr>
+          <w:position w:val="-18"/>
+          <w:szCs w:val="28"/>
+        </w:rPr>
+        <w:pict w14:anchorId="1FDE7097">
+          <v:shape id="_x0000_i1135" type="#_x0000_t75" style="width:107.15pt;height:25.1pt" fillcolor="window">
             <v:imagedata r:id="rId109" o:title=""/>
           </v:shape>
-          <o:OLEObject Type="Embed" ProgID="Equation.3" ShapeID="_x0000_i1130" DrawAspect="Content" ObjectID="_1576861045"/>
-        </w:object>
-      </w:r>
-      <w:r>
-        <w:rPr>
-          <w:rFonts w:ascii="Times New Roman" w:hAnsi="Times New Roman"/>
-          <w:sz w:val="28"/>
-          <w:szCs w:val="28"/>
-        </w:rPr>
-        <w:t xml:space="preserve"> </w:t>
-      </w:r>
-      <w:r>
-        <w:rPr>
-          <w:rFonts w:ascii="Times New Roman" w:hAnsi="Times New Roman"/>
-          <w:sz w:val="28"/>
-          <w:szCs w:val="28"/>
-        </w:rPr>
-        <w:t>методом Симпсона (парабол):</w:t>
+        </w:pict>
+      </w:r>
+      <w:r>
+        <w:rPr>
+          <w:rFonts w:ascii="Times New Roman" w:hAnsi="Times New Roman"/>
+          <w:sz w:val="28"/>
+          <w:szCs w:val="28"/>
+        </w:rPr>
+        <w:t xml:space="preserve">   на отрезке  </w:t>
+      </w:r>
+      <w:r>
+        <w:rPr>
+          <w:rFonts w:ascii="Times New Roman" w:hAnsi="Times New Roman"/>
+          <w:position w:val="-10"/>
+          <w:sz w:val="28"/>
+          <w:szCs w:val="28"/>
+        </w:rPr>
+        <w:pict w14:anchorId="33920C20">
+          <v:shape id="_x0000_i1136" type="#_x0000_t75" style="width:31pt;height:20.1pt" fillcolor="window">
+            <v:imagedata r:id="rId74" o:title=""/>
+          </v:shape>
+        </w:pict>
+      </w:r>
+      <w:r>
+        <w:rPr>
+          <w:rFonts w:ascii="Times New Roman" w:hAnsi="Times New Roman"/>
+          <w:sz w:val="28"/>
+          <w:szCs w:val="28"/>
+        </w:rPr>
+        <w:t>.</w:t>
       </w:r>
     </w:p>
     <w:p>
       <w:pPr>
-        <w:jc w:val="both"/>
-        <w:rPr>
-          <w:rFonts w:ascii="Times New Roman" w:hAnsi="Times New Roman"/>
-          <w:sz w:val="28"/>
-          <w:szCs w:val="28"/>
-        </w:rPr>
-      </w:pPr>
-      <w:r>
-        <w:rPr>
-          <w:rFonts w:ascii="Times New Roman" w:hAnsi="Times New Roman"/>
-          <w:sz w:val="28"/>
-          <w:szCs w:val="28"/>
-        </w:rPr>
-        <w:t>Для начала определим количество шагов разбиения и шаг разбиения интервала интегрирования.</w:t>
+        <w:spacing w:after="0" w:line="240" w:lineRule="auto"/>
+        <w:rPr>
+          <w:rFonts w:ascii="Times New Roman" w:hAnsi="Times New Roman"/>
+          <w:sz w:val="28"/>
+          <w:szCs w:val="28"/>
+        </w:rPr>
+      </w:pPr>
+      <w:r>
+        <w:rPr>
+          <w:rFonts w:ascii="Times New Roman" w:hAnsi="Times New Roman"/>
+          <w:sz w:val="28"/>
+          <w:szCs w:val="28"/>
+        </w:rPr>
+        <w:br w:type="page"/>
       </w:r>
     </w:p>
     <w:p>
       <w:pPr>
+        <w:jc w:val="both"/>
+        <w:rPr>
+          <w:rFonts w:ascii="Times New Roman" w:hAnsi="Times New Roman"/>
+          <w:sz w:val="28"/>
+          <w:szCs w:val="28"/>
+        </w:rPr>
+      </w:pPr>
+      <w:r>
+        <w:rPr>
+          <w:rFonts w:ascii="Times New Roman" w:hAnsi="Times New Roman"/>
+          <w:sz w:val="28"/>
+          <w:szCs w:val="28"/>
+        </w:rPr>
+        <w:lastRenderedPageBreak/>
+        <w:t xml:space="preserve">В последний раз </w:t>
+      </w:r>
+      <w:r>
+        <w:rPr>
+          <w:rFonts w:ascii="Times New Roman" w:hAnsi="Times New Roman"/>
+          <w:sz w:val="28"/>
+          <w:szCs w:val="28"/>
+        </w:rPr>
+        <w:t>обратимся</w:t>
+      </w:r>
+      <w:r>
+        <w:rPr>
+          <w:rFonts w:ascii="Times New Roman" w:hAnsi="Times New Roman"/>
+          <w:sz w:val="28"/>
+          <w:szCs w:val="28"/>
+        </w:rPr>
+        <w:t xml:space="preserve"> </w:t>
+      </w:r>
+      <w:r>
+        <w:rPr>
+          <w:rFonts w:ascii="Times New Roman" w:hAnsi="Times New Roman"/>
+          <w:sz w:val="28"/>
+          <w:szCs w:val="28"/>
+        </w:rPr>
+        <w:t xml:space="preserve">к </w:t>
+      </w:r>
+      <w:r>
+        <w:rPr>
+          <w:rFonts w:ascii="Times New Roman" w:hAnsi="Times New Roman"/>
+          <w:sz w:val="28"/>
+          <w:szCs w:val="28"/>
+          <w:lang w:val="en-US"/>
+        </w:rPr>
+        <w:t>MathCad</w:t>
+      </w:r>
+      <w:r>
+        <w:rPr>
+          <w:rFonts w:ascii="Times New Roman" w:hAnsi="Times New Roman"/>
+          <w:sz w:val="28"/>
+          <w:szCs w:val="28"/>
+        </w:rPr>
+        <w:t>:</w:t>
+      </w:r>
+    </w:p>
+    <w:p>
+      <w:pPr>
         <w:ind w:firstLine="480"/>
         <w:jc w:val="both"/>
         <w:rPr>
@@ -19899,74 +20133,16 @@
         </w:rPr>
       </w:pPr>
       <w:r>
-        <w:rPr>
-          <w:rFonts w:ascii="Times New Roman" w:hAnsi="Times New Roman"/>
-          <w:position w:val="-36"/>
-          <w:sz w:val="28"/>
-          <w:szCs w:val="28"/>
-        </w:rPr>
-        <w:object w:dxaOrig="1800" w:dyaOrig="800" w14:anchorId="63E4AEC6">
-          <v:shape id="_x0000_i1131" type="#_x0000_t75" style="width:90.4pt;height:39.35pt" o:ole="">
-            <v:imagedata r:id="rId191" o:title=""/>
+        <w:pict w14:anchorId="04E7F51B">
+          <v:shape id="_x0000_i1137" type="#_x0000_t75" style="width:442.9pt;height:313.1pt">
+            <v:imagedata r:id="rId110" o:title=""/>
           </v:shape>
-          <o:OLEObject Type="Embed" ProgID="Equation.3" ShapeID="_x0000_i1131" DrawAspect="Content" ObjectID="_1576861046"/>
-        </w:object>
-      </w:r>
-      <w:r>
-        <w:rPr>
-          <w:rFonts w:ascii="Times New Roman" w:hAnsi="Times New Roman"/>
-          <w:sz w:val="28"/>
-          <w:szCs w:val="28"/>
-        </w:rPr>
-        <w:t xml:space="preserve">, </w:t>
-      </w:r>
-      <w:r>
-        <w:rPr>
-          <w:rFonts w:ascii="Times New Roman" w:hAnsi="Times New Roman"/>
-          <w:position w:val="-8"/>
-          <w:sz w:val="28"/>
-          <w:szCs w:val="28"/>
-        </w:rPr>
-        <w:object w:dxaOrig="780" w:dyaOrig="320" w14:anchorId="5711E008">
-          <v:shape id="_x0000_i1132" type="#_x0000_t75" style="width:38.5pt;height:15.9pt" o:ole="">
-            <v:imagedata r:id="rId193" o:title=""/>
-          </v:shape>
-          <o:OLEObject Type="Embed" ProgID="Equation.3" ShapeID="_x0000_i1132" DrawAspect="Content" ObjectID="_1576861047"/>
-        </w:object>
-      </w:r>
-      <w:r>
-        <w:rPr>
-          <w:rFonts w:ascii="Times New Roman" w:hAnsi="Times New Roman"/>
-          <w:sz w:val="28"/>
-          <w:szCs w:val="28"/>
-        </w:rPr>
-        <w:t xml:space="preserve">;  </w:t>
-      </w:r>
-      <w:r>
-        <w:rPr>
-          <w:rFonts w:ascii="Times New Roman" w:hAnsi="Times New Roman"/>
-          <w:position w:val="-8"/>
-          <w:sz w:val="28"/>
-          <w:szCs w:val="28"/>
-        </w:rPr>
-        <w:object w:dxaOrig="760" w:dyaOrig="320" w14:anchorId="63CC87A5">
-          <v:shape id="_x0000_i1133" type="#_x0000_t75" style="width:38.5pt;height:15.9pt" o:ole="">
-            <v:imagedata r:id="rId195" o:title=""/>
-          </v:shape>
-          <o:OLEObject Type="Embed" ProgID="Equation.3" ShapeID="_x0000_i1133" DrawAspect="Content" ObjectID="_1576861048"/>
-        </w:object>
-      </w:r>
-      <w:r>
-        <w:rPr>
-          <w:rFonts w:ascii="Times New Roman" w:hAnsi="Times New Roman"/>
-          <w:sz w:val="28"/>
-          <w:szCs w:val="28"/>
-        </w:rPr>
-        <w:t>.</w:t>
+        </w:pict>
       </w:r>
     </w:p>
     <w:p>
       <w:pPr>
+        <w:ind w:firstLine="480"/>
         <w:jc w:val="both"/>
         <w:rPr>
           <w:rFonts w:ascii="Times New Roman" w:hAnsi="Times New Roman"/>
@@ -19977,118 +20153,81 @@
       <w:r>
         <w:rPr>
           <w:rFonts w:ascii="Times New Roman" w:hAnsi="Times New Roman"/>
-          <w:sz w:val="28"/>
-          <w:szCs w:val="28"/>
-        </w:rPr>
-        <w:t xml:space="preserve">Согласно формулы погрешности приближенного вычисления </w:t>
-      </w:r>
-      <w:r>
-        <w:rPr>
-          <w:rFonts w:ascii="Times New Roman" w:hAnsi="Times New Roman"/>
-          <w:sz w:val="28"/>
-          <w:szCs w:val="28"/>
-        </w:rPr>
-        <w:t xml:space="preserve">определенного интеграла по методу </w:t>
-      </w:r>
-      <w:r>
-        <w:rPr>
-          <w:rFonts w:ascii="Times New Roman" w:hAnsi="Times New Roman"/>
-          <w:sz w:val="28"/>
-          <w:szCs w:val="28"/>
-        </w:rPr>
-        <w:t>Симпсона</w:t>
-      </w:r>
-      <w:r>
-        <w:rPr>
-          <w:rFonts w:ascii="Times New Roman" w:hAnsi="Times New Roman"/>
-          <w:sz w:val="28"/>
-          <w:szCs w:val="28"/>
-        </w:rPr>
-        <w:t xml:space="preserve"> </w:t>
-      </w:r>
-      <w:r>
-        <w:rPr>
-          <w:position w:val="-28"/>
-          <w:szCs w:val="28"/>
-        </w:rPr>
-        <w:object w:dxaOrig="2799" w:dyaOrig="760" w14:anchorId="387C9EA2">
-          <v:shape id="_x0000_i1134" type="#_x0000_t75" style="width:139.8pt;height:38.5pt" o:ole="" fillcolor="window">
-            <v:imagedata r:id="rId197" o:title=""/>
+          <w:position w:val="-12"/>
+          <w:sz w:val="28"/>
+          <w:szCs w:val="28"/>
+        </w:rPr>
+        <w:pict w14:anchorId="51B2B93E">
+          <v:shape id="_x0000_i1138" type="#_x0000_t75" style="width:77pt;height:20.1pt" fillcolor="window">
+            <v:imagedata r:id="rId111" o:title=""/>
           </v:shape>
-          <o:OLEObject Type="Embed" ProgID="Equation.3" ShapeID="_x0000_i1134" DrawAspect="Content" ObjectID="_1576861049"/>
-        </w:object>
-      </w:r>
-      <w:r>
-        <w:rPr>
-          <w:rFonts w:ascii="Times New Roman" w:hAnsi="Times New Roman"/>
-          <w:sz w:val="28"/>
-          <w:szCs w:val="28"/>
-        </w:rPr>
-        <w:t xml:space="preserve">, где  </w:t>
-      </w:r>
-      <w:r>
-        <w:rPr>
-          <w:position w:val="-18"/>
-          <w:szCs w:val="28"/>
-        </w:rPr>
-        <w:object w:dxaOrig="2140" w:dyaOrig="499" w14:anchorId="1FDE7097">
-          <v:shape id="_x0000_i1135" type="#_x0000_t75" style="width:107.15pt;height:25.1pt" o:ole="" fillcolor="window">
-            <v:imagedata r:id="rId199" o:title=""/>
+        </w:pict>
+      </w:r>
+      <w:r>
+        <w:rPr>
+          <w:rFonts w:ascii="Times New Roman" w:hAnsi="Times New Roman"/>
+          <w:sz w:val="28"/>
+          <w:szCs w:val="28"/>
+        </w:rPr>
+        <w:t xml:space="preserve">;  </w:t>
+      </w:r>
+      <w:r>
+        <w:rPr>
+          <w:rFonts w:ascii="Times New Roman" w:hAnsi="Times New Roman"/>
+          <w:position w:val="-8"/>
+          <w:sz w:val="28"/>
+          <w:szCs w:val="28"/>
+        </w:rPr>
+        <w:pict w14:anchorId="50794E59">
+          <v:shape id="_x0000_i1139" type="#_x0000_t75" style="width:82.9pt;height:16.75pt" fillcolor="window">
+            <v:imagedata r:id="rId77" o:title=""/>
           </v:shape>
-          <o:OLEObject Type="Embed" ProgID="Equation.3" ShapeID="_x0000_i1135" DrawAspect="Content" ObjectID="_1576861050"/>
-        </w:object>
-      </w:r>
-      <w:r>
-        <w:rPr>
-          <w:rFonts w:ascii="Times New Roman" w:hAnsi="Times New Roman"/>
-          <w:sz w:val="28"/>
-          <w:szCs w:val="28"/>
-        </w:rPr>
-        <w:t xml:space="preserve">   на отрезке  </w:t>
-      </w:r>
-      <w:r>
-        <w:rPr>
-          <w:rFonts w:ascii="Times New Roman" w:hAnsi="Times New Roman"/>
-          <w:position w:val="-10"/>
-          <w:sz w:val="28"/>
-          <w:szCs w:val="28"/>
-        </w:rPr>
-        <w:object w:dxaOrig="520" w:dyaOrig="340" w14:anchorId="33920C20">
-          <v:shape id="_x0000_i1136" type="#_x0000_t75" style="width:31pt;height:20.1pt" o:ole="" fillcolor="window">
-            <v:imagedata r:id="rId124" o:title=""/>
-          </v:shape>
-          <o:OLEObject Type="Embed" ProgID="Equation.3" ShapeID="_x0000_i1136" DrawAspect="Content" ObjectID="_1576861051"/>
-        </w:object>
-      </w:r>
-      <w:r>
-        <w:rPr>
-          <w:rFonts w:ascii="Times New Roman" w:hAnsi="Times New Roman"/>
-          <w:sz w:val="28"/>
-          <w:szCs w:val="28"/>
-        </w:rPr>
-        <w:t>.</w:t>
+        </w:pict>
+      </w:r>
+      <w:r>
+        <w:rPr>
+          <w:rFonts w:ascii="Times New Roman" w:hAnsi="Times New Roman"/>
+          <w:sz w:val="28"/>
+          <w:szCs w:val="28"/>
+        </w:rPr>
+        <w:t xml:space="preserve">  </w:t>
       </w:r>
     </w:p>
     <w:p>
       <w:pPr>
-        <w:spacing w:after="0" w:line="240" w:lineRule="auto"/>
-        <w:rPr>
-          <w:rFonts w:ascii="Times New Roman" w:hAnsi="Times New Roman"/>
-          <w:sz w:val="28"/>
-          <w:szCs w:val="28"/>
-        </w:rPr>
-      </w:pPr>
-      <w:r>
-        <w:rPr>
-          <w:rFonts w:ascii="Times New Roman" w:hAnsi="Times New Roman"/>
-          <w:sz w:val="28"/>
-          <w:szCs w:val="28"/>
-        </w:rPr>
-        <w:br w:type="page"/>
+        <w:ind w:firstLine="480"/>
+        <w:jc w:val="both"/>
+        <w:rPr>
+          <w:rFonts w:ascii="Times New Roman" w:hAnsi="Times New Roman"/>
+          <w:sz w:val="28"/>
+          <w:szCs w:val="28"/>
+        </w:rPr>
+      </w:pPr>
+      <w:r>
+        <w:rPr>
+          <w:rFonts w:ascii="Times New Roman" w:hAnsi="Times New Roman"/>
+          <w:position w:val="-28"/>
+          <w:sz w:val="28"/>
+          <w:szCs w:val="28"/>
+        </w:rPr>
+        <w:pict w14:anchorId="58BF8977">
+          <v:shape id="_x0000_i1140" type="#_x0000_t75" style="width:93.75pt;height:36pt" fillcolor="window">
+            <v:imagedata r:id="rId112" o:title=""/>
+          </v:shape>
+        </w:pict>
+      </w:r>
+      <w:r>
+        <w:rPr>
+          <w:rFonts w:ascii="Times New Roman" w:hAnsi="Times New Roman"/>
+          <w:sz w:val="28"/>
+          <w:szCs w:val="28"/>
+        </w:rPr>
+        <w:t>.</w:t>
       </w:r>
     </w:p>
     <w:p>
       <w:pPr>
+        <w:ind w:firstLine="480"/>
         <w:jc w:val="both"/>
         <w:rPr>
           <w:rFonts w:ascii="Times New Roman" w:hAnsi="Times New Roman"/>
@@ -20102,49 +20241,28 @@
           <w:sz w:val="28"/>
           <w:szCs w:val="28"/>
         </w:rPr>
-        <w:lastRenderedPageBreak/>
-        <w:t xml:space="preserve">В последний раз </w:t>
-      </w:r>
-      <w:r>
-        <w:rPr>
-          <w:rFonts w:ascii="Times New Roman" w:hAnsi="Times New Roman"/>
-          <w:sz w:val="28"/>
-          <w:szCs w:val="28"/>
-        </w:rPr>
-        <w:t>обратимся</w:t>
-      </w:r>
-      <w:r>
-        <w:rPr>
-          <w:rFonts w:ascii="Times New Roman" w:hAnsi="Times New Roman"/>
-          <w:sz w:val="28"/>
-          <w:szCs w:val="28"/>
-        </w:rPr>
-        <w:t xml:space="preserve"> </w:t>
-      </w:r>
-      <w:r>
-        <w:rPr>
-          <w:rFonts w:ascii="Times New Roman" w:hAnsi="Times New Roman"/>
-          <w:sz w:val="28"/>
-          <w:szCs w:val="28"/>
-        </w:rPr>
-        <w:t xml:space="preserve">к </w:t>
-      </w:r>
-      <w:r>
-        <w:rPr>
-          <w:rFonts w:ascii="Times New Roman" w:hAnsi="Times New Roman"/>
-          <w:sz w:val="28"/>
-          <w:szCs w:val="28"/>
-          <w:lang w:val="en-US"/>
-        </w:rPr>
-        <w:t>MathCad</w:t>
-      </w:r>
-      <w:r>
-        <w:rPr>
-          <w:rFonts w:ascii="Times New Roman" w:hAnsi="Times New Roman"/>
-          <w:sz w:val="28"/>
-          <w:szCs w:val="28"/>
-        </w:rPr>
-        <w:t>:</w:t>
+        <w:t xml:space="preserve">При решении данного неравенства получаем, что </w:t>
+      </w:r>
+      <w:r>
+        <w:rPr>
+          <w:rFonts w:ascii="Times New Roman" w:hAnsi="Times New Roman"/>
+          <w:position w:val="-14"/>
+          <w:sz w:val="28"/>
+          <w:szCs w:val="28"/>
+        </w:rPr>
+        <w:pict w14:anchorId="470991F7">
+          <v:shape id="_x0000_i1141" type="#_x0000_t75" style="width:69.5pt;height:22.6pt" fillcolor="window">
+            <v:imagedata r:id="rId113" o:title=""/>
+          </v:shape>
+        </w:pict>
+      </w:r>
+      <w:r>
+        <w:rPr>
+          <w:rFonts w:ascii="Times New Roman" w:hAnsi="Times New Roman"/>
+          <w:sz w:val="28"/>
+          <w:szCs w:val="28"/>
+        </w:rPr>
+        <w:t>.</w:t>
       </w:r>
     </w:p>
     <w:p>
@@ -20158,12 +20276,81 @@
         </w:rPr>
       </w:pPr>
       <w:r>
-        <w:object w:dxaOrig="8865" w:dyaOrig="6255" w14:anchorId="04E7F51B">
-          <v:shape id="_x0000_i1137" type="#_x0000_t75" style="width:442.9pt;height:313.1pt" o:ole="">
-            <v:imagedata r:id="rId202" o:title=""/>
+        <w:rPr>
+          <w:rFonts w:ascii="Times New Roman" w:hAnsi="Times New Roman"/>
+          <w:sz w:val="28"/>
+          <w:szCs w:val="28"/>
+        </w:rPr>
+        <w:t xml:space="preserve">Таким образом, для достижения необходимой точности методом </w:t>
+      </w:r>
+      <w:r>
+        <w:rPr>
+          <w:rFonts w:ascii="Times New Roman" w:hAnsi="Times New Roman"/>
+          <w:sz w:val="28"/>
+          <w:szCs w:val="28"/>
+        </w:rPr>
+        <w:t>Симпсона</w:t>
+      </w:r>
+      <w:r>
+        <w:rPr>
+          <w:rFonts w:ascii="Times New Roman" w:hAnsi="Times New Roman"/>
+          <w:sz w:val="28"/>
+          <w:szCs w:val="28"/>
+        </w:rPr>
+        <w:t xml:space="preserve"> для данного интеграла достаточно положить </w:t>
+      </w:r>
+      <w:r>
+        <w:rPr>
+          <w:rFonts w:ascii="Times New Roman" w:hAnsi="Times New Roman"/>
+          <w:sz w:val="28"/>
+          <w:szCs w:val="28"/>
+        </w:rPr>
+        <w:t xml:space="preserve">любое </w:t>
+      </w:r>
+      <w:r>
+        <w:rPr>
+          <w:rFonts w:ascii="Times New Roman" w:hAnsi="Times New Roman"/>
+          <w:sz w:val="28"/>
+          <w:szCs w:val="28"/>
+        </w:rPr>
+        <w:t>количество точек разбиения. В</w:t>
+      </w:r>
+      <w:r>
+        <w:rPr>
+          <w:rFonts w:ascii="Times New Roman" w:hAnsi="Times New Roman"/>
+          <w:sz w:val="28"/>
+          <w:szCs w:val="28"/>
+        </w:rPr>
+        <w:t>озьмем</w:t>
+      </w:r>
+      <w:r>
+        <w:rPr>
+          <w:rFonts w:ascii="Times New Roman" w:hAnsi="Times New Roman"/>
+          <w:sz w:val="28"/>
+          <w:szCs w:val="28"/>
+        </w:rPr>
+        <w:t xml:space="preserve"> </w:t>
+      </w:r>
+      <w:r>
+        <w:rPr>
+          <w:rFonts w:ascii="Times New Roman" w:hAnsi="Times New Roman"/>
+          <w:position w:val="-6"/>
+          <w:sz w:val="28"/>
+          <w:szCs w:val="28"/>
+        </w:rPr>
+        <w:pict w14:anchorId="5531949C">
+          <v:shape id="_x0000_i1142" type="#_x0000_t75" style="width:34.35pt;height:15.9pt" fillcolor="window">
+            <v:imagedata r:id="rId114" o:title=""/>
           </v:shape>
-          <o:OLEObject Type="Embed" ProgID="Mathcad" ShapeID="_x0000_i1137" DrawAspect="Content" ObjectID="_1576861052"/>
-        </w:object>
+        </w:pict>
+      </w:r>
+      <w:r>
+        <w:rPr>
+          <w:rFonts w:ascii="Times New Roman" w:hAnsi="Times New Roman"/>
+          <w:sz w:val="28"/>
+          <w:szCs w:val="28"/>
+        </w:rPr>
+        <w:t>.</w:t>
       </w:r>
     </w:p>
     <w:p>
@@ -20179,46 +20366,10 @@
       <w:r>
         <w:rPr>
           <w:rFonts w:ascii="Times New Roman" w:hAnsi="Times New Roman"/>
-          <w:position w:val="-12"/>
-          <w:sz w:val="28"/>
-          <w:szCs w:val="28"/>
-        </w:rPr>
-        <w:object w:dxaOrig="1480" w:dyaOrig="380" w14:anchorId="51B2B93E">
-          <v:shape id="_x0000_i1138" type="#_x0000_t75" style="width:77pt;height:20.1pt" o:ole="" fillcolor="window">
-            <v:imagedata r:id="rId204" o:title=""/>
-          </v:shape>
-          <o:OLEObject Type="Embed" ProgID="Equation.3" ShapeID="_x0000_i1138" DrawAspect="Content" ObjectID="_1576861053"/>
-        </w:object>
-      </w:r>
-      <w:r>
-        <w:rPr>
-          <w:rFonts w:ascii="Times New Roman" w:hAnsi="Times New Roman"/>
-          <w:sz w:val="28"/>
-          <w:szCs w:val="28"/>
-        </w:rPr>
-        <w:t xml:space="preserve">;  </w:t>
-      </w:r>
-      <w:r>
-        <w:rPr>
-          <w:rFonts w:ascii="Times New Roman" w:hAnsi="Times New Roman"/>
-          <w:position w:val="-8"/>
-          <w:sz w:val="28"/>
-          <w:szCs w:val="28"/>
-        </w:rPr>
-        <w:object w:dxaOrig="1579" w:dyaOrig="320" w14:anchorId="50794E59">
-          <v:shape id="_x0000_i1139" type="#_x0000_t75" style="width:82.9pt;height:16.75pt" o:ole="" fillcolor="window">
-            <v:imagedata r:id="rId130" o:title=""/>
-          </v:shape>
-          <o:OLEObject Type="Embed" ProgID="Equation.3" ShapeID="_x0000_i1139" DrawAspect="Content" ObjectID="_1576861054"/>
-        </w:object>
-      </w:r>
-      <w:r>
-        <w:rPr>
-          <w:rFonts w:ascii="Times New Roman" w:hAnsi="Times New Roman"/>
-          <w:sz w:val="28"/>
-          <w:szCs w:val="28"/>
-        </w:rPr>
-        <w:t xml:space="preserve">  </w:t>
+          <w:sz w:val="28"/>
+          <w:szCs w:val="28"/>
+        </w:rPr>
+        <w:t>Определим теперь шаг разбиения:</w:t>
       </w:r>
     </w:p>
     <w:p>
@@ -20238,20 +20389,11 @@
           <w:sz w:val="28"/>
           <w:szCs w:val="28"/>
         </w:rPr>
-        <w:object w:dxaOrig="2040" w:dyaOrig="780" w14:anchorId="58BF8977">
-          <v:shape id="_x0000_i1140" type="#_x0000_t75" style="width:93.75pt;height:36pt" o:ole="" fillcolor="window">
-            <v:imagedata r:id="rId207" o:title=""/>
+        <w:pict w14:anchorId="6A1F0361">
+          <v:shape id="_x0000_i1143" type="#_x0000_t75" style="width:167.45pt;height:38.5pt">
+            <v:imagedata r:id="rId115" o:title=""/>
           </v:shape>
-          <o:OLEObject Type="Embed" ProgID="Equation.3" ShapeID="_x0000_i1140" DrawAspect="Content" ObjectID="_1576861055"/>
-        </w:object>
-      </w:r>
-      <w:r>
-        <w:rPr>
-          <w:rFonts w:ascii="Times New Roman" w:hAnsi="Times New Roman"/>
-          <w:sz w:val="28"/>
-          <w:szCs w:val="28"/>
-        </w:rPr>
-        <w:t>.</w:t>
+        </w:pict>
       </w:r>
     </w:p>
     <w:p>
@@ -20270,33 +20412,238 @@
           <w:sz w:val="28"/>
           <w:szCs w:val="28"/>
         </w:rPr>
-        <w:t xml:space="preserve">При решении данного неравенства получаем, что </w:t>
-      </w:r>
-      <w:r>
-        <w:rPr>
-          <w:rFonts w:ascii="Times New Roman" w:hAnsi="Times New Roman"/>
-          <w:position w:val="-14"/>
-          <w:sz w:val="28"/>
-          <w:szCs w:val="28"/>
-        </w:rPr>
-        <w:object w:dxaOrig="1320" w:dyaOrig="420" w14:anchorId="470991F7">
-          <v:shape id="_x0000_i1141" type="#_x0000_t75" style="width:69.5pt;height:22.6pt" o:ole="" fillcolor="window">
-            <v:imagedata r:id="rId209" o:title=""/>
+        <w:t xml:space="preserve">Зададим значения абсциссы точек разбиения отрезка  </w:t>
+      </w:r>
+      <w:r>
+        <w:rPr>
+          <w:rFonts w:ascii="Times New Roman" w:hAnsi="Times New Roman"/>
+          <w:position w:val="-10"/>
+          <w:sz w:val="28"/>
+          <w:szCs w:val="28"/>
+        </w:rPr>
+        <w:pict w14:anchorId="42D190DB">
+          <v:shape id="_x0000_i1144" type="#_x0000_t75" style="width:30.15pt;height:18.4pt" fillcolor="window">
+            <v:imagedata r:id="rId83" o:title=""/>
           </v:shape>
-          <o:OLEObject Type="Embed" ProgID="Equation.3" ShapeID="_x0000_i1141" DrawAspect="Content" ObjectID="_1576861056"/>
-        </w:object>
-      </w:r>
-      <w:r>
-        <w:rPr>
-          <w:rFonts w:ascii="Times New Roman" w:hAnsi="Times New Roman"/>
-          <w:sz w:val="28"/>
-          <w:szCs w:val="28"/>
-        </w:rPr>
-        <w:t>.</w:t>
+        </w:pict>
+      </w:r>
+      <w:r>
+        <w:rPr>
+          <w:rFonts w:ascii="Times New Roman" w:hAnsi="Times New Roman"/>
+          <w:sz w:val="28"/>
+          <w:szCs w:val="28"/>
+        </w:rPr>
+        <w:t xml:space="preserve">  на  </w:t>
+      </w:r>
+      <w:r>
+        <w:rPr>
+          <w:rFonts w:ascii="Times New Roman" w:hAnsi="Times New Roman"/>
+          <w:position w:val="-6"/>
+          <w:sz w:val="28"/>
+          <w:szCs w:val="28"/>
+        </w:rPr>
+        <w:pict w14:anchorId="7CAEFB9E">
+          <v:shape id="_x0000_i1145" type="#_x0000_t75" style="width:10.05pt;height:11.7pt" fillcolor="window">
+            <v:imagedata r:id="rId84" o:title=""/>
+          </v:shape>
+        </w:pict>
+      </w:r>
+      <w:r>
+        <w:rPr>
+          <w:rFonts w:ascii="Times New Roman" w:hAnsi="Times New Roman"/>
+          <w:sz w:val="28"/>
+          <w:szCs w:val="28"/>
+        </w:rPr>
+        <w:t xml:space="preserve"> равных частей</w:t>
+      </w:r>
+      <w:r>
+        <w:rPr>
+          <w:rFonts w:ascii="Times New Roman" w:hAnsi="Times New Roman"/>
+          <w:sz w:val="28"/>
+          <w:szCs w:val="28"/>
+        </w:rPr>
+        <w:t xml:space="preserve"> </w:t>
+      </w:r>
+      <w:r>
+        <w:rPr>
+          <w:rFonts w:ascii="Times New Roman" w:hAnsi="Times New Roman"/>
+          <w:position w:val="-12"/>
+          <w:sz w:val="28"/>
+          <w:szCs w:val="28"/>
+        </w:rPr>
+        <w:pict w14:anchorId="5FF7E956">
+          <v:shape id="_x0000_i1146" type="#_x0000_t75" style="width:393.5pt;height:20.1pt">
+            <v:imagedata r:id="rId116" o:title=""/>
+          </v:shape>
+        </w:pict>
+      </w:r>
+      <w:r>
+        <w:rPr>
+          <w:rFonts w:ascii="Times New Roman" w:hAnsi="Times New Roman"/>
+          <w:sz w:val="28"/>
+          <w:szCs w:val="28"/>
+        </w:rPr>
+        <w:t xml:space="preserve">, </w:t>
       </w:r>
     </w:p>
     <w:p>
       <w:pPr>
+        <w:jc w:val="both"/>
+        <w:rPr>
+          <w:rFonts w:ascii="Times New Roman" w:hAnsi="Times New Roman"/>
+          <w:sz w:val="28"/>
+          <w:szCs w:val="28"/>
+        </w:rPr>
+      </w:pPr>
+      <w:r>
+        <w:rPr>
+          <w:rFonts w:ascii="Times New Roman" w:hAnsi="Times New Roman"/>
+          <w:position w:val="-12"/>
+          <w:sz w:val="28"/>
+          <w:szCs w:val="28"/>
+        </w:rPr>
+        <w:lastRenderedPageBreak/>
+        <w:pict w14:anchorId="44BF7BB5">
+          <v:shape id="_x0000_i1147" type="#_x0000_t75" style="width:65.3pt;height:19.25pt">
+            <v:imagedata r:id="rId117" o:title=""/>
+          </v:shape>
+        </w:pict>
+      </w:r>
+      <w:r>
+        <w:rPr>
+          <w:rFonts w:ascii="Times New Roman" w:hAnsi="Times New Roman"/>
+          <w:sz w:val="28"/>
+          <w:szCs w:val="28"/>
+        </w:rPr>
+        <w:t xml:space="preserve"> </w:t>
+      </w:r>
+      <w:r>
+        <w:rPr>
+          <w:rFonts w:ascii="Times New Roman" w:hAnsi="Times New Roman"/>
+          <w:sz w:val="28"/>
+          <w:szCs w:val="28"/>
+        </w:rPr>
+        <w:t>и</w:t>
+      </w:r>
+      <w:r>
+        <w:rPr>
+          <w:rFonts w:ascii="Times New Roman" w:hAnsi="Times New Roman"/>
+          <w:sz w:val="28"/>
+          <w:szCs w:val="28"/>
+        </w:rPr>
+        <w:t xml:space="preserve"> определяем значения под</w:t>
+      </w:r>
+      <w:r>
+        <w:rPr>
+          <w:rFonts w:ascii="Times New Roman" w:hAnsi="Times New Roman"/>
+          <w:sz w:val="28"/>
+          <w:szCs w:val="28"/>
+        </w:rPr>
+        <w:t>ы</w:t>
+      </w:r>
+      <w:r>
+        <w:rPr>
+          <w:rFonts w:ascii="Times New Roman" w:hAnsi="Times New Roman"/>
+          <w:sz w:val="28"/>
+          <w:szCs w:val="28"/>
+        </w:rPr>
+        <w:t>нтегральной функции</w:t>
+      </w:r>
+      <w:r>
+        <w:rPr>
+          <w:rFonts w:ascii="Times New Roman" w:hAnsi="Times New Roman"/>
+          <w:position w:val="-36"/>
+          <w:sz w:val="28"/>
+          <w:szCs w:val="28"/>
+        </w:rPr>
+        <w:pict w14:anchorId="00F9A513">
+          <v:shape id="_x0000_i1148" type="#_x0000_t75" style="width:90.4pt;height:39.35pt">
+            <v:imagedata r:id="rId118" o:title=""/>
+          </v:shape>
+        </w:pict>
+      </w:r>
+      <w:r>
+        <w:rPr>
+          <w:rFonts w:ascii="Times New Roman" w:hAnsi="Times New Roman"/>
+          <w:sz w:val="28"/>
+          <w:szCs w:val="28"/>
+        </w:rPr>
+        <w:t xml:space="preserve"> </w:t>
+      </w:r>
+      <w:r>
+        <w:rPr>
+          <w:rFonts w:ascii="Times New Roman" w:hAnsi="Times New Roman"/>
+          <w:sz w:val="28"/>
+          <w:szCs w:val="28"/>
+        </w:rPr>
+        <w:t>для</w:t>
+      </w:r>
+      <w:r>
+        <w:rPr>
+          <w:rFonts w:ascii="Times New Roman" w:hAnsi="Times New Roman"/>
+          <w:sz w:val="28"/>
+          <w:szCs w:val="28"/>
+        </w:rPr>
+        <w:t xml:space="preserve"> </w:t>
+      </w:r>
+      <w:r>
+        <w:rPr>
+          <w:rFonts w:ascii="Times New Roman" w:hAnsi="Times New Roman"/>
+          <w:sz w:val="28"/>
+          <w:szCs w:val="28"/>
+        </w:rPr>
+        <w:t>каждого</w:t>
+      </w:r>
+      <w:r>
+        <w:rPr>
+          <w:rFonts w:ascii="Times New Roman" w:hAnsi="Times New Roman"/>
+          <w:sz w:val="28"/>
+          <w:szCs w:val="28"/>
+        </w:rPr>
+        <w:t xml:space="preserve"> </w:t>
+      </w:r>
+      <w:r>
+        <w:rPr>
+          <w:position w:val="-12"/>
+        </w:rPr>
+        <w:pict w14:anchorId="043E86F9">
+          <v:shape id="_x0000_i1149" type="#_x0000_t75" style="width:12.55pt;height:19.25pt">
+            <v:imagedata r:id="rId88" o:title=""/>
+          </v:shape>
+        </w:pict>
+      </w:r>
+      <w:r>
+        <w:rPr>
+          <w:rFonts w:ascii="Times New Roman" w:hAnsi="Times New Roman"/>
+          <w:sz w:val="28"/>
+          <w:szCs w:val="28"/>
+        </w:rPr>
+        <w:t xml:space="preserve"> </w:t>
+      </w:r>
+      <w:r>
+        <w:rPr>
+          <w:rFonts w:ascii="Times New Roman" w:hAnsi="Times New Roman"/>
+          <w:position w:val="-12"/>
+          <w:sz w:val="28"/>
+          <w:szCs w:val="28"/>
+        </w:rPr>
+        <w:pict w14:anchorId="6DCCB35B">
+          <v:shape id="_x0000_i1150" type="#_x0000_t75" style="width:79.55pt;height:19.25pt">
+            <v:imagedata r:id="rId89" o:title=""/>
+          </v:shape>
+        </w:pict>
+      </w:r>
+      <w:r>
+        <w:rPr>
+          <w:rFonts w:ascii="Times New Roman" w:hAnsi="Times New Roman"/>
+          <w:sz w:val="28"/>
+          <w:szCs w:val="28"/>
+        </w:rPr>
+        <w:t xml:space="preserve">: </w:t>
+      </w:r>
+    </w:p>
+    <w:p>
+      <w:pPr>
         <w:ind w:firstLine="480"/>
         <w:jc w:val="both"/>
         <w:rPr>
@@ -20308,401 +20655,15 @@
       <w:r>
         <w:rPr>
           <w:rFonts w:ascii="Times New Roman" w:hAnsi="Times New Roman"/>
-          <w:sz w:val="28"/>
-          <w:szCs w:val="28"/>
-        </w:rPr>
-        <w:t xml:space="preserve">Таким образом, для достижения необходимой точности методом </w:t>
-      </w:r>
-      <w:r>
-        <w:rPr>
-          <w:rFonts w:ascii="Times New Roman" w:hAnsi="Times New Roman"/>
-          <w:sz w:val="28"/>
-          <w:szCs w:val="28"/>
-        </w:rPr>
-        <w:t>Симпсона</w:t>
-      </w:r>
-      <w:r>
-        <w:rPr>
-          <w:rFonts w:ascii="Times New Roman" w:hAnsi="Times New Roman"/>
-          <w:sz w:val="28"/>
-          <w:szCs w:val="28"/>
-        </w:rPr>
-        <w:t xml:space="preserve"> для данного интеграла достаточно положить </w:t>
-      </w:r>
-      <w:r>
-        <w:rPr>
-          <w:rFonts w:ascii="Times New Roman" w:hAnsi="Times New Roman"/>
-          <w:sz w:val="28"/>
-          <w:szCs w:val="28"/>
-        </w:rPr>
-        <w:t xml:space="preserve">любое </w:t>
-      </w:r>
-      <w:r>
-        <w:rPr>
-          <w:rFonts w:ascii="Times New Roman" w:hAnsi="Times New Roman"/>
-          <w:sz w:val="28"/>
-          <w:szCs w:val="28"/>
-        </w:rPr>
-        <w:t>количество точек разбиения. В</w:t>
-      </w:r>
-      <w:r>
-        <w:rPr>
-          <w:rFonts w:ascii="Times New Roman" w:hAnsi="Times New Roman"/>
-          <w:sz w:val="28"/>
-          <w:szCs w:val="28"/>
-        </w:rPr>
-        <w:t>озьмем</w:t>
-      </w:r>
-      <w:r>
-        <w:rPr>
-          <w:rFonts w:ascii="Times New Roman" w:hAnsi="Times New Roman"/>
-          <w:sz w:val="28"/>
-          <w:szCs w:val="28"/>
-        </w:rPr>
-        <w:t xml:space="preserve"> </w:t>
-      </w:r>
-      <w:r>
-        <w:rPr>
-          <w:rFonts w:ascii="Times New Roman" w:hAnsi="Times New Roman"/>
-          <w:position w:val="-6"/>
-          <w:sz w:val="28"/>
-          <w:szCs w:val="28"/>
-        </w:rPr>
-        <w:object w:dxaOrig="660" w:dyaOrig="300" w14:anchorId="5531949C">
-          <v:shape id="_x0000_i1142" type="#_x0000_t75" style="width:34.35pt;height:15.9pt" o:ole="" fillcolor="window">
-            <v:imagedata r:id="rId211" o:title=""/>
+          <w:position w:val="-44"/>
+          <w:sz w:val="28"/>
+          <w:szCs w:val="28"/>
+        </w:rPr>
+        <w:pict w14:anchorId="61099889">
+          <v:shape id="_x0000_i1151" type="#_x0000_t75" style="width:131.45pt;height:46.9pt">
+            <v:imagedata r:id="rId119" o:title=""/>
           </v:shape>
-          <o:OLEObject Type="Embed" ProgID="Equation.3" ShapeID="_x0000_i1142" DrawAspect="Content" ObjectID="_1576861057"/>
-        </w:object>
-      </w:r>
-      <w:r>
-        <w:rPr>
-          <w:rFonts w:ascii="Times New Roman" w:hAnsi="Times New Roman"/>
-          <w:sz w:val="28"/>
-          <w:szCs w:val="28"/>
-        </w:rPr>
-        <w:t>.</w:t>
-      </w:r>
-    </w:p>
-    <w:p>
-      <w:pPr>
-        <w:ind w:firstLine="480"/>
-        <w:jc w:val="both"/>
-        <w:rPr>
-          <w:rFonts w:ascii="Times New Roman" w:hAnsi="Times New Roman"/>
-          <w:sz w:val="28"/>
-          <w:szCs w:val="28"/>
-        </w:rPr>
-      </w:pPr>
-      <w:r>
-        <w:rPr>
-          <w:rFonts w:ascii="Times New Roman" w:hAnsi="Times New Roman"/>
-          <w:sz w:val="28"/>
-          <w:szCs w:val="28"/>
-        </w:rPr>
-        <w:t>Определим теперь шаг разбиения:</w:t>
-      </w:r>
-    </w:p>
-    <w:p>
-      <w:pPr>
-        <w:ind w:firstLine="480"/>
-        <w:jc w:val="both"/>
-        <w:rPr>
-          <w:rFonts w:ascii="Times New Roman" w:hAnsi="Times New Roman"/>
-          <w:sz w:val="28"/>
-          <w:szCs w:val="28"/>
-        </w:rPr>
-      </w:pPr>
-      <w:r>
-        <w:rPr>
-          <w:rFonts w:ascii="Times New Roman" w:hAnsi="Times New Roman"/>
-          <w:position w:val="-28"/>
-          <w:sz w:val="28"/>
-          <w:szCs w:val="28"/>
-        </w:rPr>
-        <w:object w:dxaOrig="3180" w:dyaOrig="720" w14:anchorId="6A1F0361">
-          <v:shape id="_x0000_i1143" type="#_x0000_t75" style="width:167.45pt;height:38.5pt" o:ole="">
-            <v:imagedata r:id="rId213" o:title=""/>
-          </v:shape>
-          <o:OLEObject Type="Embed" ProgID="Equation.3" ShapeID="_x0000_i1143" DrawAspect="Content" ObjectID="_1576861058"/>
-        </w:object>
-      </w:r>
-    </w:p>
-    <w:p>
-      <w:pPr>
-        <w:ind w:firstLine="480"/>
-        <w:jc w:val="both"/>
-        <w:rPr>
-          <w:rFonts w:ascii="Times New Roman" w:hAnsi="Times New Roman"/>
-          <w:sz w:val="28"/>
-          <w:szCs w:val="28"/>
-        </w:rPr>
-      </w:pPr>
-      <w:r>
-        <w:rPr>
-          <w:rFonts w:ascii="Times New Roman" w:hAnsi="Times New Roman"/>
-          <w:sz w:val="28"/>
-          <w:szCs w:val="28"/>
-        </w:rPr>
-        <w:t xml:space="preserve">Зададим значения абсциссы точек разбиения отрезка  </w:t>
-      </w:r>
-      <w:r>
-        <w:rPr>
-          <w:rFonts w:ascii="Times New Roman" w:hAnsi="Times New Roman"/>
-          <w:position w:val="-10"/>
-          <w:sz w:val="28"/>
-          <w:szCs w:val="28"/>
-        </w:rPr>
-        <w:object w:dxaOrig="600" w:dyaOrig="360" w14:anchorId="42D190DB">
-          <v:shape id="_x0000_i1144" type="#_x0000_t75" style="width:30.15pt;height:18.4pt" o:ole="" fillcolor="window">
-            <v:imagedata r:id="rId142" o:title=""/>
-          </v:shape>
-          <o:OLEObject Type="Embed" ProgID="Equation.3" ShapeID="_x0000_i1144" DrawAspect="Content" ObjectID="_1576861059"/>
-        </w:object>
-      </w:r>
-      <w:r>
-        <w:rPr>
-          <w:rFonts w:ascii="Times New Roman" w:hAnsi="Times New Roman"/>
-          <w:sz w:val="28"/>
-          <w:szCs w:val="28"/>
-        </w:rPr>
-        <w:t xml:space="preserve">  на  </w:t>
-      </w:r>
-      <w:r>
-        <w:rPr>
-          <w:rFonts w:ascii="Times New Roman" w:hAnsi="Times New Roman"/>
-          <w:position w:val="-6"/>
-          <w:sz w:val="28"/>
-          <w:szCs w:val="28"/>
-        </w:rPr>
-        <w:object w:dxaOrig="220" w:dyaOrig="240" w14:anchorId="7CAEFB9E">
-          <v:shape id="_x0000_i1145" type="#_x0000_t75" style="width:10.05pt;height:11.7pt" o:ole="" fillcolor="window">
-            <v:imagedata r:id="rId144" o:title=""/>
-          </v:shape>
-          <o:OLEObject Type="Embed" ProgID="Equation.3" ShapeID="_x0000_i1145" DrawAspect="Content" ObjectID="_1576861060"/>
-        </w:object>
-      </w:r>
-      <w:r>
-        <w:rPr>
-          <w:rFonts w:ascii="Times New Roman" w:hAnsi="Times New Roman"/>
-          <w:sz w:val="28"/>
-          <w:szCs w:val="28"/>
-        </w:rPr>
-        <w:t xml:space="preserve"> равных частей</w:t>
-      </w:r>
-      <w:r>
-        <w:rPr>
-          <w:rFonts w:ascii="Times New Roman" w:hAnsi="Times New Roman"/>
-          <w:sz w:val="28"/>
-          <w:szCs w:val="28"/>
-        </w:rPr>
-        <w:t xml:space="preserve"> </w:t>
-      </w:r>
-      <w:r>
-        <w:rPr>
-          <w:rFonts w:ascii="Times New Roman" w:hAnsi="Times New Roman"/>
-          <w:position w:val="-12"/>
-          <w:sz w:val="28"/>
-          <w:szCs w:val="28"/>
-        </w:rPr>
-        <w:object w:dxaOrig="7800" w:dyaOrig="380" w14:anchorId="5FF7E956">
-          <v:shape id="_x0000_i1146" type="#_x0000_t75" style="width:393.5pt;height:20.1pt" o:ole="">
-            <v:imagedata r:id="rId217" o:title=""/>
-          </v:shape>
-          <o:OLEObject Type="Embed" ProgID="Equation.3" ShapeID="_x0000_i1146" DrawAspect="Content" ObjectID="_1576861061"/>
-        </w:object>
-      </w:r>
-      <w:r>
-        <w:rPr>
-          <w:rFonts w:ascii="Times New Roman" w:hAnsi="Times New Roman"/>
-          <w:sz w:val="28"/>
-          <w:szCs w:val="28"/>
-        </w:rPr>
-        <w:t xml:space="preserve">, </w:t>
-      </w:r>
-    </w:p>
-    <w:p>
-      <w:pPr>
-        <w:jc w:val="both"/>
-        <w:rPr>
-          <w:rFonts w:ascii="Times New Roman" w:hAnsi="Times New Roman"/>
-          <w:sz w:val="28"/>
-          <w:szCs w:val="28"/>
-        </w:rPr>
-      </w:pPr>
-      <w:r>
-        <w:rPr>
-          <w:rFonts w:ascii="Times New Roman" w:hAnsi="Times New Roman"/>
-          <w:position w:val="-12"/>
-          <w:sz w:val="28"/>
-          <w:szCs w:val="28"/>
-        </w:rPr>
-        <w:object w:dxaOrig="1420" w:dyaOrig="380" w14:anchorId="44BF7BB5">
-          <v:shape id="_x0000_i1147" type="#_x0000_t75" style="width:65.3pt;height:19.25pt" o:ole="">
-            <v:imagedata r:id="rId219" o:title=""/>
-          </v:shape>
-          <o:OLEObject Type="Embed" ProgID="Equation.3" ShapeID="_x0000_i1147" DrawAspect="Content" ObjectID="_1576861062"/>
-        </w:object>
-      </w:r>
-      <w:r>
-        <w:rPr>
-          <w:rFonts w:ascii="Times New Roman" w:hAnsi="Times New Roman"/>
-          <w:sz w:val="28"/>
-          <w:szCs w:val="28"/>
-        </w:rPr>
-        <w:t xml:space="preserve"> </w:t>
-      </w:r>
-      <w:r>
-        <w:rPr>
-          <w:rFonts w:ascii="Times New Roman" w:hAnsi="Times New Roman"/>
-          <w:sz w:val="28"/>
-          <w:szCs w:val="28"/>
-        </w:rPr>
-        <w:t>и</w:t>
-      </w:r>
-      <w:r>
-        <w:rPr>
-          <w:rFonts w:ascii="Times New Roman" w:hAnsi="Times New Roman"/>
-          <w:sz w:val="28"/>
-          <w:szCs w:val="28"/>
-        </w:rPr>
-        <w:t xml:space="preserve"> определяем значения под</w:t>
-      </w:r>
-      <w:r>
-        <w:rPr>
-          <w:rFonts w:ascii="Times New Roman" w:hAnsi="Times New Roman"/>
-          <w:sz w:val="28"/>
-          <w:szCs w:val="28"/>
-        </w:rPr>
-        <w:t>ы</w:t>
-      </w:r>
-      <w:r>
-        <w:rPr>
-          <w:rFonts w:ascii="Times New Roman" w:hAnsi="Times New Roman"/>
-          <w:sz w:val="28"/>
-          <w:szCs w:val="28"/>
-        </w:rPr>
-        <w:t>нтегральной функции</w:t>
-      </w:r>
-      <w:r>
-        <w:rPr>
-          <w:rFonts w:ascii="Times New Roman" w:hAnsi="Times New Roman"/>
-          <w:position w:val="-36"/>
-          <w:sz w:val="28"/>
-          <w:szCs w:val="28"/>
-        </w:rPr>
-        <w:object w:dxaOrig="1800" w:dyaOrig="800" w14:anchorId="00F9A513">
-          <v:shape id="_x0000_i1148" type="#_x0000_t75" style="width:90.4pt;height:39.35pt" o:ole="">
-            <v:imagedata r:id="rId221" o:title=""/>
-          </v:shape>
-          <o:OLEObject Type="Embed" ProgID="Equation.3" ShapeID="_x0000_i1148" DrawAspect="Content" ObjectID="_1576861063"/>
-        </w:object>
-      </w:r>
-      <w:r>
-        <w:rPr>
-          <w:rFonts w:ascii="Times New Roman" w:hAnsi="Times New Roman"/>
-          <w:sz w:val="28"/>
-          <w:szCs w:val="28"/>
-        </w:rPr>
-        <w:t xml:space="preserve"> </w:t>
-      </w:r>
-      <w:r>
-        <w:rPr>
-          <w:rFonts w:ascii="Times New Roman" w:hAnsi="Times New Roman"/>
-          <w:sz w:val="28"/>
-          <w:szCs w:val="28"/>
-        </w:rPr>
-        <w:t>для</w:t>
-      </w:r>
-      <w:r>
-        <w:rPr>
-          <w:rFonts w:ascii="Times New Roman" w:hAnsi="Times New Roman"/>
-          <w:sz w:val="28"/>
-          <w:szCs w:val="28"/>
-        </w:rPr>
-        <w:t xml:space="preserve"> </w:t>
-      </w:r>
-      <w:r>
-        <w:rPr>
-          <w:rFonts w:ascii="Times New Roman" w:hAnsi="Times New Roman"/>
-          <w:sz w:val="28"/>
-          <w:szCs w:val="28"/>
-        </w:rPr>
-        <w:t>каждого</w:t>
-      </w:r>
-      <w:r>
-        <w:rPr>
-          <w:rFonts w:ascii="Times New Roman" w:hAnsi="Times New Roman"/>
-          <w:sz w:val="28"/>
-          <w:szCs w:val="28"/>
-        </w:rPr>
-        <w:t xml:space="preserve"> </w:t>
-      </w:r>
-      <w:r>
-        <w:rPr>
-          <w:position w:val="-12"/>
-        </w:rPr>
-        <w:object w:dxaOrig="260" w:dyaOrig="380" w14:anchorId="043E86F9">
-          <v:shape id="_x0000_i1149" type="#_x0000_t75" style="width:12.55pt;height:19.25pt" o:ole="">
-            <v:imagedata r:id="rId152" o:title=""/>
-          </v:shape>
-          <o:OLEObject Type="Embed" ProgID="Equation.3" ShapeID="_x0000_i1149" DrawAspect="Content" ObjectID="_1576861064"/>
-        </w:object>
-      </w:r>
-      <w:r>
-        <w:rPr>
-          <w:rFonts w:ascii="Times New Roman" w:hAnsi="Times New Roman"/>
-          <w:sz w:val="28"/>
-          <w:szCs w:val="28"/>
-        </w:rPr>
-        <w:t xml:space="preserve"> </w:t>
-      </w:r>
-      <w:r>
-        <w:rPr>
-          <w:rFonts w:ascii="Times New Roman" w:hAnsi="Times New Roman"/>
-          <w:position w:val="-12"/>
-          <w:sz w:val="28"/>
-          <w:szCs w:val="28"/>
-        </w:rPr>
-        <w:object w:dxaOrig="1500" w:dyaOrig="360" w14:anchorId="6DCCB35B">
-          <v:shape id="_x0000_i1150" type="#_x0000_t75" style="width:79.55pt;height:19.25pt" o:ole="">
-            <v:imagedata r:id="rId154" o:title=""/>
-          </v:shape>
-          <o:OLEObject Type="Embed" ProgID="Equation.3" ShapeID="_x0000_i1150" DrawAspect="Content" ObjectID="_1576861065"/>
-        </w:object>
-      </w:r>
-      <w:r>
-        <w:rPr>
-          <w:rFonts w:ascii="Times New Roman" w:hAnsi="Times New Roman"/>
-          <w:sz w:val="28"/>
-          <w:szCs w:val="28"/>
-        </w:rPr>
-        <w:t xml:space="preserve">: </w:t>
-      </w:r>
-    </w:p>
-    <w:p>
-      <w:pPr>
-        <w:ind w:firstLine="480"/>
-        <w:jc w:val="both"/>
-        <w:rPr>
-          <w:rFonts w:ascii="Times New Roman" w:hAnsi="Times New Roman"/>
-          <w:sz w:val="28"/>
-          <w:szCs w:val="28"/>
-        </w:rPr>
-      </w:pPr>
-      <w:r>
-        <w:rPr>
-          <w:rFonts w:ascii="Times New Roman" w:hAnsi="Times New Roman"/>
-          <w:position w:val="-44"/>
-          <w:sz w:val="28"/>
-          <w:szCs w:val="28"/>
-        </w:rPr>
-        <w:object w:dxaOrig="2680" w:dyaOrig="880" w14:anchorId="61099889">
-          <v:shape id="_x0000_i1151" type="#_x0000_t75" style="width:131.45pt;height:46.9pt" o:ole="">
-            <v:imagedata r:id="rId225" o:title=""/>
-          </v:shape>
-          <o:OLEObject Type="Embed" ProgID="Equation.3" ShapeID="_x0000_i1151" DrawAspect="Content" ObjectID="_1576861066"/>
-        </w:object>
+        </w:pict>
       </w:r>
       <w:r>
         <w:rPr>
@@ -20759,12 +20720,11 @@
                 <w:sz w:val="24"/>
                 <w:szCs w:val="24"/>
               </w:rPr>
-              <w:object w:dxaOrig="160" w:dyaOrig="279" w14:anchorId="482D9EB4">
-                <v:shape id="_x0000_i1152" type="#_x0000_t75" style="width:7.55pt;height:13.4pt" o:ole="">
-                  <v:imagedata r:id="rId158" o:title=""/>
+              <w:pict w14:anchorId="482D9EB4">
+                <v:shape id="_x0000_i1152" type="#_x0000_t75" style="width:7.55pt;height:13.4pt">
+                  <v:imagedata r:id="rId91" o:title=""/>
                 </v:shape>
-                <o:OLEObject Type="Embed" ProgID="Equation.3" ShapeID="_x0000_i1152" DrawAspect="Content" ObjectID="_1576861067"/>
-              </w:object>
+              </w:pict>
             </w:r>
           </w:p>
         </w:tc>
@@ -20908,12 +20868,11 @@
                 <w:sz w:val="24"/>
                 <w:szCs w:val="24"/>
               </w:rPr>
-              <w:object w:dxaOrig="260" w:dyaOrig="380" w14:anchorId="192E3E8D">
-                <v:shape id="_x0000_i1153" type="#_x0000_t75" style="width:12.55pt;height:19.25pt" o:ole="">
-                  <v:imagedata r:id="rId160" o:title=""/>
+              <w:pict w14:anchorId="192E3E8D">
+                <v:shape id="_x0000_i1153" type="#_x0000_t75" style="width:12.55pt;height:19.25pt">
+                  <v:imagedata r:id="rId92" o:title=""/>
                 </v:shape>
-                <o:OLEObject Type="Embed" ProgID="Equation.3" ShapeID="_x0000_i1153" DrawAspect="Content" ObjectID="_1576861068"/>
-              </w:object>
+              </w:pict>
             </w:r>
           </w:p>
         </w:tc>
@@ -21143,12 +21102,11 @@
                 <w:sz w:val="24"/>
                 <w:szCs w:val="24"/>
               </w:rPr>
-              <w:object w:dxaOrig="279" w:dyaOrig="380" w14:anchorId="1E2274ED">
-                <v:shape id="_x0000_i1154" type="#_x0000_t75" style="width:13.4pt;height:19.25pt" o:ole="">
-                  <v:imagedata r:id="rId162" o:title=""/>
+              <w:pict w14:anchorId="1E2274ED">
+                <v:shape id="_x0000_i1154" type="#_x0000_t75" style="width:13.4pt;height:19.25pt">
+                  <v:imagedata r:id="rId93" o:title=""/>
                 </v:shape>
-                <o:OLEObject Type="Embed" ProgID="Equation.3" ShapeID="_x0000_i1154" DrawAspect="Content" ObjectID="_1576861069"/>
-              </w:object>
+              </w:pict>
             </w:r>
           </w:p>
         </w:tc>
@@ -22108,6 +22066,7 @@
         </w:rPr>
         <w:t>0,</w:t>
       </w:r>
+      <w:proofErr w:type="gramStart"/>
       <w:r>
         <w:rPr>
           <w:rFonts w:ascii="Times New Roman" w:hAnsi="Times New Roman"/>
@@ -22132,6 +22091,7 @@
         </w:rPr>
         <w:t>+</w:t>
       </w:r>
+      <w:proofErr w:type="gramEnd"/>
       <w:r>
         <w:rPr>
           <w:rFonts w:ascii="Times New Roman" w:hAnsi="Times New Roman"/>
@@ -22302,7 +22262,7 @@
                     </pic:cNvPicPr>
                   </pic:nvPicPr>
                   <pic:blipFill>
-                    <a:blip r:embed="rId230">
+                    <a:blip r:embed="rId120">
                       <a:extLst>
                         <a:ext uri="{28A0092B-C50C-407E-A947-70E740481C1C}">
                           <a14:useLocalDpi xmlns:a14="http://schemas.microsoft.com/office/drawing/2010/main" val="0"/>
@@ -22403,7 +22363,24 @@
           <w:szCs w:val="28"/>
         </w:rPr>
         <w:lastRenderedPageBreak/>
-        <w:t>Листинг программы</w:t>
+        <w:t>Листинг</w:t>
+      </w:r>
+      <w:r>
+        <w:rPr>
+          <w:rFonts w:ascii="Times New Roman" w:hAnsi="Times New Roman"/>
+          <w:sz w:val="28"/>
+          <w:szCs w:val="28"/>
+          <w:lang w:val="en-US"/>
+        </w:rPr>
+        <w:t xml:space="preserve"> </w:t>
+      </w:r>
+      <w:r>
+        <w:rPr>
+          <w:rFonts w:ascii="Times New Roman" w:hAnsi="Times New Roman"/>
+          <w:sz w:val="28"/>
+          <w:szCs w:val="28"/>
+        </w:rPr>
+        <w:t>программы</w:t>
       </w:r>
       <w:r>
         <w:rPr>
@@ -23849,7 +23826,7 @@
       </w:pPr>
     </w:p>
     <w:sectPr>
-      <w:footerReference w:type="default" r:id="rId231"/>
+      <w:footerReference w:type="default" r:id="rId121"/>
       <w:pgSz w:w="11906" w:h="16838"/>
       <w:pgMar w:top="1134" w:right="850" w:bottom="1134" w:left="1701" w:header="708" w:footer="708" w:gutter="0"/>
       <w:cols w:space="708"/>
@@ -23904,7 +23881,7 @@
       <w:rPr>
         <w:noProof/>
       </w:rPr>
-      <w:t>7</w:t>
+      <w:t>1</w:t>
     </w:r>
     <w:r>
       <w:rPr>
@@ -27783,7 +27760,7 @@
 </file>
 
 <file path=customXml/itemProps4.xml><?xml version="1.0" encoding="utf-8"?>
-<ds:datastoreItem xmlns:ds="http://schemas.openxmlformats.org/officeDocument/2006/customXml" ds:itemID="{B8E3F43C-BE1C-914E-8628-E377DB0FD5E2}">
+<ds:datastoreItem xmlns:ds="http://schemas.openxmlformats.org/officeDocument/2006/customXml" ds:itemID="{99263FEC-790F-8A4D-AD26-CDF330C61965}">
   <ds:schemaRefs>
     <ds:schemaRef ds:uri="http://schemas.openxmlformats.org/officeDocument/2006/bibliography"/>
   </ds:schemaRefs>

</xml_diff>